<commit_message>
edit Google Calendar - thai.docx increase images size
</commit_message>
<xml_diff>
--- a/Google Calendar - thai.docx
+++ b/Google Calendar - thai.docx
@@ -647,25 +647,16 @@
         </w:rPr>
         <w:t>ได้โดยไปที่</w:t>
       </w:r>
-      <w:hyperlink r:id="rId8" w:tgtFrame="_blank" w:history="1">
-        <w:r>
-          <w:rPr>
-            <w:rStyle w:val="Hyperlink"/>
-            <w:rFonts w:ascii="TH SarabunPSK" w:hAnsi="TH SarabunPSK" w:cs="TH SarabunPSK"/>
-            <w:color w:val="7759AE"/>
-            <w:sz w:val="32"/>
-            <w:szCs w:val="32"/>
-            <w:bdr w:val="none" w:sz="0" w:space="0" w:color="auto" w:frame="1"/>
-            <w:shd w:val="clear" w:color="auto" w:fill="FFFFFF"/>
-            <w:cs/>
-          </w:rPr>
-          <w:t>หน้าสำหรับสร้างบัญชี</w:t>
-        </w:r>
-      </w:hyperlink>
-    </w:p>
-    <w:p>
-      <w:pPr>
-        <w:pStyle w:val="ListParagraph"/>
+      <w:r>
+        <w:fldChar w:fldCharType="begin"/>
+      </w:r>
+      <w:r>
+        <w:instrText xml:space="preserve"> HYPERLINK "https://accounts.google.com/signup" \t "_blank" </w:instrText>
+      </w:r>
+      <w:r>
+        <w:fldChar w:fldCharType="separate"/>
+      </w:r>
+      <w:r>
         <w:rPr>
           <w:rStyle w:val="Hyperlink"/>
           <w:rFonts w:ascii="TH SarabunPSK" w:hAnsi="TH SarabunPSK" w:cs="TH SarabunPSK"/>
@@ -674,8 +665,10 @@
           <w:szCs w:val="32"/>
           <w:bdr w:val="none" w:sz="0" w:space="0" w:color="auto" w:frame="1"/>
           <w:shd w:val="clear" w:color="auto" w:fill="FFFFFF"/>
-        </w:rPr>
-      </w:pPr>
+          <w:cs/>
+        </w:rPr>
+        <w:t>หน้าสำหรับสร้างบัญชี</w:t>
+      </w:r>
       <w:r>
         <w:rPr>
           <w:rStyle w:val="Hyperlink"/>
@@ -686,9 +679,35 @@
           <w:bdr w:val="none" w:sz="0" w:space="0" w:color="auto" w:frame="1"/>
           <w:shd w:val="clear" w:color="auto" w:fill="FFFFFF"/>
         </w:rPr>
+        <w:fldChar w:fldCharType="end"/>
+      </w:r>
+    </w:p>
+    <w:p>
+      <w:pPr>
+        <w:pStyle w:val="ListParagraph"/>
+        <w:rPr>
+          <w:rStyle w:val="Hyperlink"/>
+          <w:rFonts w:ascii="TH SarabunPSK" w:hAnsi="TH SarabunPSK" w:cs="TH SarabunPSK"/>
+          <w:color w:val="7759AE"/>
+          <w:sz w:val="32"/>
+          <w:szCs w:val="32"/>
+          <w:bdr w:val="none" w:sz="0" w:space="0" w:color="auto" w:frame="1"/>
+          <w:shd w:val="clear" w:color="auto" w:fill="FFFFFF"/>
+        </w:rPr>
+      </w:pPr>
+      <w:r>
+        <w:rPr>
+          <w:rStyle w:val="Hyperlink"/>
+          <w:rFonts w:ascii="TH SarabunPSK" w:hAnsi="TH SarabunPSK" w:cs="TH SarabunPSK"/>
+          <w:color w:val="7759AE"/>
+          <w:sz w:val="32"/>
+          <w:szCs w:val="32"/>
+          <w:bdr w:val="none" w:sz="0" w:space="0" w:color="auto" w:frame="1"/>
+          <w:shd w:val="clear" w:color="auto" w:fill="FFFFFF"/>
+        </w:rPr>
         <w:t>(</w:t>
       </w:r>
-      <w:hyperlink r:id="rId9" w:history="1">
+      <w:hyperlink r:id="rId8" w:history="1">
         <w:r>
           <w:rPr>
             <w:rStyle w:val="Hyperlink"/>
@@ -737,8 +756,8 @@
         </w:rPr>
         <w:drawing>
           <wp:inline distT="0" distB="0" distL="0" distR="0">
-            <wp:extent cx="4803373" cy="3054477"/>
-            <wp:effectExtent l="152400" t="152400" r="359410" b="355600"/>
+            <wp:extent cx="5769864" cy="3666744"/>
+            <wp:effectExtent l="152400" t="152400" r="364490" b="353060"/>
             <wp:docPr id="1" name="Picture 2"/>
             <wp:cNvGraphicFramePr>
               <a:graphicFrameLocks xmlns:a="http://schemas.openxmlformats.org/drawingml/2006/main" noChangeAspect="1"/>
@@ -751,7 +770,7 @@
                     <pic:cNvPicPr/>
                   </pic:nvPicPr>
                   <pic:blipFill>
-                    <a:blip r:embed="rId10">
+                    <a:blip r:embed="rId9">
                       <a:extLst>
                         <a:ext uri="{28A0092B-C50C-407E-A947-70E740481C1C}">
                           <a14:useLocalDpi xmlns:a14="http://schemas.microsoft.com/office/drawing/2010/main" val="0"/>
@@ -765,7 +784,7 @@
                   <pic:spPr>
                     <a:xfrm>
                       <a:off x="0" y="0"/>
-                      <a:ext cx="4803140" cy="3054350"/>
+                      <a:ext cx="5769864" cy="3666744"/>
                     </a:xfrm>
                     <a:prstGeom prst="rect">
                       <a:avLst/>
@@ -980,10 +999,11 @@
           <w:sz w:val="32"/>
           <w:szCs w:val="32"/>
         </w:rPr>
+        <w:lastRenderedPageBreak/>
         <w:drawing>
           <wp:inline distT="0" distB="0" distL="0" distR="0">
-            <wp:extent cx="2414016" cy="1591056"/>
-            <wp:effectExtent l="152400" t="152400" r="367665" b="371475"/>
+            <wp:extent cx="3456432" cy="2276856"/>
+            <wp:effectExtent l="152400" t="152400" r="353695" b="371475"/>
             <wp:docPr id="9" name="Picture 9"/>
             <wp:cNvGraphicFramePr>
               <a:graphicFrameLocks xmlns:a="http://schemas.openxmlformats.org/drawingml/2006/main" noChangeAspect="1"/>
@@ -996,7 +1016,7 @@
                     <pic:cNvPicPr/>
                   </pic:nvPicPr>
                   <pic:blipFill>
-                    <a:blip r:embed="rId11">
+                    <a:blip r:embed="rId10">
                       <a:extLst>
                         <a:ext uri="{28A0092B-C50C-407E-A947-70E740481C1C}">
                           <a14:useLocalDpi xmlns:a14="http://schemas.microsoft.com/office/drawing/2010/main" val="0"/>
@@ -1010,7 +1030,7 @@
                   <pic:spPr>
                     <a:xfrm>
                       <a:off x="0" y="0"/>
-                      <a:ext cx="2414016" cy="1591056"/>
+                      <a:ext cx="3456432" cy="2276856"/>
                     </a:xfrm>
                     <a:prstGeom prst="rect">
                       <a:avLst/>
@@ -1036,17 +1056,6 @@
     <w:p>
       <w:pPr>
         <w:pStyle w:val="ListParagraph"/>
-        <w:ind w:left="0"/>
-        <w:rPr>
-          <w:rFonts w:ascii="TH SarabunPSK" w:hAnsi="TH SarabunPSK" w:cs="TH SarabunPSK" w:hint="cs"/>
-          <w:sz w:val="32"/>
-          <w:szCs w:val="32"/>
-        </w:rPr>
-      </w:pPr>
-    </w:p>
-    <w:p>
-      <w:pPr>
-        <w:pStyle w:val="ListParagraph"/>
         <w:numPr>
           <w:ilvl w:val="0"/>
           <w:numId w:val="2"/>
@@ -1064,7 +1073,6 @@
           <w:szCs w:val="32"/>
           <w:cs/>
         </w:rPr>
-        <w:lastRenderedPageBreak/>
         <w:t xml:space="preserve">กรอกข้อมูล </w:t>
       </w:r>
       <w:r>
@@ -1311,8 +1319,8 @@
         </w:rPr>
         <w:drawing>
           <wp:inline distT="0" distB="0" distL="0" distR="0">
-            <wp:extent cx="2415991" cy="2289417"/>
-            <wp:effectExtent l="152400" t="152400" r="365760" b="358775"/>
+            <wp:extent cx="3456432" cy="3273552"/>
+            <wp:effectExtent l="152400" t="152400" r="353695" b="365125"/>
             <wp:docPr id="3" name="Picture 6"/>
             <wp:cNvGraphicFramePr>
               <a:graphicFrameLocks xmlns:a="http://schemas.openxmlformats.org/drawingml/2006/main" noChangeAspect="1"/>
@@ -1325,7 +1333,7 @@
                     <pic:cNvPicPr/>
                   </pic:nvPicPr>
                   <pic:blipFill>
-                    <a:blip r:embed="rId12">
+                    <a:blip r:embed="rId11">
                       <a:extLst>
                         <a:ext uri="{28A0092B-C50C-407E-A947-70E740481C1C}">
                           <a14:useLocalDpi xmlns:a14="http://schemas.microsoft.com/office/drawing/2010/main" val="0"/>
@@ -1339,7 +1347,7 @@
                   <pic:spPr>
                     <a:xfrm>
                       <a:off x="0" y="0"/>
-                      <a:ext cx="2415540" cy="2289175"/>
+                      <a:ext cx="3456432" cy="3273552"/>
                     </a:xfrm>
                     <a:prstGeom prst="rect">
                       <a:avLst/>
@@ -1382,6 +1390,7 @@
           <w:szCs w:val="32"/>
           <w:cs/>
         </w:rPr>
+        <w:lastRenderedPageBreak/>
         <w:t xml:space="preserve">กรอกข้อมูล </w:t>
       </w:r>
       <w:r>
@@ -1494,8 +1503,8 @@
         </w:rPr>
         <w:drawing>
           <wp:inline distT="0" distB="0" distL="0" distR="0">
-            <wp:extent cx="2396917" cy="2712402"/>
-            <wp:effectExtent l="152400" t="152400" r="365760" b="354965"/>
+            <wp:extent cx="3429000" cy="3877056"/>
+            <wp:effectExtent l="152400" t="152400" r="361950" b="371475"/>
             <wp:docPr id="4" name="Picture 5"/>
             <wp:cNvGraphicFramePr>
               <a:graphicFrameLocks xmlns:a="http://schemas.openxmlformats.org/drawingml/2006/main" noChangeAspect="1"/>
@@ -1508,7 +1517,7 @@
                     <pic:cNvPicPr/>
                   </pic:nvPicPr>
                   <pic:blipFill>
-                    <a:blip r:embed="rId13">
+                    <a:blip r:embed="rId12">
                       <a:extLst>
                         <a:ext uri="{28A0092B-C50C-407E-A947-70E740481C1C}">
                           <a14:useLocalDpi xmlns:a14="http://schemas.microsoft.com/office/drawing/2010/main" val="0"/>
@@ -1522,7 +1531,7 @@
                   <pic:spPr>
                     <a:xfrm>
                       <a:off x="0" y="0"/>
-                      <a:ext cx="2396490" cy="2712085"/>
+                      <a:ext cx="3429000" cy="3877056"/>
                     </a:xfrm>
                     <a:prstGeom prst="rect">
                       <a:avLst/>
@@ -1559,6 +1568,94 @@
     <w:p>
       <w:pPr>
         <w:pStyle w:val="ListParagraph"/>
+        <w:jc w:val="center"/>
+        <w:rPr>
+          <w:rFonts w:ascii="TH SarabunPSK" w:hAnsi="TH SarabunPSK" w:cs="TH SarabunPSK"/>
+          <w:sz w:val="32"/>
+          <w:szCs w:val="32"/>
+        </w:rPr>
+      </w:pPr>
+    </w:p>
+    <w:p>
+      <w:pPr>
+        <w:pStyle w:val="ListParagraph"/>
+        <w:jc w:val="center"/>
+        <w:rPr>
+          <w:rFonts w:ascii="TH SarabunPSK" w:hAnsi="TH SarabunPSK" w:cs="TH SarabunPSK"/>
+          <w:sz w:val="32"/>
+          <w:szCs w:val="32"/>
+        </w:rPr>
+      </w:pPr>
+    </w:p>
+    <w:p>
+      <w:pPr>
+        <w:pStyle w:val="ListParagraph"/>
+        <w:jc w:val="center"/>
+        <w:rPr>
+          <w:rFonts w:ascii="TH SarabunPSK" w:hAnsi="TH SarabunPSK" w:cs="TH SarabunPSK"/>
+          <w:sz w:val="32"/>
+          <w:szCs w:val="32"/>
+        </w:rPr>
+      </w:pPr>
+    </w:p>
+    <w:p>
+      <w:pPr>
+        <w:pStyle w:val="ListParagraph"/>
+        <w:jc w:val="center"/>
+        <w:rPr>
+          <w:rFonts w:ascii="TH SarabunPSK" w:hAnsi="TH SarabunPSK" w:cs="TH SarabunPSK"/>
+          <w:sz w:val="32"/>
+          <w:szCs w:val="32"/>
+        </w:rPr>
+      </w:pPr>
+    </w:p>
+    <w:p>
+      <w:pPr>
+        <w:pStyle w:val="ListParagraph"/>
+        <w:jc w:val="center"/>
+        <w:rPr>
+          <w:rFonts w:ascii="TH SarabunPSK" w:hAnsi="TH SarabunPSK" w:cs="TH SarabunPSK"/>
+          <w:sz w:val="32"/>
+          <w:szCs w:val="32"/>
+        </w:rPr>
+      </w:pPr>
+    </w:p>
+    <w:p>
+      <w:pPr>
+        <w:pStyle w:val="ListParagraph"/>
+        <w:jc w:val="center"/>
+        <w:rPr>
+          <w:rFonts w:ascii="TH SarabunPSK" w:hAnsi="TH SarabunPSK" w:cs="TH SarabunPSK"/>
+          <w:sz w:val="32"/>
+          <w:szCs w:val="32"/>
+        </w:rPr>
+      </w:pPr>
+    </w:p>
+    <w:p>
+      <w:pPr>
+        <w:pStyle w:val="ListParagraph"/>
+        <w:jc w:val="center"/>
+        <w:rPr>
+          <w:rFonts w:ascii="TH SarabunPSK" w:hAnsi="TH SarabunPSK" w:cs="TH SarabunPSK"/>
+          <w:sz w:val="32"/>
+          <w:szCs w:val="32"/>
+        </w:rPr>
+      </w:pPr>
+    </w:p>
+    <w:p>
+      <w:pPr>
+        <w:pStyle w:val="ListParagraph"/>
+        <w:jc w:val="center"/>
+        <w:rPr>
+          <w:rFonts w:ascii="TH SarabunPSK" w:hAnsi="TH SarabunPSK" w:cs="TH SarabunPSK"/>
+          <w:sz w:val="32"/>
+          <w:szCs w:val="32"/>
+        </w:rPr>
+      </w:pPr>
+    </w:p>
+    <w:p>
+      <w:pPr>
+        <w:pStyle w:val="ListParagraph"/>
         <w:numPr>
           <w:ilvl w:val="0"/>
           <w:numId w:val="2"/>
@@ -1599,7 +1696,6 @@
     </w:p>
     <w:p>
       <w:pPr>
-        <w:ind w:left="360"/>
         <w:jc w:val="center"/>
         <w:rPr>
           <w:rFonts w:ascii="TH SarabunPSK" w:hAnsi="TH SarabunPSK" w:cs="TH SarabunPSK"/>
@@ -1616,8 +1712,8 @@
         </w:rPr>
         <w:drawing>
           <wp:inline distT="0" distB="0" distL="0" distR="0">
-            <wp:extent cx="3829326" cy="2508373"/>
-            <wp:effectExtent l="152400" t="152400" r="361950" b="368300"/>
+            <wp:extent cx="5751576" cy="3767328"/>
+            <wp:effectExtent l="152400" t="152400" r="363855" b="367030"/>
             <wp:docPr id="5" name="Picture 7"/>
             <wp:cNvGraphicFramePr>
               <a:graphicFrameLocks xmlns:a="http://schemas.openxmlformats.org/drawingml/2006/main" noChangeAspect="1"/>
@@ -1630,7 +1726,7 @@
                     <pic:cNvPicPr/>
                   </pic:nvPicPr>
                   <pic:blipFill>
-                    <a:blip r:embed="rId14" cstate="print">
+                    <a:blip r:embed="rId13" cstate="print">
                       <a:extLst>
                         <a:ext uri="{28A0092B-C50C-407E-A947-70E740481C1C}">
                           <a14:useLocalDpi xmlns:a14="http://schemas.microsoft.com/office/drawing/2010/main" val="0"/>
@@ -1644,7 +1740,7 @@
                   <pic:spPr>
                     <a:xfrm>
                       <a:off x="0" y="0"/>
-                      <a:ext cx="3829050" cy="2508250"/>
+                      <a:ext cx="5751576" cy="3767328"/>
                     </a:xfrm>
                     <a:prstGeom prst="rect">
                       <a:avLst/>
@@ -1669,6 +1765,76 @@
     </w:p>
     <w:p>
       <w:pPr>
+        <w:jc w:val="center"/>
+        <w:rPr>
+          <w:rFonts w:ascii="TH SarabunPSK" w:hAnsi="TH SarabunPSK" w:cs="TH SarabunPSK"/>
+          <w:sz w:val="32"/>
+          <w:szCs w:val="32"/>
+        </w:rPr>
+      </w:pPr>
+    </w:p>
+    <w:p>
+      <w:pPr>
+        <w:jc w:val="center"/>
+        <w:rPr>
+          <w:rFonts w:ascii="TH SarabunPSK" w:hAnsi="TH SarabunPSK" w:cs="TH SarabunPSK"/>
+          <w:sz w:val="32"/>
+          <w:szCs w:val="32"/>
+        </w:rPr>
+      </w:pPr>
+    </w:p>
+    <w:p>
+      <w:pPr>
+        <w:jc w:val="center"/>
+        <w:rPr>
+          <w:rFonts w:ascii="TH SarabunPSK" w:hAnsi="TH SarabunPSK" w:cs="TH SarabunPSK"/>
+          <w:sz w:val="32"/>
+          <w:szCs w:val="32"/>
+        </w:rPr>
+      </w:pPr>
+    </w:p>
+    <w:p>
+      <w:pPr>
+        <w:jc w:val="center"/>
+        <w:rPr>
+          <w:rFonts w:ascii="TH SarabunPSK" w:hAnsi="TH SarabunPSK" w:cs="TH SarabunPSK"/>
+          <w:sz w:val="32"/>
+          <w:szCs w:val="32"/>
+        </w:rPr>
+      </w:pPr>
+    </w:p>
+    <w:p>
+      <w:pPr>
+        <w:jc w:val="center"/>
+        <w:rPr>
+          <w:rFonts w:ascii="TH SarabunPSK" w:hAnsi="TH SarabunPSK" w:cs="TH SarabunPSK"/>
+          <w:sz w:val="32"/>
+          <w:szCs w:val="32"/>
+        </w:rPr>
+      </w:pPr>
+    </w:p>
+    <w:p>
+      <w:pPr>
+        <w:jc w:val="center"/>
+        <w:rPr>
+          <w:rFonts w:ascii="TH SarabunPSK" w:hAnsi="TH SarabunPSK" w:cs="TH SarabunPSK"/>
+          <w:sz w:val="32"/>
+          <w:szCs w:val="32"/>
+        </w:rPr>
+      </w:pPr>
+    </w:p>
+    <w:p>
+      <w:pPr>
+        <w:jc w:val="center"/>
+        <w:rPr>
+          <w:rFonts w:ascii="TH SarabunPSK" w:hAnsi="TH SarabunPSK" w:cs="TH SarabunPSK"/>
+          <w:sz w:val="32"/>
+          <w:szCs w:val="32"/>
+        </w:rPr>
+      </w:pPr>
+    </w:p>
+    <w:p>
+      <w:pPr>
         <w:pStyle w:val="ListParagraph"/>
         <w:numPr>
           <w:ilvl w:val="0"/>
@@ -1687,13 +1853,14 @@
           <w:szCs w:val="32"/>
           <w:cs/>
         </w:rPr>
+        <w:lastRenderedPageBreak/>
         <w:t>ระบบจะทำการส่งข้อความ รหัสยืนยัน ไปยังหมายเลขที่ระบุ ให้ทำการป้อนรหัสยืนยัน และกดปุ่ม ทำต่อ</w:t>
       </w:r>
     </w:p>
     <w:p>
       <w:pPr>
         <w:pStyle w:val="ListParagraph"/>
-        <w:ind w:left="360"/>
+        <w:ind w:left="0"/>
         <w:jc w:val="center"/>
         <w:rPr>
           <w:rFonts w:ascii="TH SarabunPSK" w:hAnsi="TH SarabunPSK" w:cs="TH SarabunPSK"/>
@@ -1710,8 +1877,8 @@
         </w:rPr>
         <w:drawing>
           <wp:inline distT="0" distB="0" distL="0" distR="0">
-            <wp:extent cx="3829326" cy="2508373"/>
-            <wp:effectExtent l="152400" t="152400" r="361950" b="368300"/>
+            <wp:extent cx="5751576" cy="3767328"/>
+            <wp:effectExtent l="152400" t="152400" r="363855" b="367030"/>
             <wp:docPr id="6" name="Picture 8"/>
             <wp:cNvGraphicFramePr>
               <a:graphicFrameLocks xmlns:a="http://schemas.openxmlformats.org/drawingml/2006/main" noChangeAspect="1"/>
@@ -1724,7 +1891,7 @@
                     <pic:cNvPicPr/>
                   </pic:nvPicPr>
                   <pic:blipFill>
-                    <a:blip r:embed="rId15" cstate="print">
+                    <a:blip r:embed="rId14" cstate="print">
                       <a:extLst>
                         <a:ext uri="{28A0092B-C50C-407E-A947-70E740481C1C}">
                           <a14:useLocalDpi xmlns:a14="http://schemas.microsoft.com/office/drawing/2010/main" val="0"/>
@@ -1738,7 +1905,7 @@
                   <pic:spPr>
                     <a:xfrm>
                       <a:off x="0" y="0"/>
-                      <a:ext cx="3829050" cy="2508250"/>
+                      <a:ext cx="5751576" cy="3767328"/>
                     </a:xfrm>
                     <a:prstGeom prst="rect">
                       <a:avLst/>
@@ -1776,7 +1943,70 @@
     <w:p>
       <w:pPr>
         <w:rPr>
-          <w:rFonts w:ascii="TH SarabunPSK" w:hAnsi="TH SarabunPSK" w:cs="TH SarabunPSK" w:hint="cs"/>
+          <w:rFonts w:ascii="TH SarabunPSK" w:hAnsi="TH SarabunPSK" w:cs="TH SarabunPSK"/>
+          <w:sz w:val="32"/>
+          <w:szCs w:val="32"/>
+        </w:rPr>
+      </w:pPr>
+    </w:p>
+    <w:p>
+      <w:pPr>
+        <w:rPr>
+          <w:rFonts w:ascii="TH SarabunPSK" w:hAnsi="TH SarabunPSK" w:cs="TH SarabunPSK"/>
+          <w:sz w:val="32"/>
+          <w:szCs w:val="32"/>
+        </w:rPr>
+      </w:pPr>
+    </w:p>
+    <w:p>
+      <w:pPr>
+        <w:rPr>
+          <w:rFonts w:ascii="TH SarabunPSK" w:hAnsi="TH SarabunPSK" w:cs="TH SarabunPSK"/>
+          <w:sz w:val="32"/>
+          <w:szCs w:val="32"/>
+        </w:rPr>
+      </w:pPr>
+    </w:p>
+    <w:p>
+      <w:pPr>
+        <w:rPr>
+          <w:rFonts w:ascii="TH SarabunPSK" w:hAnsi="TH SarabunPSK" w:cs="TH SarabunPSK"/>
+          <w:sz w:val="32"/>
+          <w:szCs w:val="32"/>
+        </w:rPr>
+      </w:pPr>
+    </w:p>
+    <w:p>
+      <w:pPr>
+        <w:rPr>
+          <w:rFonts w:ascii="TH SarabunPSK" w:hAnsi="TH SarabunPSK" w:cs="TH SarabunPSK"/>
+          <w:sz w:val="32"/>
+          <w:szCs w:val="32"/>
+        </w:rPr>
+      </w:pPr>
+    </w:p>
+    <w:p>
+      <w:pPr>
+        <w:rPr>
+          <w:rFonts w:ascii="TH SarabunPSK" w:hAnsi="TH SarabunPSK" w:cs="TH SarabunPSK"/>
+          <w:sz w:val="32"/>
+          <w:szCs w:val="32"/>
+        </w:rPr>
+      </w:pPr>
+    </w:p>
+    <w:p>
+      <w:pPr>
+        <w:rPr>
+          <w:rFonts w:ascii="TH SarabunPSK" w:hAnsi="TH SarabunPSK" w:cs="TH SarabunPSK"/>
+          <w:sz w:val="32"/>
+          <w:szCs w:val="32"/>
+        </w:rPr>
+      </w:pPr>
+    </w:p>
+    <w:p>
+      <w:pPr>
+        <w:rPr>
+          <w:rFonts w:ascii="TH SarabunPSK" w:hAnsi="TH SarabunPSK" w:cs="TH SarabunPSK"/>
           <w:sz w:val="32"/>
           <w:szCs w:val="32"/>
         </w:rPr>
@@ -1843,8 +2073,8 @@
         </w:rPr>
         <w:drawing>
           <wp:inline distT="0" distB="0" distL="0" distR="0">
-            <wp:extent cx="4803373" cy="3134308"/>
-            <wp:effectExtent l="152400" t="152400" r="359410" b="371475"/>
+            <wp:extent cx="5760720" cy="3758184"/>
+            <wp:effectExtent l="152400" t="152400" r="354330" b="356870"/>
             <wp:docPr id="7" name="Picture 10"/>
             <wp:cNvGraphicFramePr>
               <a:graphicFrameLocks xmlns:a="http://schemas.openxmlformats.org/drawingml/2006/main" noChangeAspect="1"/>
@@ -1857,7 +2087,7 @@
                     <pic:cNvPicPr/>
                   </pic:nvPicPr>
                   <pic:blipFill>
-                    <a:blip r:embed="rId16">
+                    <a:blip r:embed="rId15">
                       <a:extLst>
                         <a:ext uri="{28A0092B-C50C-407E-A947-70E740481C1C}">
                           <a14:useLocalDpi xmlns:a14="http://schemas.microsoft.com/office/drawing/2010/main" val="0"/>
@@ -1871,7 +2101,7 @@
                   <pic:spPr>
                     <a:xfrm>
                       <a:off x="0" y="0"/>
-                      <a:ext cx="4803140" cy="3133725"/>
+                      <a:ext cx="5760720" cy="3758184"/>
                     </a:xfrm>
                     <a:prstGeom prst="rect">
                       <a:avLst/>
@@ -1968,24 +2198,6 @@
     </w:p>
     <w:p>
       <w:pPr>
-        <w:rPr>
-          <w:rFonts w:ascii="TH SarabunPSK" w:hAnsi="TH SarabunPSK" w:cs="TH SarabunPSK"/>
-          <w:sz w:val="32"/>
-          <w:szCs w:val="32"/>
-        </w:rPr>
-      </w:pPr>
-    </w:p>
-    <w:p>
-      <w:pPr>
-        <w:rPr>
-          <w:rFonts w:ascii="TH SarabunPSK" w:hAnsi="TH SarabunPSK" w:cs="TH SarabunPSK" w:hint="cs"/>
-          <w:sz w:val="32"/>
-          <w:szCs w:val="32"/>
-        </w:rPr>
-      </w:pPr>
-    </w:p>
-    <w:p>
-      <w:pPr>
         <w:jc w:val="center"/>
         <w:rPr>
           <w:rFonts w:ascii="TH SarabunPSK" w:hAnsi="TH SarabunPSK" w:cs="TH SarabunPSK"/>
@@ -2148,17 +2360,33 @@
         </w:rPr>
         <w:t xml:space="preserve">ไปที่ </w:t>
       </w:r>
-      <w:hyperlink r:id="rId17" w:history="1">
-        <w:r>
-          <w:rPr>
-            <w:rStyle w:val="Hyperlink"/>
-            <w:rFonts w:ascii="TH SarabunPSK" w:hAnsi="TH SarabunPSK" w:cs="TH SarabunPSK"/>
-            <w:sz w:val="32"/>
-            <w:szCs w:val="32"/>
-          </w:rPr>
-          <w:t>https://www.google.com/calendar/</w:t>
-        </w:r>
-      </w:hyperlink>
+      <w:r>
+        <w:fldChar w:fldCharType="begin"/>
+      </w:r>
+      <w:r>
+        <w:instrText xml:space="preserve"> HYPERLINK "https://www.google.com/calendar/" </w:instrText>
+      </w:r>
+      <w:r>
+        <w:fldChar w:fldCharType="separate"/>
+      </w:r>
+      <w:r>
+        <w:rPr>
+          <w:rStyle w:val="Hyperlink"/>
+          <w:rFonts w:ascii="TH SarabunPSK" w:hAnsi="TH SarabunPSK" w:cs="TH SarabunPSK"/>
+          <w:sz w:val="32"/>
+          <w:szCs w:val="32"/>
+        </w:rPr>
+        <w:t>https://www.google.com/calendar/</w:t>
+      </w:r>
+      <w:r>
+        <w:rPr>
+          <w:rStyle w:val="Hyperlink"/>
+          <w:rFonts w:ascii="TH SarabunPSK" w:hAnsi="TH SarabunPSK" w:cs="TH SarabunPSK"/>
+          <w:sz w:val="32"/>
+          <w:szCs w:val="32"/>
+        </w:rPr>
+        <w:fldChar w:fldCharType="end"/>
+      </w:r>
       <w:r>
         <w:rPr>
           <w:rFonts w:ascii="TH SarabunPSK" w:hAnsi="TH SarabunPSK" w:cs="TH SarabunPSK" w:hint="cs"/>
@@ -2189,8 +2417,8 @@
         </w:rPr>
         <w:drawing>
           <wp:inline distT="0" distB="0" distL="0" distR="0">
-            <wp:extent cx="4791456" cy="3099816"/>
-            <wp:effectExtent l="152400" t="152400" r="352425" b="367665"/>
+            <wp:extent cx="5751576" cy="3721608"/>
+            <wp:effectExtent l="152400" t="152400" r="363855" b="355600"/>
             <wp:docPr id="8" name="Picture 8"/>
             <wp:cNvGraphicFramePr>
               <a:graphicFrameLocks xmlns:a="http://schemas.openxmlformats.org/drawingml/2006/main" noChangeAspect="1"/>
@@ -2203,7 +2431,7 @@
                     <pic:cNvPicPr/>
                   </pic:nvPicPr>
                   <pic:blipFill>
-                    <a:blip r:embed="rId18">
+                    <a:blip r:embed="rId16">
                       <a:extLst>
                         <a:ext uri="{28A0092B-C50C-407E-A947-70E740481C1C}">
                           <a14:useLocalDpi xmlns:a14="http://schemas.microsoft.com/office/drawing/2010/main" val="0"/>
@@ -2217,7 +2445,7 @@
                   <pic:spPr>
                     <a:xfrm>
                       <a:off x="0" y="0"/>
-                      <a:ext cx="4791456" cy="3099816"/>
+                      <a:ext cx="5751576" cy="3721608"/>
                     </a:xfrm>
                     <a:prstGeom prst="rect">
                       <a:avLst/>
@@ -2243,6 +2471,66 @@
     <w:p>
       <w:pPr>
         <w:pStyle w:val="ListParagraph"/>
+        <w:ind w:left="0"/>
+        <w:jc w:val="center"/>
+        <w:rPr>
+          <w:rFonts w:ascii="TH SarabunPSK" w:hAnsi="TH SarabunPSK" w:cs="TH SarabunPSK"/>
+          <w:sz w:val="32"/>
+          <w:szCs w:val="32"/>
+        </w:rPr>
+      </w:pPr>
+    </w:p>
+    <w:p>
+      <w:pPr>
+        <w:pStyle w:val="ListParagraph"/>
+        <w:ind w:left="0"/>
+        <w:jc w:val="center"/>
+        <w:rPr>
+          <w:rFonts w:ascii="TH SarabunPSK" w:hAnsi="TH SarabunPSK" w:cs="TH SarabunPSK"/>
+          <w:sz w:val="32"/>
+          <w:szCs w:val="32"/>
+        </w:rPr>
+      </w:pPr>
+    </w:p>
+    <w:p>
+      <w:pPr>
+        <w:pStyle w:val="ListParagraph"/>
+        <w:ind w:left="0"/>
+        <w:jc w:val="center"/>
+        <w:rPr>
+          <w:rFonts w:ascii="TH SarabunPSK" w:hAnsi="TH SarabunPSK" w:cs="TH SarabunPSK"/>
+          <w:sz w:val="32"/>
+          <w:szCs w:val="32"/>
+        </w:rPr>
+      </w:pPr>
+    </w:p>
+    <w:p>
+      <w:pPr>
+        <w:pStyle w:val="ListParagraph"/>
+        <w:ind w:left="0"/>
+        <w:jc w:val="center"/>
+        <w:rPr>
+          <w:rFonts w:ascii="TH SarabunPSK" w:hAnsi="TH SarabunPSK" w:cs="TH SarabunPSK"/>
+          <w:sz w:val="32"/>
+          <w:szCs w:val="32"/>
+        </w:rPr>
+      </w:pPr>
+    </w:p>
+    <w:p>
+      <w:pPr>
+        <w:pStyle w:val="ListParagraph"/>
+        <w:ind w:left="0"/>
+        <w:jc w:val="center"/>
+        <w:rPr>
+          <w:rFonts w:ascii="TH SarabunPSK" w:hAnsi="TH SarabunPSK" w:cs="TH SarabunPSK"/>
+          <w:sz w:val="32"/>
+          <w:szCs w:val="32"/>
+        </w:rPr>
+      </w:pPr>
+    </w:p>
+    <w:p>
+      <w:pPr>
+        <w:pStyle w:val="ListParagraph"/>
         <w:numPr>
           <w:ilvl w:val="0"/>
           <w:numId w:val="1"/>
@@ -2260,6 +2548,7 @@
           <w:szCs w:val="32"/>
           <w:cs/>
         </w:rPr>
+        <w:lastRenderedPageBreak/>
         <w:t xml:space="preserve">อธิบายหน้าจอการทำงานของ </w:t>
       </w:r>
       <w:r>
@@ -2312,11 +2601,10 @@
           <w:sz w:val="32"/>
           <w:szCs w:val="32"/>
         </w:rPr>
-        <w:lastRenderedPageBreak/>
         <w:drawing>
           <wp:inline distT="0" distB="0" distL="0" distR="0">
-            <wp:extent cx="4803373" cy="3134308"/>
-            <wp:effectExtent l="152400" t="152400" r="359410" b="371475"/>
+            <wp:extent cx="5760720" cy="3758184"/>
+            <wp:effectExtent l="152400" t="152400" r="354330" b="356870"/>
             <wp:docPr id="19" name="Picture 1"/>
             <wp:cNvGraphicFramePr>
               <a:graphicFrameLocks xmlns:a="http://schemas.openxmlformats.org/drawingml/2006/main" noChangeAspect="1"/>
@@ -2329,7 +2617,7 @@
                     <pic:cNvPicPr/>
                   </pic:nvPicPr>
                   <pic:blipFill>
-                    <a:blip r:embed="rId19">
+                    <a:blip r:embed="rId17">
                       <a:extLst>
                         <a:ext uri="{28A0092B-C50C-407E-A947-70E740481C1C}">
                           <a14:useLocalDpi xmlns:a14="http://schemas.microsoft.com/office/drawing/2010/main" val="0"/>
@@ -2343,7 +2631,7 @@
                   <pic:spPr>
                     <a:xfrm>
                       <a:off x="0" y="0"/>
-                      <a:ext cx="4803140" cy="3133725"/>
+                      <a:ext cx="5760720" cy="3758184"/>
                     </a:xfrm>
                     <a:prstGeom prst="rect">
                       <a:avLst/>
@@ -2369,6 +2657,126 @@
     <w:p>
       <w:pPr>
         <w:pStyle w:val="ListParagraph"/>
+        <w:ind w:left="0"/>
+        <w:jc w:val="center"/>
+        <w:rPr>
+          <w:rFonts w:ascii="TH SarabunPSK" w:hAnsi="TH SarabunPSK" w:cs="TH SarabunPSK"/>
+          <w:sz w:val="32"/>
+          <w:szCs w:val="32"/>
+        </w:rPr>
+      </w:pPr>
+    </w:p>
+    <w:p>
+      <w:pPr>
+        <w:pStyle w:val="ListParagraph"/>
+        <w:ind w:left="0"/>
+        <w:jc w:val="center"/>
+        <w:rPr>
+          <w:rFonts w:ascii="TH SarabunPSK" w:hAnsi="TH SarabunPSK" w:cs="TH SarabunPSK"/>
+          <w:sz w:val="32"/>
+          <w:szCs w:val="32"/>
+        </w:rPr>
+      </w:pPr>
+    </w:p>
+    <w:p>
+      <w:pPr>
+        <w:pStyle w:val="ListParagraph"/>
+        <w:ind w:left="0"/>
+        <w:jc w:val="center"/>
+        <w:rPr>
+          <w:rFonts w:ascii="TH SarabunPSK" w:hAnsi="TH SarabunPSK" w:cs="TH SarabunPSK"/>
+          <w:sz w:val="32"/>
+          <w:szCs w:val="32"/>
+        </w:rPr>
+      </w:pPr>
+    </w:p>
+    <w:p>
+      <w:pPr>
+        <w:pStyle w:val="ListParagraph"/>
+        <w:ind w:left="0"/>
+        <w:jc w:val="center"/>
+        <w:rPr>
+          <w:rFonts w:ascii="TH SarabunPSK" w:hAnsi="TH SarabunPSK" w:cs="TH SarabunPSK"/>
+          <w:sz w:val="32"/>
+          <w:szCs w:val="32"/>
+        </w:rPr>
+      </w:pPr>
+    </w:p>
+    <w:p>
+      <w:pPr>
+        <w:pStyle w:val="ListParagraph"/>
+        <w:ind w:left="0"/>
+        <w:jc w:val="center"/>
+        <w:rPr>
+          <w:rFonts w:ascii="TH SarabunPSK" w:hAnsi="TH SarabunPSK" w:cs="TH SarabunPSK"/>
+          <w:sz w:val="32"/>
+          <w:szCs w:val="32"/>
+        </w:rPr>
+      </w:pPr>
+    </w:p>
+    <w:p>
+      <w:pPr>
+        <w:pStyle w:val="ListParagraph"/>
+        <w:ind w:left="0"/>
+        <w:jc w:val="center"/>
+        <w:rPr>
+          <w:rFonts w:ascii="TH SarabunPSK" w:hAnsi="TH SarabunPSK" w:cs="TH SarabunPSK"/>
+          <w:sz w:val="32"/>
+          <w:szCs w:val="32"/>
+        </w:rPr>
+      </w:pPr>
+    </w:p>
+    <w:p>
+      <w:pPr>
+        <w:pStyle w:val="ListParagraph"/>
+        <w:ind w:left="0"/>
+        <w:jc w:val="center"/>
+        <w:rPr>
+          <w:rFonts w:ascii="TH SarabunPSK" w:hAnsi="TH SarabunPSK" w:cs="TH SarabunPSK"/>
+          <w:sz w:val="32"/>
+          <w:szCs w:val="32"/>
+        </w:rPr>
+      </w:pPr>
+    </w:p>
+    <w:p>
+      <w:pPr>
+        <w:pStyle w:val="ListParagraph"/>
+        <w:ind w:left="0"/>
+        <w:jc w:val="center"/>
+        <w:rPr>
+          <w:rFonts w:ascii="TH SarabunPSK" w:hAnsi="TH SarabunPSK" w:cs="TH SarabunPSK"/>
+          <w:sz w:val="32"/>
+          <w:szCs w:val="32"/>
+        </w:rPr>
+      </w:pPr>
+    </w:p>
+    <w:p>
+      <w:pPr>
+        <w:pStyle w:val="ListParagraph"/>
+        <w:ind w:left="0"/>
+        <w:jc w:val="center"/>
+        <w:rPr>
+          <w:rFonts w:ascii="TH SarabunPSK" w:hAnsi="TH SarabunPSK" w:cs="TH SarabunPSK"/>
+          <w:sz w:val="32"/>
+          <w:szCs w:val="32"/>
+        </w:rPr>
+      </w:pPr>
+    </w:p>
+    <w:p>
+      <w:pPr>
+        <w:pStyle w:val="ListParagraph"/>
+        <w:ind w:left="0"/>
+        <w:jc w:val="center"/>
+        <w:rPr>
+          <w:rFonts w:ascii="TH SarabunPSK" w:hAnsi="TH SarabunPSK" w:cs="TH SarabunPSK"/>
+          <w:sz w:val="32"/>
+          <w:szCs w:val="32"/>
+        </w:rPr>
+      </w:pPr>
+    </w:p>
+    <w:p>
+      <w:pPr>
+        <w:pStyle w:val="ListParagraph"/>
         <w:numPr>
           <w:ilvl w:val="1"/>
           <w:numId w:val="1"/>
@@ -2386,6 +2794,7 @@
           <w:szCs w:val="32"/>
           <w:cs/>
         </w:rPr>
+        <w:lastRenderedPageBreak/>
         <w:t>ส่วน</w:t>
       </w:r>
       <w:r>
@@ -2427,8 +2836,8 @@
         </w:rPr>
         <w:drawing>
           <wp:inline distT="0" distB="0" distL="0" distR="0">
-            <wp:extent cx="2907792" cy="2331720"/>
-            <wp:effectExtent l="152400" t="152400" r="368935" b="354330"/>
+            <wp:extent cx="4663440" cy="3730752"/>
+            <wp:effectExtent l="152400" t="152400" r="365760" b="365125"/>
             <wp:docPr id="12" name="Picture 12"/>
             <wp:cNvGraphicFramePr>
               <a:graphicFrameLocks xmlns:a="http://schemas.openxmlformats.org/drawingml/2006/main" noChangeAspect="1"/>
@@ -2441,7 +2850,7 @@
                     <pic:cNvPicPr/>
                   </pic:nvPicPr>
                   <pic:blipFill>
-                    <a:blip r:embed="rId20">
+                    <a:blip r:embed="rId18">
                       <a:extLst>
                         <a:ext uri="{28A0092B-C50C-407E-A947-70E740481C1C}">
                           <a14:useLocalDpi xmlns:a14="http://schemas.microsoft.com/office/drawing/2010/main" val="0"/>
@@ -2455,7 +2864,7 @@
                   <pic:spPr>
                     <a:xfrm>
                       <a:off x="0" y="0"/>
-                      <a:ext cx="2907792" cy="2331720"/>
+                      <a:ext cx="4663440" cy="3730752"/>
                     </a:xfrm>
                     <a:prstGeom prst="rect">
                       <a:avLst/>
@@ -2486,7 +2895,7 @@
           <w:numId w:val="1"/>
         </w:numPr>
         <w:rPr>
-          <w:rFonts w:ascii="TH SarabunPSK" w:hAnsi="TH SarabunPSK" w:cs="TH SarabunPSK" w:hint="cs"/>
+          <w:rFonts w:ascii="TH SarabunPSK" w:hAnsi="TH SarabunPSK" w:cs="TH SarabunPSK"/>
           <w:sz w:val="32"/>
           <w:szCs w:val="32"/>
         </w:rPr>
@@ -2552,7 +2961,7 @@
           <w:numId w:val="1"/>
         </w:numPr>
         <w:rPr>
-          <w:rFonts w:ascii="TH SarabunPSK" w:hAnsi="TH SarabunPSK" w:cs="TH SarabunPSK" w:hint="cs"/>
+          <w:rFonts w:ascii="TH SarabunPSK" w:hAnsi="TH SarabunPSK" w:cs="TH SarabunPSK"/>
           <w:sz w:val="32"/>
           <w:szCs w:val="32"/>
         </w:rPr>
@@ -2609,7 +3018,7 @@
           <w:numId w:val="1"/>
         </w:numPr>
         <w:rPr>
-          <w:rFonts w:ascii="TH SarabunPSK" w:hAnsi="TH SarabunPSK" w:cs="TH SarabunPSK" w:hint="cs"/>
+          <w:rFonts w:ascii="TH SarabunPSK" w:hAnsi="TH SarabunPSK" w:cs="TH SarabunPSK"/>
           <w:sz w:val="32"/>
           <w:szCs w:val="32"/>
         </w:rPr>
@@ -2692,19 +3101,18 @@
           <w:numId w:val="1"/>
         </w:numPr>
         <w:rPr>
-          <w:rFonts w:ascii="TH SarabunPSK" w:hAnsi="TH SarabunPSK" w:cs="TH SarabunPSK" w:hint="cs"/>
-          <w:sz w:val="32"/>
-          <w:szCs w:val="32"/>
-        </w:rPr>
-      </w:pPr>
-      <w:r>
-        <w:rPr>
-          <w:rFonts w:ascii="TH SarabunPSK" w:hAnsi="TH SarabunPSK" w:cs="TH SarabunPSK" w:hint="cs"/>
-          <w:sz w:val="32"/>
-          <w:szCs w:val="32"/>
-          <w:cs/>
-        </w:rPr>
-        <w:lastRenderedPageBreak/>
+          <w:rFonts w:ascii="TH SarabunPSK" w:hAnsi="TH SarabunPSK" w:cs="TH SarabunPSK"/>
+          <w:sz w:val="32"/>
+          <w:szCs w:val="32"/>
+        </w:rPr>
+      </w:pPr>
+      <w:r>
+        <w:rPr>
+          <w:rFonts w:ascii="TH SarabunPSK" w:hAnsi="TH SarabunPSK" w:cs="TH SarabunPSK" w:hint="cs"/>
+          <w:sz w:val="32"/>
+          <w:szCs w:val="32"/>
+          <w:cs/>
+        </w:rPr>
         <w:t>สถานที่</w:t>
       </w:r>
       <w:r>
@@ -2851,7 +3259,7 @@
           <w:numId w:val="1"/>
         </w:numPr>
         <w:rPr>
-          <w:rFonts w:ascii="TH SarabunPSK" w:hAnsi="TH SarabunPSK" w:cs="TH SarabunPSK" w:hint="cs"/>
+          <w:rFonts w:ascii="TH SarabunPSK" w:hAnsi="TH SarabunPSK" w:cs="TH SarabunPSK"/>
           <w:sz w:val="32"/>
           <w:szCs w:val="32"/>
         </w:rPr>
@@ -2925,6 +3333,42 @@
         </w:rPr>
         <w:t>ในการค้นหาได้</w:t>
       </w:r>
+    </w:p>
+    <w:p>
+      <w:pPr>
+        <w:rPr>
+          <w:rFonts w:ascii="TH SarabunPSK" w:hAnsi="TH SarabunPSK" w:cs="TH SarabunPSK"/>
+          <w:sz w:val="32"/>
+          <w:szCs w:val="32"/>
+        </w:rPr>
+      </w:pPr>
+    </w:p>
+    <w:p>
+      <w:pPr>
+        <w:rPr>
+          <w:rFonts w:ascii="TH SarabunPSK" w:hAnsi="TH SarabunPSK" w:cs="TH SarabunPSK"/>
+          <w:sz w:val="32"/>
+          <w:szCs w:val="32"/>
+        </w:rPr>
+      </w:pPr>
+    </w:p>
+    <w:p>
+      <w:pPr>
+        <w:rPr>
+          <w:rFonts w:ascii="TH SarabunPSK" w:hAnsi="TH SarabunPSK" w:cs="TH SarabunPSK"/>
+          <w:sz w:val="32"/>
+          <w:szCs w:val="32"/>
+        </w:rPr>
+      </w:pPr>
+    </w:p>
+    <w:p>
+      <w:pPr>
+        <w:rPr>
+          <w:rFonts w:ascii="TH SarabunPSK" w:hAnsi="TH SarabunPSK" w:cs="TH SarabunPSK"/>
+          <w:sz w:val="32"/>
+          <w:szCs w:val="32"/>
+        </w:rPr>
+      </w:pPr>
     </w:p>
     <w:p>
       <w:pPr>
@@ -2946,6 +3390,7 @@
           <w:szCs w:val="32"/>
           <w:cs/>
         </w:rPr>
+        <w:lastRenderedPageBreak/>
         <w:t>ส่วนการเลือกปฏิทิน</w:t>
       </w:r>
     </w:p>
@@ -2953,7 +3398,7 @@
       <w:pPr>
         <w:jc w:val="center"/>
         <w:rPr>
-          <w:rFonts w:ascii="TH SarabunPSK" w:hAnsi="TH SarabunPSK" w:cs="TH SarabunPSK" w:hint="cs"/>
+          <w:rFonts w:ascii="TH SarabunPSK" w:hAnsi="TH SarabunPSK" w:cs="TH SarabunPSK"/>
           <w:sz w:val="32"/>
           <w:szCs w:val="32"/>
         </w:rPr>
@@ -2965,8 +3410,8 @@
         </w:rPr>
         <w:drawing>
           <wp:inline distT="0" distB="0" distL="0" distR="0" wp14:anchorId="23029169" wp14:editId="34912144">
-            <wp:extent cx="1115568" cy="2377440"/>
-            <wp:effectExtent l="152400" t="152400" r="370840" b="365760"/>
+            <wp:extent cx="1591056" cy="3392424"/>
+            <wp:effectExtent l="152400" t="152400" r="371475" b="360680"/>
             <wp:docPr id="13" name="Picture 13"/>
             <wp:cNvGraphicFramePr>
               <a:graphicFrameLocks xmlns:a="http://schemas.openxmlformats.org/drawingml/2006/main" noChangeAspect="1"/>
@@ -2979,7 +3424,7 @@
                     <pic:cNvPicPr/>
                   </pic:nvPicPr>
                   <pic:blipFill>
-                    <a:blip r:embed="rId21">
+                    <a:blip r:embed="rId19">
                       <a:extLst>
                         <a:ext uri="{28A0092B-C50C-407E-A947-70E740481C1C}">
                           <a14:useLocalDpi xmlns:a14="http://schemas.microsoft.com/office/drawing/2010/main" val="0"/>
@@ -2993,7 +3438,7 @@
                   <pic:spPr>
                     <a:xfrm>
                       <a:off x="0" y="0"/>
-                      <a:ext cx="1115568" cy="2377440"/>
+                      <a:ext cx="1591056" cy="3392424"/>
                     </a:xfrm>
                     <a:prstGeom prst="rect">
                       <a:avLst/>
@@ -3024,7 +3469,7 @@
           <w:numId w:val="1"/>
         </w:numPr>
         <w:rPr>
-          <w:rFonts w:ascii="TH SarabunPSK" w:hAnsi="TH SarabunPSK" w:cs="TH SarabunPSK" w:hint="cs"/>
+          <w:rFonts w:ascii="TH SarabunPSK" w:hAnsi="TH SarabunPSK" w:cs="TH SarabunPSK"/>
           <w:sz w:val="32"/>
           <w:szCs w:val="32"/>
         </w:rPr>
@@ -3081,7 +3526,7 @@
           <w:numId w:val="1"/>
         </w:numPr>
         <w:rPr>
-          <w:rFonts w:ascii="TH SarabunPSK" w:hAnsi="TH SarabunPSK" w:cs="TH SarabunPSK" w:hint="cs"/>
+          <w:rFonts w:ascii="TH SarabunPSK" w:hAnsi="TH SarabunPSK" w:cs="TH SarabunPSK"/>
           <w:sz w:val="32"/>
           <w:szCs w:val="32"/>
         </w:rPr>
@@ -3147,7 +3592,7 @@
           <w:numId w:val="1"/>
         </w:numPr>
         <w:rPr>
-          <w:rFonts w:ascii="TH SarabunPSK" w:hAnsi="TH SarabunPSK" w:cs="TH SarabunPSK" w:hint="cs"/>
+          <w:rFonts w:ascii="TH SarabunPSK" w:hAnsi="TH SarabunPSK" w:cs="TH SarabunPSK"/>
           <w:sz w:val="32"/>
           <w:szCs w:val="32"/>
         </w:rPr>
@@ -3301,7 +3746,7 @@
     <w:p>
       <w:pPr>
         <w:rPr>
-          <w:rFonts w:ascii="TH SarabunPSK" w:hAnsi="TH SarabunPSK" w:cs="TH SarabunPSK" w:hint="cs"/>
+          <w:rFonts w:ascii="TH SarabunPSK" w:hAnsi="TH SarabunPSK" w:cs="TH SarabunPSK"/>
           <w:sz w:val="32"/>
           <w:szCs w:val="32"/>
         </w:rPr>
@@ -3369,8 +3814,8 @@
         </w:rPr>
         <w:drawing>
           <wp:inline distT="0" distB="0" distL="0" distR="0">
-            <wp:extent cx="3858768" cy="2852928"/>
-            <wp:effectExtent l="152400" t="152400" r="370840" b="367030"/>
+            <wp:extent cx="5404104" cy="3995928"/>
+            <wp:effectExtent l="152400" t="152400" r="368300" b="367030"/>
             <wp:docPr id="14" name="Picture 14"/>
             <wp:cNvGraphicFramePr>
               <a:graphicFrameLocks xmlns:a="http://schemas.openxmlformats.org/drawingml/2006/main" noChangeAspect="1"/>
@@ -3383,7 +3828,7 @@
                     <pic:cNvPicPr/>
                   </pic:nvPicPr>
                   <pic:blipFill>
-                    <a:blip r:embed="rId22">
+                    <a:blip r:embed="rId20">
                       <a:extLst>
                         <a:ext uri="{28A0092B-C50C-407E-A947-70E740481C1C}">
                           <a14:useLocalDpi xmlns:a14="http://schemas.microsoft.com/office/drawing/2010/main" val="0"/>
@@ -3397,7 +3842,7 @@
                   <pic:spPr>
                     <a:xfrm>
                       <a:off x="0" y="0"/>
-                      <a:ext cx="3858768" cy="2852928"/>
+                      <a:ext cx="5404104" cy="3995928"/>
                     </a:xfrm>
                     <a:prstGeom prst="rect">
                       <a:avLst/>
@@ -3428,7 +3873,7 @@
           <w:numId w:val="1"/>
         </w:numPr>
         <w:rPr>
-          <w:rFonts w:ascii="TH SarabunPSK" w:hAnsi="TH SarabunPSK" w:cs="TH SarabunPSK" w:hint="cs"/>
+          <w:rFonts w:ascii="TH SarabunPSK" w:hAnsi="TH SarabunPSK" w:cs="TH SarabunPSK"/>
           <w:sz w:val="32"/>
           <w:szCs w:val="32"/>
         </w:rPr>
@@ -3484,7 +3929,7 @@
           <w:numId w:val="1"/>
         </w:numPr>
         <w:rPr>
-          <w:rFonts w:ascii="TH SarabunPSK" w:hAnsi="TH SarabunPSK" w:cs="TH SarabunPSK" w:hint="cs"/>
+          <w:rFonts w:ascii="TH SarabunPSK" w:hAnsi="TH SarabunPSK" w:cs="TH SarabunPSK"/>
           <w:sz w:val="32"/>
           <w:szCs w:val="32"/>
         </w:rPr>
@@ -3541,7 +3986,7 @@
           <w:numId w:val="1"/>
         </w:numPr>
         <w:rPr>
-          <w:rFonts w:ascii="TH SarabunPSK" w:hAnsi="TH SarabunPSK" w:cs="TH SarabunPSK" w:hint="cs"/>
+          <w:rFonts w:ascii="TH SarabunPSK" w:hAnsi="TH SarabunPSK" w:cs="TH SarabunPSK"/>
           <w:sz w:val="32"/>
           <w:szCs w:val="32"/>
         </w:rPr>
@@ -3649,7 +4094,7 @@
           <w:numId w:val="1"/>
         </w:numPr>
         <w:rPr>
-          <w:rFonts w:ascii="TH SarabunPSK" w:hAnsi="TH SarabunPSK" w:cs="TH SarabunPSK" w:hint="cs"/>
+          <w:rFonts w:ascii="TH SarabunPSK" w:hAnsi="TH SarabunPSK" w:cs="TH SarabunPSK"/>
           <w:sz w:val="32"/>
           <w:szCs w:val="32"/>
         </w:rPr>
@@ -3783,24 +4228,6 @@
           <w:szCs w:val="32"/>
         </w:rPr>
       </w:pPr>
-    </w:p>
-    <w:p>
-      <w:pPr>
-        <w:rPr>
-          <w:rFonts w:ascii="TH SarabunPSK" w:hAnsi="TH SarabunPSK" w:cs="TH SarabunPSK" w:hint="cs"/>
-          <w:sz w:val="32"/>
-          <w:szCs w:val="32"/>
-        </w:rPr>
-      </w:pPr>
-    </w:p>
-    <w:p>
-      <w:pPr>
-        <w:rPr>
-          <w:rFonts w:ascii="TH SarabunPSK" w:hAnsi="TH SarabunPSK" w:cs="TH SarabunPSK"/>
-          <w:sz w:val="32"/>
-          <w:szCs w:val="32"/>
-        </w:rPr>
-      </w:pPr>
       <w:r>
         <w:rPr>
           <w:rFonts w:ascii="TH SarabunPSK" w:hAnsi="TH SarabunPSK" w:cs="TH SarabunPSK"/>
@@ -3984,8 +4411,8 @@
         </w:rPr>
         <w:drawing>
           <wp:inline distT="0" distB="0" distL="0" distR="0">
-            <wp:extent cx="3145536" cy="1609344"/>
-            <wp:effectExtent l="152400" t="152400" r="360045" b="353060"/>
+            <wp:extent cx="3593592" cy="1837944"/>
+            <wp:effectExtent l="152400" t="152400" r="368935" b="353060"/>
             <wp:docPr id="10" name="Picture 10"/>
             <wp:cNvGraphicFramePr>
               <a:graphicFrameLocks xmlns:a="http://schemas.openxmlformats.org/drawingml/2006/main" noChangeAspect="1"/>
@@ -3998,7 +4425,7 @@
                     <pic:cNvPicPr/>
                   </pic:nvPicPr>
                   <pic:blipFill>
-                    <a:blip r:embed="rId23">
+                    <a:blip r:embed="rId21">
                       <a:extLst>
                         <a:ext uri="{28A0092B-C50C-407E-A947-70E740481C1C}">
                           <a14:useLocalDpi xmlns:a14="http://schemas.microsoft.com/office/drawing/2010/main" val="0"/>
@@ -4012,7 +4439,7 @@
                   <pic:spPr>
                     <a:xfrm>
                       <a:off x="0" y="0"/>
-                      <a:ext cx="3145536" cy="1609344"/>
+                      <a:ext cx="3593592" cy="1837944"/>
                     </a:xfrm>
                     <a:prstGeom prst="rect">
                       <a:avLst/>
@@ -4043,7 +4470,7 @@
           <w:numId w:val="1"/>
         </w:numPr>
         <w:rPr>
-          <w:rFonts w:ascii="TH SarabunPSK" w:hAnsi="TH SarabunPSK" w:cs="TH SarabunPSK" w:hint="cs"/>
+          <w:rFonts w:ascii="TH SarabunPSK" w:hAnsi="TH SarabunPSK" w:cs="TH SarabunPSK"/>
           <w:sz w:val="32"/>
           <w:szCs w:val="32"/>
         </w:rPr>
@@ -4187,10 +4614,11 @@
           <w:sz w:val="32"/>
           <w:szCs w:val="32"/>
         </w:rPr>
+        <w:lastRenderedPageBreak/>
         <w:drawing>
           <wp:inline distT="0" distB="0" distL="0" distR="0">
-            <wp:extent cx="3218688" cy="2340864"/>
-            <wp:effectExtent l="152400" t="152400" r="363220" b="364490"/>
+            <wp:extent cx="3685032" cy="2679192"/>
+            <wp:effectExtent l="152400" t="152400" r="353695" b="368935"/>
             <wp:docPr id="22" name="Picture 22"/>
             <wp:cNvGraphicFramePr>
               <a:graphicFrameLocks xmlns:a="http://schemas.openxmlformats.org/drawingml/2006/main" noChangeAspect="1"/>
@@ -4203,7 +4631,7 @@
                     <pic:cNvPicPr/>
                   </pic:nvPicPr>
                   <pic:blipFill>
-                    <a:blip r:embed="rId24">
+                    <a:blip r:embed="rId22">
                       <a:extLst>
                         <a:ext uri="{28A0092B-C50C-407E-A947-70E740481C1C}">
                           <a14:useLocalDpi xmlns:a14="http://schemas.microsoft.com/office/drawing/2010/main" val="0"/>
@@ -4217,7 +4645,7 @@
                   <pic:spPr>
                     <a:xfrm>
                       <a:off x="0" y="0"/>
-                      <a:ext cx="3218688" cy="2340864"/>
+                      <a:ext cx="3685032" cy="2679192"/>
                     </a:xfrm>
                     <a:prstGeom prst="rect">
                       <a:avLst/>
@@ -4256,11 +4684,10 @@
           <w:sz w:val="32"/>
           <w:szCs w:val="32"/>
         </w:rPr>
-        <w:lastRenderedPageBreak/>
         <w:drawing>
           <wp:inline distT="0" distB="0" distL="0" distR="0">
-            <wp:extent cx="4791456" cy="3099816"/>
-            <wp:effectExtent l="152400" t="152400" r="352425" b="367665"/>
+            <wp:extent cx="5751576" cy="3721608"/>
+            <wp:effectExtent l="152400" t="152400" r="363855" b="355600"/>
             <wp:docPr id="24" name="Picture 24"/>
             <wp:cNvGraphicFramePr>
               <a:graphicFrameLocks xmlns:a="http://schemas.openxmlformats.org/drawingml/2006/main" noChangeAspect="1"/>
@@ -4273,7 +4700,7 @@
                     <pic:cNvPicPr/>
                   </pic:nvPicPr>
                   <pic:blipFill>
-                    <a:blip r:embed="rId25">
+                    <a:blip r:embed="rId23">
                       <a:extLst>
                         <a:ext uri="{28A0092B-C50C-407E-A947-70E740481C1C}">
                           <a14:useLocalDpi xmlns:a14="http://schemas.microsoft.com/office/drawing/2010/main" val="0"/>
@@ -4287,7 +4714,7 @@
                   <pic:spPr>
                     <a:xfrm>
                       <a:off x="0" y="0"/>
-                      <a:ext cx="4791456" cy="3099816"/>
+                      <a:ext cx="5751576" cy="3721608"/>
                     </a:xfrm>
                     <a:prstGeom prst="rect">
                       <a:avLst/>
@@ -4318,7 +4745,7 @@
           <w:numId w:val="1"/>
         </w:numPr>
         <w:rPr>
-          <w:rFonts w:ascii="TH SarabunPSK" w:hAnsi="TH SarabunPSK" w:cs="TH SarabunPSK" w:hint="cs"/>
+          <w:rFonts w:ascii="TH SarabunPSK" w:hAnsi="TH SarabunPSK" w:cs="TH SarabunPSK"/>
           <w:sz w:val="32"/>
           <w:szCs w:val="32"/>
         </w:rPr>
@@ -4375,18 +4802,19 @@
           <w:numId w:val="1"/>
         </w:numPr>
         <w:rPr>
-          <w:rFonts w:ascii="TH SarabunPSK" w:hAnsi="TH SarabunPSK" w:cs="TH SarabunPSK" w:hint="cs"/>
-          <w:sz w:val="32"/>
-          <w:szCs w:val="32"/>
-        </w:rPr>
-      </w:pPr>
-      <w:r>
-        <w:rPr>
-          <w:rFonts w:ascii="TH SarabunPSK" w:hAnsi="TH SarabunPSK" w:cs="TH SarabunPSK" w:hint="cs"/>
-          <w:sz w:val="32"/>
-          <w:szCs w:val="32"/>
-          <w:cs/>
-        </w:rPr>
+          <w:rFonts w:ascii="TH SarabunPSK" w:hAnsi="TH SarabunPSK" w:cs="TH SarabunPSK"/>
+          <w:sz w:val="32"/>
+          <w:szCs w:val="32"/>
+        </w:rPr>
+      </w:pPr>
+      <w:r>
+        <w:rPr>
+          <w:rFonts w:ascii="TH SarabunPSK" w:hAnsi="TH SarabunPSK" w:cs="TH SarabunPSK" w:hint="cs"/>
+          <w:sz w:val="32"/>
+          <w:szCs w:val="32"/>
+          <w:cs/>
+        </w:rPr>
+        <w:lastRenderedPageBreak/>
         <w:t>ช่วงเวลา</w:t>
       </w:r>
       <w:r>
@@ -4432,7 +4860,7 @@
           <w:numId w:val="1"/>
         </w:numPr>
         <w:rPr>
-          <w:rFonts w:ascii="TH SarabunPSK" w:hAnsi="TH SarabunPSK" w:cs="TH SarabunPSK" w:hint="cs"/>
+          <w:rFonts w:ascii="TH SarabunPSK" w:hAnsi="TH SarabunPSK" w:cs="TH SarabunPSK"/>
           <w:sz w:val="32"/>
           <w:szCs w:val="32"/>
         </w:rPr>
@@ -4489,7 +4917,7 @@
           <w:numId w:val="1"/>
         </w:numPr>
         <w:rPr>
-          <w:rFonts w:ascii="TH SarabunPSK" w:hAnsi="TH SarabunPSK" w:cs="TH SarabunPSK" w:hint="cs"/>
+          <w:rFonts w:ascii="TH SarabunPSK" w:hAnsi="TH SarabunPSK" w:cs="TH SarabunPSK"/>
           <w:sz w:val="32"/>
           <w:szCs w:val="32"/>
         </w:rPr>
@@ -4554,7 +4982,7 @@
           <w:numId w:val="1"/>
         </w:numPr>
         <w:rPr>
-          <w:rFonts w:ascii="TH SarabunPSK" w:hAnsi="TH SarabunPSK" w:cs="TH SarabunPSK" w:hint="cs"/>
+          <w:rFonts w:ascii="TH SarabunPSK" w:hAnsi="TH SarabunPSK" w:cs="TH SarabunPSK"/>
           <w:sz w:val="32"/>
           <w:szCs w:val="32"/>
         </w:rPr>
@@ -4611,7 +5039,7 @@
           <w:numId w:val="1"/>
         </w:numPr>
         <w:rPr>
-          <w:rFonts w:ascii="TH SarabunPSK" w:hAnsi="TH SarabunPSK" w:cs="TH SarabunPSK" w:hint="cs"/>
+          <w:rFonts w:ascii="TH SarabunPSK" w:hAnsi="TH SarabunPSK" w:cs="TH SarabunPSK"/>
           <w:sz w:val="32"/>
           <w:szCs w:val="32"/>
         </w:rPr>
@@ -4676,7 +5104,7 @@
           <w:numId w:val="1"/>
         </w:numPr>
         <w:rPr>
-          <w:rFonts w:ascii="TH SarabunPSK" w:hAnsi="TH SarabunPSK" w:cs="TH SarabunPSK" w:hint="cs"/>
+          <w:rFonts w:ascii="TH SarabunPSK" w:hAnsi="TH SarabunPSK" w:cs="TH SarabunPSK"/>
           <w:sz w:val="32"/>
           <w:szCs w:val="32"/>
         </w:rPr>
@@ -4784,42 +5212,6 @@
     </w:p>
     <w:p>
       <w:pPr>
-        <w:rPr>
-          <w:rFonts w:ascii="TH SarabunPSK" w:hAnsi="TH SarabunPSK" w:cs="TH SarabunPSK"/>
-          <w:sz w:val="32"/>
-          <w:szCs w:val="32"/>
-        </w:rPr>
-      </w:pPr>
-    </w:p>
-    <w:p>
-      <w:pPr>
-        <w:rPr>
-          <w:rFonts w:ascii="TH SarabunPSK" w:hAnsi="TH SarabunPSK" w:cs="TH SarabunPSK"/>
-          <w:sz w:val="32"/>
-          <w:szCs w:val="32"/>
-        </w:rPr>
-      </w:pPr>
-    </w:p>
-    <w:p>
-      <w:pPr>
-        <w:rPr>
-          <w:rFonts w:ascii="TH SarabunPSK" w:hAnsi="TH SarabunPSK" w:cs="TH SarabunPSK"/>
-          <w:sz w:val="32"/>
-          <w:szCs w:val="32"/>
-        </w:rPr>
-      </w:pPr>
-    </w:p>
-    <w:p>
-      <w:pPr>
-        <w:rPr>
-          <w:rFonts w:ascii="TH SarabunPSK" w:hAnsi="TH SarabunPSK" w:cs="TH SarabunPSK" w:hint="cs"/>
-          <w:sz w:val="32"/>
-          <w:szCs w:val="32"/>
-        </w:rPr>
-      </w:pPr>
-    </w:p>
-    <w:p>
-      <w:pPr>
         <w:pStyle w:val="ListParagraph"/>
         <w:numPr>
           <w:ilvl w:val="0"/>
@@ -4838,7 +5230,6 @@
           <w:szCs w:val="32"/>
           <w:cs/>
         </w:rPr>
-        <w:lastRenderedPageBreak/>
         <w:t>เพิ่มผู้เข้าร่วมกิจกรรม</w:t>
       </w:r>
     </w:p>
@@ -4862,8 +5253,8 @@
         </w:rPr>
         <w:drawing>
           <wp:inline distT="0" distB="0" distL="0" distR="0">
-            <wp:extent cx="2011680" cy="2798064"/>
-            <wp:effectExtent l="152400" t="152400" r="369570" b="364490"/>
+            <wp:extent cx="2304288" cy="3200400"/>
+            <wp:effectExtent l="152400" t="152400" r="363220" b="361950"/>
             <wp:docPr id="16" name="Picture 16"/>
             <wp:cNvGraphicFramePr>
               <a:graphicFrameLocks xmlns:a="http://schemas.openxmlformats.org/drawingml/2006/main" noChangeAspect="1"/>
@@ -4876,7 +5267,7 @@
                     <pic:cNvPicPr/>
                   </pic:nvPicPr>
                   <pic:blipFill>
-                    <a:blip r:embed="rId26">
+                    <a:blip r:embed="rId24">
                       <a:extLst>
                         <a:ext uri="{28A0092B-C50C-407E-A947-70E740481C1C}">
                           <a14:useLocalDpi xmlns:a14="http://schemas.microsoft.com/office/drawing/2010/main" val="0"/>
@@ -4890,7 +5281,7 @@
                   <pic:spPr>
                     <a:xfrm>
                       <a:off x="0" y="0"/>
-                      <a:ext cx="2011680" cy="2798064"/>
+                      <a:ext cx="2304288" cy="3200400"/>
                     </a:xfrm>
                     <a:prstGeom prst="rect">
                       <a:avLst/>
@@ -4921,7 +5312,7 @@
           <w:numId w:val="3"/>
         </w:numPr>
         <w:rPr>
-          <w:rFonts w:ascii="TH SarabunPSK" w:hAnsi="TH SarabunPSK" w:cs="TH SarabunPSK" w:hint="cs"/>
+          <w:rFonts w:ascii="TH SarabunPSK" w:hAnsi="TH SarabunPSK" w:cs="TH SarabunPSK"/>
           <w:sz w:val="32"/>
           <w:szCs w:val="32"/>
         </w:rPr>
@@ -4980,6 +5371,24 @@
         </w:rPr>
         <w:t>ระบบจะส่งคำเชิญชวนเข้าร่วมกิจกรรมไปที่อีเมลที่ได้ระบุไว้</w:t>
       </w:r>
+    </w:p>
+    <w:p>
+      <w:pPr>
+        <w:rPr>
+          <w:rFonts w:ascii="TH SarabunPSK" w:hAnsi="TH SarabunPSK" w:cs="TH SarabunPSK"/>
+          <w:sz w:val="32"/>
+          <w:szCs w:val="32"/>
+        </w:rPr>
+      </w:pPr>
+    </w:p>
+    <w:p>
+      <w:pPr>
+        <w:rPr>
+          <w:rFonts w:ascii="TH SarabunPSK" w:hAnsi="TH SarabunPSK" w:cs="TH SarabunPSK"/>
+          <w:sz w:val="32"/>
+          <w:szCs w:val="32"/>
+        </w:rPr>
+      </w:pPr>
     </w:p>
     <w:p>
       <w:pPr>
@@ -5001,6 +5410,7 @@
           <w:szCs w:val="32"/>
           <w:cs/>
         </w:rPr>
+        <w:lastRenderedPageBreak/>
         <w:t>การแจ้งเตือนและการแจ้งให้ทราบ</w:t>
       </w:r>
     </w:p>
@@ -5038,7 +5448,7 @@
                     <pic:cNvPicPr/>
                   </pic:nvPicPr>
                   <pic:blipFill>
-                    <a:blip r:embed="rId27">
+                    <a:blip r:embed="rId25">
                       <a:extLst>
                         <a:ext uri="{28A0092B-C50C-407E-A947-70E740481C1C}">
                           <a14:useLocalDpi xmlns:a14="http://schemas.microsoft.com/office/drawing/2010/main" val="0"/>
@@ -5083,7 +5493,7 @@
           <w:numId w:val="3"/>
         </w:numPr>
         <w:rPr>
-          <w:rFonts w:ascii="TH SarabunPSK" w:hAnsi="TH SarabunPSK" w:cs="TH SarabunPSK" w:hint="cs"/>
+          <w:rFonts w:ascii="TH SarabunPSK" w:hAnsi="TH SarabunPSK" w:cs="TH SarabunPSK"/>
           <w:sz w:val="32"/>
           <w:szCs w:val="32"/>
         </w:rPr>
@@ -5133,32 +5543,13 @@
           <w:szCs w:val="32"/>
         </w:rPr>
       </w:pPr>
-    </w:p>
-    <w:p>
-      <w:pPr>
-        <w:rPr>
-          <w:rFonts w:ascii="TH SarabunPSK" w:hAnsi="TH SarabunPSK" w:cs="TH SarabunPSK"/>
-          <w:sz w:val="32"/>
-          <w:szCs w:val="32"/>
-        </w:rPr>
-      </w:pPr>
-    </w:p>
-    <w:p>
-      <w:pPr>
-        <w:rPr>
-          <w:rFonts w:ascii="TH SarabunPSK" w:hAnsi="TH SarabunPSK" w:cs="TH SarabunPSK"/>
-          <w:sz w:val="32"/>
-          <w:szCs w:val="32"/>
-        </w:rPr>
-      </w:pPr>
-      <w:r>
-        <w:rPr>
-          <w:rFonts w:ascii="TH SarabunPSK" w:hAnsi="TH SarabunPSK" w:cs="TH SarabunPSK"/>
-          <w:sz w:val="32"/>
-          <w:szCs w:val="32"/>
-          <w:cs/>
-        </w:rPr>
-        <w:lastRenderedPageBreak/>
+      <w:r>
+        <w:rPr>
+          <w:rFonts w:ascii="TH SarabunPSK" w:hAnsi="TH SarabunPSK" w:cs="TH SarabunPSK"/>
+          <w:sz w:val="32"/>
+          <w:szCs w:val="32"/>
+          <w:cs/>
+        </w:rPr>
         <w:t>สร้างหรือแก้ไขปฏิทิน</w:t>
       </w:r>
     </w:p>
@@ -5205,8 +5596,8 @@
         </w:rPr>
         <w:drawing>
           <wp:inline distT="0" distB="0" distL="0" distR="0">
-            <wp:extent cx="4791456" cy="3099816"/>
-            <wp:effectExtent l="152400" t="152400" r="352425" b="367665"/>
+            <wp:extent cx="5751576" cy="3721608"/>
+            <wp:effectExtent l="152400" t="152400" r="363855" b="355600"/>
             <wp:docPr id="18" name="Picture 18"/>
             <wp:cNvGraphicFramePr>
               <a:graphicFrameLocks xmlns:a="http://schemas.openxmlformats.org/drawingml/2006/main" noChangeAspect="1"/>
@@ -5219,7 +5610,7 @@
                     <pic:cNvPicPr/>
                   </pic:nvPicPr>
                   <pic:blipFill>
-                    <a:blip r:embed="rId28">
+                    <a:blip r:embed="rId26">
                       <a:extLst>
                         <a:ext uri="{28A0092B-C50C-407E-A947-70E740481C1C}">
                           <a14:useLocalDpi xmlns:a14="http://schemas.microsoft.com/office/drawing/2010/main" val="0"/>
@@ -5233,7 +5624,7 @@
                   <pic:spPr>
                     <a:xfrm>
                       <a:off x="0" y="0"/>
-                      <a:ext cx="4791456" cy="3099816"/>
+                      <a:ext cx="5751576" cy="3721608"/>
                     </a:xfrm>
                     <a:prstGeom prst="rect">
                       <a:avLst/>
@@ -5264,7 +5655,7 @@
           <w:numId w:val="3"/>
         </w:numPr>
         <w:rPr>
-          <w:rFonts w:ascii="TH SarabunPSK" w:hAnsi="TH SarabunPSK" w:cs="TH SarabunPSK" w:hint="cs"/>
+          <w:rFonts w:ascii="TH SarabunPSK" w:hAnsi="TH SarabunPSK" w:cs="TH SarabunPSK"/>
           <w:sz w:val="32"/>
           <w:szCs w:val="32"/>
         </w:rPr>
@@ -5329,18 +5720,19 @@
           <w:numId w:val="3"/>
         </w:numPr>
         <w:rPr>
-          <w:rFonts w:ascii="TH SarabunPSK" w:hAnsi="TH SarabunPSK" w:cs="TH SarabunPSK" w:hint="cs"/>
-          <w:sz w:val="32"/>
-          <w:szCs w:val="32"/>
-        </w:rPr>
-      </w:pPr>
-      <w:r>
-        <w:rPr>
-          <w:rFonts w:ascii="TH SarabunPSK" w:hAnsi="TH SarabunPSK" w:cs="TH SarabunPSK" w:hint="cs"/>
-          <w:sz w:val="32"/>
-          <w:szCs w:val="32"/>
-          <w:cs/>
-        </w:rPr>
+          <w:rFonts w:ascii="TH SarabunPSK" w:hAnsi="TH SarabunPSK" w:cs="TH SarabunPSK"/>
+          <w:sz w:val="32"/>
+          <w:szCs w:val="32"/>
+        </w:rPr>
+      </w:pPr>
+      <w:r>
+        <w:rPr>
+          <w:rFonts w:ascii="TH SarabunPSK" w:hAnsi="TH SarabunPSK" w:cs="TH SarabunPSK" w:hint="cs"/>
+          <w:sz w:val="32"/>
+          <w:szCs w:val="32"/>
+          <w:cs/>
+        </w:rPr>
+        <w:lastRenderedPageBreak/>
         <w:t>รายละเอียด</w:t>
       </w:r>
       <w:r>
@@ -5386,7 +5778,7 @@
           <w:numId w:val="3"/>
         </w:numPr>
         <w:rPr>
-          <w:rFonts w:ascii="TH SarabunPSK" w:hAnsi="TH SarabunPSK" w:cs="TH SarabunPSK" w:hint="cs"/>
+          <w:rFonts w:ascii="TH SarabunPSK" w:hAnsi="TH SarabunPSK" w:cs="TH SarabunPSK"/>
           <w:sz w:val="32"/>
           <w:szCs w:val="32"/>
         </w:rPr>
@@ -5460,7 +5852,7 @@
           <w:numId w:val="3"/>
         </w:numPr>
         <w:rPr>
-          <w:rFonts w:ascii="TH SarabunPSK" w:hAnsi="TH SarabunPSK" w:cs="TH SarabunPSK" w:hint="cs"/>
+          <w:rFonts w:ascii="TH SarabunPSK" w:hAnsi="TH SarabunPSK" w:cs="TH SarabunPSK"/>
           <w:sz w:val="32"/>
           <w:szCs w:val="32"/>
         </w:rPr>
@@ -5543,8 +5935,8 @@
         </w:rPr>
         <w:drawing>
           <wp:inline distT="0" distB="0" distL="0" distR="0">
-            <wp:extent cx="4700016" cy="795528"/>
-            <wp:effectExtent l="152400" t="152400" r="367665" b="367030"/>
+            <wp:extent cx="5788152" cy="978408"/>
+            <wp:effectExtent l="152400" t="152400" r="365125" b="355600"/>
             <wp:docPr id="20" name="Picture 20"/>
             <wp:cNvGraphicFramePr>
               <a:graphicFrameLocks xmlns:a="http://schemas.openxmlformats.org/drawingml/2006/main" noChangeAspect="1"/>
@@ -5557,7 +5949,7 @@
                     <pic:cNvPicPr/>
                   </pic:nvPicPr>
                   <pic:blipFill>
-                    <a:blip r:embed="rId29">
+                    <a:blip r:embed="rId27">
                       <a:extLst>
                         <a:ext uri="{28A0092B-C50C-407E-A947-70E740481C1C}">
                           <a14:useLocalDpi xmlns:a14="http://schemas.microsoft.com/office/drawing/2010/main" val="0"/>
@@ -5571,7 +5963,7 @@
                   <pic:spPr>
                     <a:xfrm>
                       <a:off x="0" y="0"/>
-                      <a:ext cx="4700016" cy="795528"/>
+                      <a:ext cx="5788152" cy="978408"/>
                     </a:xfrm>
                     <a:prstGeom prst="rect">
                       <a:avLst/>
@@ -5602,7 +5994,7 @@
           <w:numId w:val="4"/>
         </w:numPr>
         <w:rPr>
-          <w:rFonts w:ascii="TH SarabunPSK" w:hAnsi="TH SarabunPSK" w:cs="TH SarabunPSK" w:hint="cs"/>
+          <w:rFonts w:ascii="TH SarabunPSK" w:hAnsi="TH SarabunPSK" w:cs="TH SarabunPSK"/>
           <w:sz w:val="32"/>
           <w:szCs w:val="32"/>
         </w:rPr>
@@ -5650,7 +6042,7 @@
           <w:numId w:val="4"/>
         </w:numPr>
         <w:rPr>
-          <w:rFonts w:ascii="TH SarabunPSK" w:hAnsi="TH SarabunPSK" w:cs="TH SarabunPSK" w:hint="cs"/>
+          <w:rFonts w:ascii="TH SarabunPSK" w:hAnsi="TH SarabunPSK" w:cs="TH SarabunPSK"/>
           <w:sz w:val="32"/>
           <w:szCs w:val="32"/>
         </w:rPr>
@@ -5707,16 +6099,114 @@
           <w:szCs w:val="32"/>
         </w:rPr>
       </w:pPr>
-      <w:r>
-        <w:rPr>
-          <w:rFonts w:ascii="TH SarabunPSK" w:hAnsi="TH SarabunPSK" w:cs="TH SarabunPSK"/>
-          <w:sz w:val="32"/>
-          <w:szCs w:val="32"/>
-          <w:cs/>
-        </w:rPr>
-        <w:lastRenderedPageBreak/>
+    </w:p>
+    <w:p>
+      <w:pPr>
+        <w:rPr>
+          <w:rFonts w:ascii="TH SarabunPSK" w:hAnsi="TH SarabunPSK" w:cs="TH SarabunPSK"/>
+          <w:sz w:val="32"/>
+          <w:szCs w:val="32"/>
+        </w:rPr>
+      </w:pPr>
+      <w:r>
+        <w:rPr>
+          <w:rFonts w:ascii="TH SarabunPSK" w:hAnsi="TH SarabunPSK" w:cs="TH SarabunPSK"/>
+          <w:sz w:val="32"/>
+          <w:szCs w:val="32"/>
+          <w:cs/>
+        </w:rPr>
         <w:t>การนำเข้า การส่งออก หรือซิงค์ ปฏิทิน</w:t>
       </w:r>
+    </w:p>
+    <w:p>
+      <w:pPr>
+        <w:rPr>
+          <w:rFonts w:ascii="TH SarabunPSK" w:hAnsi="TH SarabunPSK" w:cs="TH SarabunPSK"/>
+          <w:sz w:val="32"/>
+          <w:szCs w:val="32"/>
+        </w:rPr>
+      </w:pPr>
+    </w:p>
+    <w:p>
+      <w:pPr>
+        <w:rPr>
+          <w:rFonts w:ascii="TH SarabunPSK" w:hAnsi="TH SarabunPSK" w:cs="TH SarabunPSK"/>
+          <w:sz w:val="32"/>
+          <w:szCs w:val="32"/>
+        </w:rPr>
+      </w:pPr>
+    </w:p>
+    <w:p>
+      <w:pPr>
+        <w:rPr>
+          <w:rFonts w:ascii="TH SarabunPSK" w:hAnsi="TH SarabunPSK" w:cs="TH SarabunPSK"/>
+          <w:sz w:val="32"/>
+          <w:szCs w:val="32"/>
+        </w:rPr>
+      </w:pPr>
+    </w:p>
+    <w:p>
+      <w:pPr>
+        <w:rPr>
+          <w:rFonts w:ascii="TH SarabunPSK" w:hAnsi="TH SarabunPSK" w:cs="TH SarabunPSK"/>
+          <w:sz w:val="32"/>
+          <w:szCs w:val="32"/>
+        </w:rPr>
+      </w:pPr>
+    </w:p>
+    <w:p>
+      <w:pPr>
+        <w:rPr>
+          <w:rFonts w:ascii="TH SarabunPSK" w:hAnsi="TH SarabunPSK" w:cs="TH SarabunPSK"/>
+          <w:sz w:val="32"/>
+          <w:szCs w:val="32"/>
+        </w:rPr>
+      </w:pPr>
+    </w:p>
+    <w:p>
+      <w:pPr>
+        <w:rPr>
+          <w:rFonts w:ascii="TH SarabunPSK" w:hAnsi="TH SarabunPSK" w:cs="TH SarabunPSK"/>
+          <w:sz w:val="32"/>
+          <w:szCs w:val="32"/>
+        </w:rPr>
+      </w:pPr>
+    </w:p>
+    <w:p>
+      <w:pPr>
+        <w:rPr>
+          <w:rFonts w:ascii="TH SarabunPSK" w:hAnsi="TH SarabunPSK" w:cs="TH SarabunPSK"/>
+          <w:sz w:val="32"/>
+          <w:szCs w:val="32"/>
+        </w:rPr>
+      </w:pPr>
+    </w:p>
+    <w:p>
+      <w:pPr>
+        <w:rPr>
+          <w:rFonts w:ascii="TH SarabunPSK" w:hAnsi="TH SarabunPSK" w:cs="TH SarabunPSK"/>
+          <w:sz w:val="32"/>
+          <w:szCs w:val="32"/>
+        </w:rPr>
+      </w:pPr>
+    </w:p>
+    <w:p>
+      <w:pPr>
+        <w:rPr>
+          <w:rFonts w:ascii="TH SarabunPSK" w:hAnsi="TH SarabunPSK" w:cs="TH SarabunPSK"/>
+          <w:sz w:val="32"/>
+          <w:szCs w:val="32"/>
+        </w:rPr>
+      </w:pPr>
+    </w:p>
+    <w:p>
+      <w:pPr>
+        <w:rPr>
+          <w:rFonts w:ascii="TH SarabunPSK" w:hAnsi="TH SarabunPSK" w:cs="TH SarabunPSK"/>
+          <w:sz w:val="32"/>
+          <w:szCs w:val="32"/>
+        </w:rPr>
+      </w:pPr>
     </w:p>
     <w:p>
       <w:pPr>
@@ -5738,6 +6228,7 @@
           <w:szCs w:val="32"/>
           <w:cs/>
         </w:rPr>
+        <w:lastRenderedPageBreak/>
         <w:t>การนำเข้าข้อมูลปฏิทินจากแหล่งข้อมูลอื่น</w:t>
       </w:r>
     </w:p>
@@ -5777,7 +6268,7 @@
       <w:pPr>
         <w:jc w:val="center"/>
         <w:rPr>
-          <w:rFonts w:ascii="TH SarabunPSK" w:hAnsi="TH SarabunPSK" w:cs="TH SarabunPSK" w:hint="cs"/>
+          <w:rFonts w:ascii="TH SarabunPSK" w:hAnsi="TH SarabunPSK" w:cs="TH SarabunPSK"/>
           <w:sz w:val="32"/>
           <w:szCs w:val="32"/>
         </w:rPr>
@@ -5791,8 +6282,8 @@
         </w:rPr>
         <w:drawing>
           <wp:inline distT="0" distB="0" distL="0" distR="0">
-            <wp:extent cx="2862072" cy="1307592"/>
-            <wp:effectExtent l="152400" t="152400" r="357505" b="368935"/>
+            <wp:extent cx="4087368" cy="1865376"/>
+            <wp:effectExtent l="152400" t="152400" r="370840" b="363855"/>
             <wp:docPr id="25" name="Picture 25"/>
             <wp:cNvGraphicFramePr>
               <a:graphicFrameLocks xmlns:a="http://schemas.openxmlformats.org/drawingml/2006/main" noChangeAspect="1"/>
@@ -5805,7 +6296,7 @@
                     <pic:cNvPicPr/>
                   </pic:nvPicPr>
                   <pic:blipFill>
-                    <a:blip r:embed="rId30">
+                    <a:blip r:embed="rId28">
                       <a:extLst>
                         <a:ext uri="{28A0092B-C50C-407E-A947-70E740481C1C}">
                           <a14:useLocalDpi xmlns:a14="http://schemas.microsoft.com/office/drawing/2010/main" val="0"/>
@@ -5819,7 +6310,7 @@
                   <pic:spPr>
                     <a:xfrm>
                       <a:off x="0" y="0"/>
-                      <a:ext cx="2862072" cy="1307592"/>
+                      <a:ext cx="4087368" cy="1865376"/>
                     </a:xfrm>
                     <a:prstGeom prst="rect">
                       <a:avLst/>
@@ -5850,8 +6341,8 @@
         </w:rPr>
         <w:drawing>
           <wp:inline distT="0" distB="0" distL="0" distR="0">
-            <wp:extent cx="3438144" cy="1271016"/>
-            <wp:effectExtent l="152400" t="152400" r="353060" b="367665"/>
+            <wp:extent cx="3931920" cy="1453896"/>
+            <wp:effectExtent l="152400" t="152400" r="354330" b="356235"/>
             <wp:docPr id="26" name="Picture 26"/>
             <wp:cNvGraphicFramePr>
               <a:graphicFrameLocks xmlns:a="http://schemas.openxmlformats.org/drawingml/2006/main" noChangeAspect="1"/>
@@ -5864,7 +6355,7 @@
                     <pic:cNvPicPr/>
                   </pic:nvPicPr>
                   <pic:blipFill>
-                    <a:blip r:embed="rId31">
+                    <a:blip r:embed="rId29">
                       <a:extLst>
                         <a:ext uri="{28A0092B-C50C-407E-A947-70E740481C1C}">
                           <a14:useLocalDpi xmlns:a14="http://schemas.microsoft.com/office/drawing/2010/main" val="0"/>
@@ -5878,7 +6369,7 @@
                   <pic:spPr>
                     <a:xfrm>
                       <a:off x="0" y="0"/>
-                      <a:ext cx="3438144" cy="1271016"/>
+                      <a:ext cx="3931920" cy="1453896"/>
                     </a:xfrm>
                     <a:prstGeom prst="rect">
                       <a:avLst/>
@@ -6016,10 +6507,11 @@
           <w:sz w:val="32"/>
           <w:szCs w:val="32"/>
         </w:rPr>
+        <w:lastRenderedPageBreak/>
         <w:drawing>
           <wp:inline distT="0" distB="0" distL="0" distR="0">
-            <wp:extent cx="3447288" cy="1847088"/>
-            <wp:effectExtent l="152400" t="152400" r="363220" b="363220"/>
+            <wp:extent cx="3941064" cy="2112264"/>
+            <wp:effectExtent l="152400" t="152400" r="364490" b="364490"/>
             <wp:docPr id="27" name="Picture 27"/>
             <wp:cNvGraphicFramePr>
               <a:graphicFrameLocks xmlns:a="http://schemas.openxmlformats.org/drawingml/2006/main" noChangeAspect="1"/>
@@ -6032,7 +6524,7 @@
                     <pic:cNvPicPr/>
                   </pic:nvPicPr>
                   <pic:blipFill>
-                    <a:blip r:embed="rId32">
+                    <a:blip r:embed="rId30">
                       <a:extLst>
                         <a:ext uri="{28A0092B-C50C-407E-A947-70E740481C1C}">
                           <a14:useLocalDpi xmlns:a14="http://schemas.microsoft.com/office/drawing/2010/main" val="0"/>
@@ -6046,7 +6538,7 @@
                   <pic:spPr>
                     <a:xfrm>
                       <a:off x="0" y="0"/>
-                      <a:ext cx="3447288" cy="1847088"/>
+                      <a:ext cx="3941064" cy="2112264"/>
                     </a:xfrm>
                     <a:prstGeom prst="rect">
                       <a:avLst/>
@@ -6089,7 +6581,6 @@
           <w:szCs w:val="32"/>
           <w:cs/>
         </w:rPr>
-        <w:lastRenderedPageBreak/>
         <w:t>การส่งออกข้อมูลปฏิทิน</w:t>
       </w:r>
       <w:r>
@@ -6128,7 +6619,17 @@
       <w:pPr>
         <w:jc w:val="center"/>
         <w:rPr>
-          <w:rFonts w:ascii="TH SarabunPSK" w:hAnsi="TH SarabunPSK" w:cs="TH SarabunPSK" w:hint="cs"/>
+          <w:rFonts w:ascii="TH SarabunPSK" w:hAnsi="TH SarabunPSK" w:cs="TH SarabunPSK"/>
+          <w:sz w:val="32"/>
+          <w:szCs w:val="32"/>
+        </w:rPr>
+      </w:pPr>
+    </w:p>
+    <w:p>
+      <w:pPr>
+        <w:jc w:val="center"/>
+        <w:rPr>
+          <w:rFonts w:ascii="TH SarabunPSK" w:hAnsi="TH SarabunPSK" w:cs="TH SarabunPSK"/>
           <w:sz w:val="32"/>
           <w:szCs w:val="32"/>
         </w:rPr>
@@ -6142,8 +6643,8 @@
         </w:rPr>
         <w:drawing>
           <wp:inline distT="0" distB="0" distL="0" distR="0" wp14:anchorId="4B2FF90C" wp14:editId="0A72161B">
-            <wp:extent cx="1792224" cy="2340864"/>
-            <wp:effectExtent l="152400" t="152400" r="360680" b="364490"/>
+            <wp:extent cx="2560320" cy="3346704"/>
+            <wp:effectExtent l="152400" t="152400" r="354330" b="368300"/>
             <wp:docPr id="28" name="Picture 28"/>
             <wp:cNvGraphicFramePr>
               <a:graphicFrameLocks xmlns:a="http://schemas.openxmlformats.org/drawingml/2006/main" noChangeAspect="1"/>
@@ -6156,7 +6657,7 @@
                     <pic:cNvPicPr/>
                   </pic:nvPicPr>
                   <pic:blipFill>
-                    <a:blip r:embed="rId33">
+                    <a:blip r:embed="rId31">
                       <a:extLst>
                         <a:ext uri="{28A0092B-C50C-407E-A947-70E740481C1C}">
                           <a14:useLocalDpi xmlns:a14="http://schemas.microsoft.com/office/drawing/2010/main" val="0"/>
@@ -6170,7 +6671,7 @@
                   <pic:spPr>
                     <a:xfrm>
                       <a:off x="0" y="0"/>
-                      <a:ext cx="1792224" cy="2340864"/>
+                      <a:ext cx="2560320" cy="3346704"/>
                     </a:xfrm>
                     <a:prstGeom prst="rect">
                       <a:avLst/>
@@ -6201,18 +6702,19 @@
           <w:numId w:val="1"/>
         </w:numPr>
         <w:rPr>
-          <w:rFonts w:ascii="TH SarabunPSK" w:hAnsi="TH SarabunPSK" w:cs="TH SarabunPSK" w:hint="cs"/>
-          <w:sz w:val="32"/>
-          <w:szCs w:val="32"/>
-        </w:rPr>
-      </w:pPr>
-      <w:r>
-        <w:rPr>
-          <w:rFonts w:ascii="TH SarabunPSK" w:hAnsi="TH SarabunPSK" w:cs="TH SarabunPSK" w:hint="cs"/>
-          <w:sz w:val="32"/>
-          <w:szCs w:val="32"/>
-          <w:cs/>
-        </w:rPr>
+          <w:rFonts w:ascii="TH SarabunPSK" w:hAnsi="TH SarabunPSK" w:cs="TH SarabunPSK"/>
+          <w:sz w:val="32"/>
+          <w:szCs w:val="32"/>
+        </w:rPr>
+      </w:pPr>
+      <w:r>
+        <w:rPr>
+          <w:rFonts w:ascii="TH SarabunPSK" w:hAnsi="TH SarabunPSK" w:cs="TH SarabunPSK" w:hint="cs"/>
+          <w:sz w:val="32"/>
+          <w:szCs w:val="32"/>
+          <w:cs/>
+        </w:rPr>
+        <w:lastRenderedPageBreak/>
         <w:t>เลือกปฏิทิน และเลือกส่งออกปฏิทิน</w:t>
       </w:r>
     </w:p>
@@ -6220,7 +6722,7 @@
       <w:pPr>
         <w:jc w:val="center"/>
         <w:rPr>
-          <w:rFonts w:ascii="TH SarabunPSK" w:hAnsi="TH SarabunPSK" w:cs="TH SarabunPSK" w:hint="cs"/>
+          <w:rFonts w:ascii="TH SarabunPSK" w:hAnsi="TH SarabunPSK" w:cs="TH SarabunPSK"/>
           <w:sz w:val="32"/>
           <w:szCs w:val="32"/>
         </w:rPr>
@@ -6234,8 +6736,8 @@
         </w:rPr>
         <w:drawing>
           <wp:inline distT="0" distB="0" distL="0" distR="0">
-            <wp:extent cx="4800600" cy="1408176"/>
-            <wp:effectExtent l="152400" t="152400" r="361950" b="363855"/>
+            <wp:extent cx="5769864" cy="1691640"/>
+            <wp:effectExtent l="152400" t="152400" r="364490" b="365760"/>
             <wp:docPr id="29" name="Picture 29"/>
             <wp:cNvGraphicFramePr>
               <a:graphicFrameLocks xmlns:a="http://schemas.openxmlformats.org/drawingml/2006/main" noChangeAspect="1"/>
@@ -6248,7 +6750,7 @@
                     <pic:cNvPicPr/>
                   </pic:nvPicPr>
                   <pic:blipFill>
-                    <a:blip r:embed="rId34">
+                    <a:blip r:embed="rId32">
                       <a:extLst>
                         <a:ext uri="{28A0092B-C50C-407E-A947-70E740481C1C}">
                           <a14:useLocalDpi xmlns:a14="http://schemas.microsoft.com/office/drawing/2010/main" val="0"/>
@@ -6262,7 +6764,7 @@
                   <pic:spPr>
                     <a:xfrm>
                       <a:off x="0" y="0"/>
-                      <a:ext cx="4800600" cy="1408176"/>
+                      <a:ext cx="5769864" cy="1691640"/>
                     </a:xfrm>
                     <a:prstGeom prst="rect">
                       <a:avLst/>
@@ -6372,11 +6874,10 @@
           <w:sz w:val="32"/>
           <w:szCs w:val="32"/>
         </w:rPr>
-        <w:lastRenderedPageBreak/>
         <w:drawing>
           <wp:inline distT="0" distB="0" distL="0" distR="0">
-            <wp:extent cx="4251960" cy="1975104"/>
-            <wp:effectExtent l="152400" t="152400" r="358140" b="368300"/>
+            <wp:extent cx="5102352" cy="2368296"/>
+            <wp:effectExtent l="152400" t="152400" r="365125" b="356235"/>
             <wp:docPr id="30" name="Picture 30"/>
             <wp:cNvGraphicFramePr>
               <a:graphicFrameLocks xmlns:a="http://schemas.openxmlformats.org/drawingml/2006/main" noChangeAspect="1"/>
@@ -6389,7 +6890,7 @@
                     <pic:cNvPicPr/>
                   </pic:nvPicPr>
                   <pic:blipFill>
-                    <a:blip r:embed="rId35">
+                    <a:blip r:embed="rId33">
                       <a:extLst>
                         <a:ext uri="{28A0092B-C50C-407E-A947-70E740481C1C}">
                           <a14:useLocalDpi xmlns:a14="http://schemas.microsoft.com/office/drawing/2010/main" val="0"/>
@@ -6403,7 +6904,7 @@
                   <pic:spPr>
                     <a:xfrm>
                       <a:off x="0" y="0"/>
-                      <a:ext cx="4251960" cy="1975104"/>
+                      <a:ext cx="5102352" cy="2368296"/>
                     </a:xfrm>
                     <a:prstGeom prst="rect">
                       <a:avLst/>
@@ -6429,6 +6930,61 @@
     <w:p>
       <w:pPr>
         <w:pStyle w:val="ListParagraph"/>
+        <w:ind w:left="1440"/>
+        <w:rPr>
+          <w:rFonts w:ascii="TH SarabunPSK" w:hAnsi="TH SarabunPSK" w:cs="TH SarabunPSK"/>
+          <w:sz w:val="32"/>
+          <w:szCs w:val="32"/>
+        </w:rPr>
+      </w:pPr>
+    </w:p>
+    <w:p>
+      <w:pPr>
+        <w:pStyle w:val="ListParagraph"/>
+        <w:ind w:left="1440"/>
+        <w:rPr>
+          <w:rFonts w:ascii="TH SarabunPSK" w:hAnsi="TH SarabunPSK" w:cs="TH SarabunPSK"/>
+          <w:sz w:val="32"/>
+          <w:szCs w:val="32"/>
+        </w:rPr>
+      </w:pPr>
+    </w:p>
+    <w:p>
+      <w:pPr>
+        <w:pStyle w:val="ListParagraph"/>
+        <w:ind w:left="1440"/>
+        <w:rPr>
+          <w:rFonts w:ascii="TH SarabunPSK" w:hAnsi="TH SarabunPSK" w:cs="TH SarabunPSK"/>
+          <w:sz w:val="32"/>
+          <w:szCs w:val="32"/>
+        </w:rPr>
+      </w:pPr>
+    </w:p>
+    <w:p>
+      <w:pPr>
+        <w:pStyle w:val="ListParagraph"/>
+        <w:ind w:left="1440"/>
+        <w:rPr>
+          <w:rFonts w:ascii="TH SarabunPSK" w:hAnsi="TH SarabunPSK" w:cs="TH SarabunPSK"/>
+          <w:sz w:val="32"/>
+          <w:szCs w:val="32"/>
+        </w:rPr>
+      </w:pPr>
+    </w:p>
+    <w:p>
+      <w:pPr>
+        <w:pStyle w:val="ListParagraph"/>
+        <w:ind w:left="1440"/>
+        <w:rPr>
+          <w:rFonts w:ascii="TH SarabunPSK" w:hAnsi="TH SarabunPSK" w:cs="TH SarabunPSK"/>
+          <w:sz w:val="32"/>
+          <w:szCs w:val="32"/>
+        </w:rPr>
+      </w:pPr>
+    </w:p>
+    <w:p>
+      <w:pPr>
+        <w:pStyle w:val="ListParagraph"/>
         <w:numPr>
           <w:ilvl w:val="1"/>
           <w:numId w:val="1"/>
@@ -6446,6 +7002,7 @@
           <w:szCs w:val="32"/>
           <w:cs/>
         </w:rPr>
+        <w:lastRenderedPageBreak/>
         <w:t xml:space="preserve">เลือก </w:t>
       </w:r>
       <w:r>
@@ -6454,7 +7011,79 @@
           <w:sz w:val="32"/>
           <w:szCs w:val="32"/>
         </w:rPr>
-        <w:t xml:space="preserve">Import an iCalendar (,ics) or vCalendar file (.vcs) </w:t>
+        <w:t xml:space="preserve">Import an </w:t>
+      </w:r>
+      <w:proofErr w:type="spellStart"/>
+      <w:r>
+        <w:rPr>
+          <w:rFonts w:ascii="TH SarabunPSK" w:hAnsi="TH SarabunPSK" w:cs="TH SarabunPSK"/>
+          <w:sz w:val="32"/>
+          <w:szCs w:val="32"/>
+        </w:rPr>
+        <w:t>iCalendar</w:t>
+      </w:r>
+      <w:proofErr w:type="spellEnd"/>
+      <w:r>
+        <w:rPr>
+          <w:rFonts w:ascii="TH SarabunPSK" w:hAnsi="TH SarabunPSK" w:cs="TH SarabunPSK"/>
+          <w:sz w:val="32"/>
+          <w:szCs w:val="32"/>
+        </w:rPr>
+        <w:t xml:space="preserve"> (,</w:t>
+      </w:r>
+      <w:proofErr w:type="spellStart"/>
+      <w:r>
+        <w:rPr>
+          <w:rFonts w:ascii="TH SarabunPSK" w:hAnsi="TH SarabunPSK" w:cs="TH SarabunPSK"/>
+          <w:sz w:val="32"/>
+          <w:szCs w:val="32"/>
+        </w:rPr>
+        <w:t>ics</w:t>
+      </w:r>
+      <w:proofErr w:type="spellEnd"/>
+      <w:r>
+        <w:rPr>
+          <w:rFonts w:ascii="TH SarabunPSK" w:hAnsi="TH SarabunPSK" w:cs="TH SarabunPSK"/>
+          <w:sz w:val="32"/>
+          <w:szCs w:val="32"/>
+        </w:rPr>
+        <w:t xml:space="preserve">) or </w:t>
+      </w:r>
+      <w:proofErr w:type="spellStart"/>
+      <w:r>
+        <w:rPr>
+          <w:rFonts w:ascii="TH SarabunPSK" w:hAnsi="TH SarabunPSK" w:cs="TH SarabunPSK"/>
+          <w:sz w:val="32"/>
+          <w:szCs w:val="32"/>
+        </w:rPr>
+        <w:t>vCalendar</w:t>
+      </w:r>
+      <w:proofErr w:type="spellEnd"/>
+      <w:r>
+        <w:rPr>
+          <w:rFonts w:ascii="TH SarabunPSK" w:hAnsi="TH SarabunPSK" w:cs="TH SarabunPSK"/>
+          <w:sz w:val="32"/>
+          <w:szCs w:val="32"/>
+        </w:rPr>
+        <w:t xml:space="preserve"> file (.</w:t>
+      </w:r>
+      <w:proofErr w:type="spellStart"/>
+      <w:r>
+        <w:rPr>
+          <w:rFonts w:ascii="TH SarabunPSK" w:hAnsi="TH SarabunPSK" w:cs="TH SarabunPSK"/>
+          <w:sz w:val="32"/>
+          <w:szCs w:val="32"/>
+        </w:rPr>
+        <w:t>vcs</w:t>
+      </w:r>
+      <w:proofErr w:type="spellEnd"/>
+      <w:r>
+        <w:rPr>
+          <w:rFonts w:ascii="TH SarabunPSK" w:hAnsi="TH SarabunPSK" w:cs="TH SarabunPSK"/>
+          <w:sz w:val="32"/>
+          <w:szCs w:val="32"/>
+        </w:rPr>
+        <w:t xml:space="preserve">) </w:t>
       </w:r>
       <w:r>
         <w:rPr>
@@ -6492,8 +7121,8 @@
         </w:rPr>
         <w:drawing>
           <wp:inline distT="0" distB="0" distL="0" distR="0">
-            <wp:extent cx="3145536" cy="2432304"/>
-            <wp:effectExtent l="152400" t="152400" r="360045" b="368300"/>
+            <wp:extent cx="4489704" cy="3474720"/>
+            <wp:effectExtent l="152400" t="152400" r="368300" b="354330"/>
             <wp:docPr id="31" name="Picture 31"/>
             <wp:cNvGraphicFramePr>
               <a:graphicFrameLocks xmlns:a="http://schemas.openxmlformats.org/drawingml/2006/main" noChangeAspect="1"/>
@@ -6506,7 +7135,7 @@
                     <pic:cNvPicPr/>
                   </pic:nvPicPr>
                   <pic:blipFill>
-                    <a:blip r:embed="rId36">
+                    <a:blip r:embed="rId34">
                       <a:extLst>
                         <a:ext uri="{28A0092B-C50C-407E-A947-70E740481C1C}">
                           <a14:useLocalDpi xmlns:a14="http://schemas.microsoft.com/office/drawing/2010/main" val="0"/>
@@ -6520,7 +7149,7 @@
                   <pic:spPr>
                     <a:xfrm>
                       <a:off x="0" y="0"/>
-                      <a:ext cx="3145536" cy="2432304"/>
+                      <a:ext cx="4489704" cy="3474720"/>
                     </a:xfrm>
                     <a:prstGeom prst="rect">
                       <a:avLst/>
@@ -6604,7 +7233,43 @@
     <w:p>
       <w:pPr>
         <w:rPr>
-          <w:rFonts w:ascii="TH SarabunPSK" w:hAnsi="TH SarabunPSK" w:cs="TH SarabunPSK" w:hint="cs"/>
+          <w:rFonts w:ascii="TH SarabunPSK" w:hAnsi="TH SarabunPSK" w:cs="TH SarabunPSK"/>
+          <w:sz w:val="32"/>
+          <w:szCs w:val="32"/>
+        </w:rPr>
+      </w:pPr>
+    </w:p>
+    <w:p>
+      <w:pPr>
+        <w:rPr>
+          <w:rFonts w:ascii="TH SarabunPSK" w:hAnsi="TH SarabunPSK" w:cs="TH SarabunPSK"/>
+          <w:sz w:val="32"/>
+          <w:szCs w:val="32"/>
+        </w:rPr>
+      </w:pPr>
+    </w:p>
+    <w:p>
+      <w:pPr>
+        <w:rPr>
+          <w:rFonts w:ascii="TH SarabunPSK" w:hAnsi="TH SarabunPSK" w:cs="TH SarabunPSK"/>
+          <w:sz w:val="32"/>
+          <w:szCs w:val="32"/>
+        </w:rPr>
+      </w:pPr>
+    </w:p>
+    <w:p>
+      <w:pPr>
+        <w:rPr>
+          <w:rFonts w:ascii="TH SarabunPSK" w:hAnsi="TH SarabunPSK" w:cs="TH SarabunPSK"/>
+          <w:sz w:val="32"/>
+          <w:szCs w:val="32"/>
+        </w:rPr>
+      </w:pPr>
+    </w:p>
+    <w:p>
+      <w:pPr>
+        <w:rPr>
+          <w:rFonts w:ascii="TH SarabunPSK" w:hAnsi="TH SarabunPSK" w:cs="TH SarabunPSK"/>
           <w:sz w:val="32"/>
           <w:szCs w:val="32"/>
         </w:rPr>
@@ -6656,6 +7321,7 @@
         </w:rPr>
         <w:t xml:space="preserve">สำหรับอุปกรณ์ </w:t>
       </w:r>
+      <w:proofErr w:type="spellStart"/>
       <w:r>
         <w:rPr>
           <w:rFonts w:ascii="TH SarabunPSK" w:hAnsi="TH SarabunPSK" w:cs="TH SarabunPSK"/>
@@ -6664,6 +7330,7 @@
         </w:rPr>
         <w:t>iOS</w:t>
       </w:r>
+      <w:proofErr w:type="spellEnd"/>
     </w:p>
     <w:p>
       <w:pPr>
@@ -6673,7 +7340,7 @@
           <w:numId w:val="1"/>
         </w:numPr>
         <w:rPr>
-          <w:rFonts w:ascii="TH SarabunPSK" w:hAnsi="TH SarabunPSK" w:cs="TH SarabunPSK" w:hint="cs"/>
+          <w:rFonts w:ascii="TH SarabunPSK" w:hAnsi="TH SarabunPSK" w:cs="TH SarabunPSK"/>
           <w:sz w:val="32"/>
           <w:szCs w:val="32"/>
         </w:rPr>
@@ -7166,13 +7833,11 @@
     <w:p>
       <w:pPr>
         <w:rPr>
-          <w:rFonts w:ascii="TH SarabunPSK" w:hAnsi="TH SarabunPSK" w:cs="TH SarabunPSK" w:hint="cs"/>
-          <w:sz w:val="32"/>
-          <w:szCs w:val="32"/>
-        </w:rPr>
-      </w:pPr>
-      <w:bookmarkStart w:id="0" w:name="_GoBack"/>
-      <w:bookmarkEnd w:id="0"/>
+          <w:rFonts w:ascii="TH SarabunPSK" w:hAnsi="TH SarabunPSK" w:cs="TH SarabunPSK"/>
+          <w:sz w:val="32"/>
+          <w:szCs w:val="32"/>
+        </w:rPr>
+      </w:pPr>
     </w:p>
     <w:p>
       <w:pPr>
@@ -7260,7 +7925,7 @@
       <w:pPr>
         <w:jc w:val="center"/>
         <w:rPr>
-          <w:rFonts w:ascii="TH SarabunPSK" w:hAnsi="TH SarabunPSK" w:cs="TH SarabunPSK" w:hint="cs"/>
+          <w:rFonts w:ascii="TH SarabunPSK" w:hAnsi="TH SarabunPSK" w:cs="TH SarabunPSK"/>
           <w:sz w:val="32"/>
           <w:szCs w:val="32"/>
         </w:rPr>
@@ -7274,8 +7939,8 @@
         </w:rPr>
         <w:drawing>
           <wp:inline distT="0" distB="0" distL="0" distR="0" wp14:anchorId="0C8574AD" wp14:editId="76D9D16F">
-            <wp:extent cx="4791456" cy="3099816"/>
-            <wp:effectExtent l="152400" t="152400" r="352425" b="367665"/>
+            <wp:extent cx="5751576" cy="3721608"/>
+            <wp:effectExtent l="152400" t="152400" r="363855" b="355600"/>
             <wp:docPr id="35" name="Picture 35"/>
             <wp:cNvGraphicFramePr>
               <a:graphicFrameLocks xmlns:a="http://schemas.openxmlformats.org/drawingml/2006/main" noChangeAspect="1"/>
@@ -7288,7 +7953,7 @@
                     <pic:cNvPicPr/>
                   </pic:nvPicPr>
                   <pic:blipFill>
-                    <a:blip r:embed="rId37">
+                    <a:blip r:embed="rId35">
                       <a:extLst>
                         <a:ext uri="{28A0092B-C50C-407E-A947-70E740481C1C}">
                           <a14:useLocalDpi xmlns:a14="http://schemas.microsoft.com/office/drawing/2010/main" val="0"/>
@@ -7302,7 +7967,7 @@
                   <pic:spPr>
                     <a:xfrm>
                       <a:off x="0" y="0"/>
-                      <a:ext cx="4791456" cy="3099816"/>
+                      <a:ext cx="5751576" cy="3721608"/>
                     </a:xfrm>
                     <a:prstGeom prst="rect">
                       <a:avLst/>
@@ -7333,7 +7998,7 @@
           <w:numId w:val="1"/>
         </w:numPr>
         <w:rPr>
-          <w:rFonts w:ascii="TH SarabunPSK" w:hAnsi="TH SarabunPSK" w:cs="TH SarabunPSK" w:hint="cs"/>
+          <w:rFonts w:ascii="TH SarabunPSK" w:hAnsi="TH SarabunPSK" w:cs="TH SarabunPSK"/>
           <w:sz w:val="32"/>
           <w:szCs w:val="32"/>
         </w:rPr>
@@ -7399,7 +8064,7 @@
           <w:numId w:val="1"/>
         </w:numPr>
         <w:rPr>
-          <w:rFonts w:ascii="TH SarabunPSK" w:hAnsi="TH SarabunPSK" w:cs="TH SarabunPSK" w:hint="cs"/>
+          <w:rFonts w:ascii="TH SarabunPSK" w:hAnsi="TH SarabunPSK" w:cs="TH SarabunPSK"/>
           <w:sz w:val="32"/>
           <w:szCs w:val="32"/>
         </w:rPr>
@@ -7455,7 +8120,7 @@
           <w:numId w:val="1"/>
         </w:numPr>
         <w:rPr>
-          <w:rFonts w:ascii="TH SarabunPSK" w:hAnsi="TH SarabunPSK" w:cs="TH SarabunPSK" w:hint="cs"/>
+          <w:rFonts w:ascii="TH SarabunPSK" w:hAnsi="TH SarabunPSK" w:cs="TH SarabunPSK"/>
           <w:sz w:val="32"/>
           <w:szCs w:val="32"/>
         </w:rPr>
@@ -7627,24 +8292,6 @@
     </w:p>
     <w:p>
       <w:pPr>
-        <w:rPr>
-          <w:rFonts w:ascii="TH SarabunPSK" w:hAnsi="TH SarabunPSK" w:cs="TH SarabunPSK"/>
-          <w:sz w:val="32"/>
-          <w:szCs w:val="32"/>
-        </w:rPr>
-      </w:pPr>
-    </w:p>
-    <w:p>
-      <w:pPr>
-        <w:rPr>
-          <w:rFonts w:ascii="TH SarabunPSK" w:hAnsi="TH SarabunPSK" w:cs="TH SarabunPSK" w:hint="cs"/>
-          <w:sz w:val="32"/>
-          <w:szCs w:val="32"/>
-        </w:rPr>
-      </w:pPr>
-    </w:p>
-    <w:p>
-      <w:pPr>
         <w:pStyle w:val="ListParagraph"/>
         <w:numPr>
           <w:ilvl w:val="0"/>
@@ -7755,6 +8402,8 @@
           <w:cs/>
         </w:rPr>
       </w:pPr>
+      <w:bookmarkStart w:id="0" w:name="_GoBack"/>
+      <w:bookmarkEnd w:id="0"/>
       <w:r>
         <w:rPr>
           <w:rFonts w:ascii="TH SarabunPSK" w:hAnsi="TH SarabunPSK" w:cs="TH SarabunPSK"/>
@@ -7764,8 +8413,8 @@
         </w:rPr>
         <w:drawing>
           <wp:inline distT="0" distB="0" distL="0" distR="0">
-            <wp:extent cx="4791456" cy="3099816"/>
-            <wp:effectExtent l="152400" t="152400" r="352425" b="367665"/>
+            <wp:extent cx="5751576" cy="3721608"/>
+            <wp:effectExtent l="152400" t="152400" r="363855" b="355600"/>
             <wp:docPr id="34" name="Picture 34"/>
             <wp:cNvGraphicFramePr>
               <a:graphicFrameLocks xmlns:a="http://schemas.openxmlformats.org/drawingml/2006/main" noChangeAspect="1"/>
@@ -7778,7 +8427,7 @@
                     <pic:cNvPicPr/>
                   </pic:nvPicPr>
                   <pic:blipFill>
-                    <a:blip r:embed="rId38">
+                    <a:blip r:embed="rId36">
                       <a:extLst>
                         <a:ext uri="{28A0092B-C50C-407E-A947-70E740481C1C}">
                           <a14:useLocalDpi xmlns:a14="http://schemas.microsoft.com/office/drawing/2010/main" val="0"/>
@@ -7792,7 +8441,7 @@
                   <pic:spPr>
                     <a:xfrm>
                       <a:off x="0" y="0"/>
-                      <a:ext cx="4791456" cy="3099816"/>
+                      <a:ext cx="5751576" cy="3721608"/>
                     </a:xfrm>
                     <a:prstGeom prst="rect">
                       <a:avLst/>
@@ -7816,7 +8465,7 @@
       </w:r>
     </w:p>
     <w:sectPr>
-      <w:footerReference w:type="default" r:id="rId39"/>
+      <w:footerReference w:type="default" r:id="rId37"/>
       <w:pgSz w:w="12240" w:h="15840"/>
       <w:pgMar w:top="1440" w:right="1440" w:bottom="1440" w:left="1440" w:header="720" w:footer="720" w:gutter="0"/>
       <w:cols w:space="720"/>
@@ -9866,7 +10515,7 @@
 </file>
 
 <file path=customXml/itemProps1.xml><?xml version="1.0" encoding="utf-8"?>
-<ds:datastoreItem xmlns:ds="http://schemas.openxmlformats.org/officeDocument/2006/customXml" ds:itemID="{07ADB3A0-782A-4FFB-BB0E-CB91B524AEAE}">
+<ds:datastoreItem xmlns:ds="http://schemas.openxmlformats.org/officeDocument/2006/customXml" ds:itemID="{446A92A1-4834-400F-AE31-85C98E38AD7D}">
   <ds:schemaRefs>
     <ds:schemaRef ds:uri="http://schemas.openxmlformats.org/officeDocument/2006/bibliography"/>
   </ds:schemaRefs>

</xml_diff>

<commit_message>
edit Google Calendar - thai.docx increse screen to 800x600
</commit_message>
<xml_diff>
--- a/Google Calendar - thai.docx
+++ b/Google Calendar - thai.docx
@@ -756,9 +756,9 @@
         </w:rPr>
         <w:drawing>
           <wp:inline distT="0" distB="0" distL="0" distR="0">
-            <wp:extent cx="5769864" cy="3666744"/>
-            <wp:effectExtent l="152400" t="152400" r="364490" b="353060"/>
-            <wp:docPr id="1" name="Picture 2"/>
+            <wp:extent cx="5943600" cy="3691890"/>
+            <wp:effectExtent l="152400" t="152400" r="361950" b="365760"/>
+            <wp:docPr id="2" name="Picture 2"/>
             <wp:cNvGraphicFramePr>
               <a:graphicFrameLocks xmlns:a="http://schemas.openxmlformats.org/drawingml/2006/main" noChangeAspect="1"/>
             </wp:cNvGraphicFramePr>
@@ -766,7 +766,7 @@
               <a:graphicData uri="http://schemas.openxmlformats.org/drawingml/2006/picture">
                 <pic:pic xmlns:pic="http://schemas.openxmlformats.org/drawingml/2006/picture">
                   <pic:nvPicPr>
-                    <pic:cNvPr id="2" name="Picture 2"/>
+                    <pic:cNvPr id="2" name="create_account_01.png"/>
                     <pic:cNvPicPr/>
                   </pic:nvPicPr>
                   <pic:blipFill>
@@ -784,7 +784,7 @@
                   <pic:spPr>
                     <a:xfrm>
                       <a:off x="0" y="0"/>
-                      <a:ext cx="5769864" cy="3666744"/>
+                      <a:ext cx="5943600" cy="3691890"/>
                     </a:xfrm>
                     <a:prstGeom prst="rect">
                       <a:avLst/>
@@ -1712,9 +1712,9 @@
         </w:rPr>
         <w:drawing>
           <wp:inline distT="0" distB="0" distL="0" distR="0">
-            <wp:extent cx="5751576" cy="3767328"/>
-            <wp:effectExtent l="152400" t="152400" r="363855" b="367030"/>
-            <wp:docPr id="5" name="Picture 7"/>
+            <wp:extent cx="5943600" cy="3691890"/>
+            <wp:effectExtent l="152400" t="152400" r="361950" b="365760"/>
+            <wp:docPr id="15" name="Picture 15"/>
             <wp:cNvGraphicFramePr>
               <a:graphicFrameLocks xmlns:a="http://schemas.openxmlformats.org/drawingml/2006/main" noChangeAspect="1"/>
             </wp:cNvGraphicFramePr>
@@ -1722,11 +1722,11 @@
               <a:graphicData uri="http://schemas.openxmlformats.org/drawingml/2006/picture">
                 <pic:pic xmlns:pic="http://schemas.openxmlformats.org/drawingml/2006/picture">
                   <pic:nvPicPr>
-                    <pic:cNvPr id="7" name="Picture 7"/>
+                    <pic:cNvPr id="15" name="create_account_02.png"/>
                     <pic:cNvPicPr/>
                   </pic:nvPicPr>
                   <pic:blipFill>
-                    <a:blip r:embed="rId13" cstate="print">
+                    <a:blip r:embed="rId13">
                       <a:extLst>
                         <a:ext uri="{28A0092B-C50C-407E-A947-70E740481C1C}">
                           <a14:useLocalDpi xmlns:a14="http://schemas.microsoft.com/office/drawing/2010/main" val="0"/>
@@ -1740,7 +1740,7 @@
                   <pic:spPr>
                     <a:xfrm>
                       <a:off x="0" y="0"/>
-                      <a:ext cx="5751576" cy="3767328"/>
+                      <a:ext cx="5943600" cy="3691890"/>
                     </a:xfrm>
                     <a:prstGeom prst="rect">
                       <a:avLst/>
@@ -1835,6 +1835,16 @@
     </w:p>
     <w:p>
       <w:pPr>
+        <w:jc w:val="center"/>
+        <w:rPr>
+          <w:rFonts w:ascii="TH SarabunPSK" w:hAnsi="TH SarabunPSK" w:cs="TH SarabunPSK"/>
+          <w:sz w:val="32"/>
+          <w:szCs w:val="32"/>
+        </w:rPr>
+      </w:pPr>
+    </w:p>
+    <w:p>
+      <w:pPr>
         <w:pStyle w:val="ListParagraph"/>
         <w:numPr>
           <w:ilvl w:val="0"/>
@@ -1877,9 +1887,9 @@
         </w:rPr>
         <w:drawing>
           <wp:inline distT="0" distB="0" distL="0" distR="0">
-            <wp:extent cx="5751576" cy="3767328"/>
-            <wp:effectExtent l="152400" t="152400" r="363855" b="367030"/>
-            <wp:docPr id="6" name="Picture 8"/>
+            <wp:extent cx="5943600" cy="3691890"/>
+            <wp:effectExtent l="152400" t="152400" r="361950" b="365760"/>
+            <wp:docPr id="21" name="Picture 21"/>
             <wp:cNvGraphicFramePr>
               <a:graphicFrameLocks xmlns:a="http://schemas.openxmlformats.org/drawingml/2006/main" noChangeAspect="1"/>
             </wp:cNvGraphicFramePr>
@@ -1887,11 +1897,11 @@
               <a:graphicData uri="http://schemas.openxmlformats.org/drawingml/2006/picture">
                 <pic:pic xmlns:pic="http://schemas.openxmlformats.org/drawingml/2006/picture">
                   <pic:nvPicPr>
-                    <pic:cNvPr id="8" name="Picture 8"/>
+                    <pic:cNvPr id="21" name="create_account_03.png"/>
                     <pic:cNvPicPr/>
                   </pic:nvPicPr>
                   <pic:blipFill>
-                    <a:blip r:embed="rId14" cstate="print">
+                    <a:blip r:embed="rId14">
                       <a:extLst>
                         <a:ext uri="{28A0092B-C50C-407E-A947-70E740481C1C}">
                           <a14:useLocalDpi xmlns:a14="http://schemas.microsoft.com/office/drawing/2010/main" val="0"/>
@@ -1905,7 +1915,7 @@
                   <pic:spPr>
                     <a:xfrm>
                       <a:off x="0" y="0"/>
-                      <a:ext cx="5751576" cy="3767328"/>
+                      <a:ext cx="5943600" cy="3691890"/>
                     </a:xfrm>
                     <a:prstGeom prst="rect">
                       <a:avLst/>
@@ -2073,9 +2083,9 @@
         </w:rPr>
         <w:drawing>
           <wp:inline distT="0" distB="0" distL="0" distR="0">
-            <wp:extent cx="5760720" cy="3758184"/>
-            <wp:effectExtent l="152400" t="152400" r="354330" b="356870"/>
-            <wp:docPr id="7" name="Picture 10"/>
+            <wp:extent cx="5943600" cy="3691890"/>
+            <wp:effectExtent l="152400" t="152400" r="361950" b="365760"/>
+            <wp:docPr id="11" name="Picture 11"/>
             <wp:cNvGraphicFramePr>
               <a:graphicFrameLocks xmlns:a="http://schemas.openxmlformats.org/drawingml/2006/main" noChangeAspect="1"/>
             </wp:cNvGraphicFramePr>
@@ -2083,7 +2093,7 @@
               <a:graphicData uri="http://schemas.openxmlformats.org/drawingml/2006/picture">
                 <pic:pic xmlns:pic="http://schemas.openxmlformats.org/drawingml/2006/picture">
                   <pic:nvPicPr>
-                    <pic:cNvPr id="10" name="Picture 10"/>
+                    <pic:cNvPr id="11" name="create_account_06.png"/>
                     <pic:cNvPicPr/>
                   </pic:nvPicPr>
                   <pic:blipFill>
@@ -2101,7 +2111,7 @@
                   <pic:spPr>
                     <a:xfrm>
                       <a:off x="0" y="0"/>
-                      <a:ext cx="5760720" cy="3758184"/>
+                      <a:ext cx="5943600" cy="3691890"/>
                     </a:xfrm>
                     <a:prstGeom prst="rect">
                       <a:avLst/>
@@ -2410,16 +2420,16 @@
       </w:pPr>
       <w:r>
         <w:rPr>
-          <w:rFonts w:ascii="TH SarabunPSK" w:hAnsi="TH SarabunPSK" w:cs="TH SarabunPSK" w:hint="cs"/>
+          <w:rFonts w:ascii="TH SarabunPSK" w:hAnsi="TH SarabunPSK" w:cs="TH SarabunPSK"/>
           <w:noProof/>
           <w:sz w:val="32"/>
           <w:szCs w:val="32"/>
         </w:rPr>
         <w:drawing>
           <wp:inline distT="0" distB="0" distL="0" distR="0">
-            <wp:extent cx="5751576" cy="3721608"/>
-            <wp:effectExtent l="152400" t="152400" r="363855" b="355600"/>
-            <wp:docPr id="8" name="Picture 8"/>
+            <wp:extent cx="5943600" cy="3691890"/>
+            <wp:effectExtent l="152400" t="152400" r="361950" b="365760"/>
+            <wp:docPr id="23" name="Picture 23"/>
             <wp:cNvGraphicFramePr>
               <a:graphicFrameLocks xmlns:a="http://schemas.openxmlformats.org/drawingml/2006/main" noChangeAspect="1"/>
             </wp:cNvGraphicFramePr>
@@ -2427,7 +2437,7 @@
               <a:graphicData uri="http://schemas.openxmlformats.org/drawingml/2006/picture">
                 <pic:pic xmlns:pic="http://schemas.openxmlformats.org/drawingml/2006/picture">
                   <pic:nvPicPr>
-                    <pic:cNvPr id="8" name="download.png"/>
+                    <pic:cNvPr id="23" name="google_calendar_01.png"/>
                     <pic:cNvPicPr/>
                   </pic:nvPicPr>
                   <pic:blipFill>
@@ -2445,7 +2455,7 @@
                   <pic:spPr>
                     <a:xfrm>
                       <a:off x="0" y="0"/>
-                      <a:ext cx="5751576" cy="3721608"/>
+                      <a:ext cx="5943600" cy="3691890"/>
                     </a:xfrm>
                     <a:prstGeom prst="rect">
                       <a:avLst/>
@@ -2603,9 +2613,9 @@
         </w:rPr>
         <w:drawing>
           <wp:inline distT="0" distB="0" distL="0" distR="0">
-            <wp:extent cx="5760720" cy="3758184"/>
-            <wp:effectExtent l="152400" t="152400" r="354330" b="356870"/>
-            <wp:docPr id="19" name="Picture 1"/>
+            <wp:extent cx="5943600" cy="3691890"/>
+            <wp:effectExtent l="152400" t="152400" r="361950" b="365760"/>
+            <wp:docPr id="32" name="Picture 32"/>
             <wp:cNvGraphicFramePr>
               <a:graphicFrameLocks xmlns:a="http://schemas.openxmlformats.org/drawingml/2006/main" noChangeAspect="1"/>
             </wp:cNvGraphicFramePr>
@@ -2613,7 +2623,7 @@
               <a:graphicData uri="http://schemas.openxmlformats.org/drawingml/2006/picture">
                 <pic:pic xmlns:pic="http://schemas.openxmlformats.org/drawingml/2006/picture">
                   <pic:nvPicPr>
-                    <pic:cNvPr id="1" name="Picture 1"/>
+                    <pic:cNvPr id="32" name="google_calendar_02.png"/>
                     <pic:cNvPicPr/>
                   </pic:nvPicPr>
                   <pic:blipFill>
@@ -2631,7 +2641,7 @@
                   <pic:spPr>
                     <a:xfrm>
                       <a:off x="0" y="0"/>
-                      <a:ext cx="5760720" cy="3758184"/>
+                      <a:ext cx="5943600" cy="3691890"/>
                     </a:xfrm>
                     <a:prstGeom prst="rect">
                       <a:avLst/>
@@ -2653,6 +2663,18 @@
           </wp:inline>
         </w:drawing>
       </w:r>
+    </w:p>
+    <w:p>
+      <w:pPr>
+        <w:pStyle w:val="ListParagraph"/>
+        <w:ind w:left="0"/>
+        <w:jc w:val="center"/>
+        <w:rPr>
+          <w:rFonts w:ascii="TH SarabunPSK" w:hAnsi="TH SarabunPSK" w:cs="TH SarabunPSK"/>
+          <w:sz w:val="32"/>
+          <w:szCs w:val="32"/>
+        </w:rPr>
+      </w:pPr>
     </w:p>
     <w:p>
       <w:pPr>
@@ -4686,9 +4708,9 @@
         </w:rPr>
         <w:drawing>
           <wp:inline distT="0" distB="0" distL="0" distR="0">
-            <wp:extent cx="5751576" cy="3721608"/>
-            <wp:effectExtent l="152400" t="152400" r="363855" b="355600"/>
-            <wp:docPr id="24" name="Picture 24"/>
+            <wp:extent cx="5943600" cy="3691890"/>
+            <wp:effectExtent l="152400" t="152400" r="361950" b="365760"/>
+            <wp:docPr id="33" name="Picture 33"/>
             <wp:cNvGraphicFramePr>
               <a:graphicFrameLocks xmlns:a="http://schemas.openxmlformats.org/drawingml/2006/main" noChangeAspect="1"/>
             </wp:cNvGraphicFramePr>
@@ -4696,7 +4718,7 @@
               <a:graphicData uri="http://schemas.openxmlformats.org/drawingml/2006/picture">
                 <pic:pic xmlns:pic="http://schemas.openxmlformats.org/drawingml/2006/picture">
                   <pic:nvPicPr>
-                    <pic:cNvPr id="24" name="th200.png"/>
+                    <pic:cNvPr id="33" name="google_calendar_03.png"/>
                     <pic:cNvPicPr/>
                   </pic:nvPicPr>
                   <pic:blipFill>
@@ -4714,7 +4736,7 @@
                   <pic:spPr>
                     <a:xfrm>
                       <a:off x="0" y="0"/>
-                      <a:ext cx="5751576" cy="3721608"/>
+                      <a:ext cx="5943600" cy="3691890"/>
                     </a:xfrm>
                     <a:prstGeom prst="rect">
                       <a:avLst/>
@@ -5589,16 +5611,16 @@
       </w:pPr>
       <w:r>
         <w:rPr>
-          <w:rFonts w:ascii="TH SarabunPSK" w:hAnsi="TH SarabunPSK" w:cs="TH SarabunPSK" w:hint="cs"/>
+          <w:rFonts w:ascii="TH SarabunPSK" w:hAnsi="TH SarabunPSK" w:cs="TH SarabunPSK"/>
           <w:noProof/>
           <w:sz w:val="32"/>
           <w:szCs w:val="32"/>
         </w:rPr>
         <w:drawing>
           <wp:inline distT="0" distB="0" distL="0" distR="0">
-            <wp:extent cx="5751576" cy="3721608"/>
-            <wp:effectExtent l="152400" t="152400" r="363855" b="355600"/>
-            <wp:docPr id="18" name="Picture 18"/>
+            <wp:extent cx="5943600" cy="3691890"/>
+            <wp:effectExtent l="0" t="0" r="0" b="3810"/>
+            <wp:docPr id="36" name="Picture 36"/>
             <wp:cNvGraphicFramePr>
               <a:graphicFrameLocks xmlns:a="http://schemas.openxmlformats.org/drawingml/2006/main" noChangeAspect="1"/>
             </wp:cNvGraphicFramePr>
@@ -5606,7 +5628,7 @@
               <a:graphicData uri="http://schemas.openxmlformats.org/drawingml/2006/picture">
                 <pic:pic xmlns:pic="http://schemas.openxmlformats.org/drawingml/2006/picture">
                   <pic:nvPicPr>
-                    <pic:cNvPr id="18" name="download.png"/>
+                    <pic:cNvPr id="36" name="google_calendar_04.png"/>
                     <pic:cNvPicPr/>
                   </pic:nvPicPr>
                   <pic:blipFill>
@@ -5624,21 +5646,11 @@
                   <pic:spPr>
                     <a:xfrm>
                       <a:off x="0" y="0"/>
-                      <a:ext cx="5751576" cy="3721608"/>
+                      <a:ext cx="5943600" cy="3691890"/>
                     </a:xfrm>
                     <a:prstGeom prst="rect">
                       <a:avLst/>
                     </a:prstGeom>
-                    <a:ln>
-                      <a:noFill/>
-                    </a:ln>
-                    <a:effectLst>
-                      <a:outerShdw blurRad="292100" dist="139700" dir="2700000" algn="tl" rotWithShape="0">
-                        <a:srgbClr val="333333">
-                          <a:alpha val="65000"/>
-                        </a:srgbClr>
-                      </a:outerShdw>
-                    </a:effectLst>
                   </pic:spPr>
                 </pic:pic>
               </a:graphicData>
@@ -5732,7 +5744,6 @@
           <w:szCs w:val="32"/>
           <w:cs/>
         </w:rPr>
-        <w:lastRenderedPageBreak/>
         <w:t>รายละเอียด</w:t>
       </w:r>
       <w:r>
@@ -5790,6 +5801,7 @@
           <w:szCs w:val="32"/>
           <w:cs/>
         </w:rPr>
+        <w:lastRenderedPageBreak/>
         <w:t>ตำแหน่ง</w:t>
       </w:r>
       <w:r>
@@ -6108,105 +6120,115 @@
           <w:szCs w:val="32"/>
         </w:rPr>
       </w:pPr>
-      <w:r>
-        <w:rPr>
-          <w:rFonts w:ascii="TH SarabunPSK" w:hAnsi="TH SarabunPSK" w:cs="TH SarabunPSK"/>
-          <w:sz w:val="32"/>
-          <w:szCs w:val="32"/>
-          <w:cs/>
-        </w:rPr>
+    </w:p>
+    <w:p>
+      <w:pPr>
+        <w:rPr>
+          <w:rFonts w:ascii="TH SarabunPSK" w:hAnsi="TH SarabunPSK" w:cs="TH SarabunPSK"/>
+          <w:sz w:val="32"/>
+          <w:szCs w:val="32"/>
+        </w:rPr>
+      </w:pPr>
+    </w:p>
+    <w:p>
+      <w:pPr>
+        <w:rPr>
+          <w:rFonts w:ascii="TH SarabunPSK" w:hAnsi="TH SarabunPSK" w:cs="TH SarabunPSK"/>
+          <w:sz w:val="32"/>
+          <w:szCs w:val="32"/>
+        </w:rPr>
+      </w:pPr>
+    </w:p>
+    <w:p>
+      <w:pPr>
+        <w:rPr>
+          <w:rFonts w:ascii="TH SarabunPSK" w:hAnsi="TH SarabunPSK" w:cs="TH SarabunPSK"/>
+          <w:sz w:val="32"/>
+          <w:szCs w:val="32"/>
+        </w:rPr>
+      </w:pPr>
+    </w:p>
+    <w:p>
+      <w:pPr>
+        <w:rPr>
+          <w:rFonts w:ascii="TH SarabunPSK" w:hAnsi="TH SarabunPSK" w:cs="TH SarabunPSK"/>
+          <w:sz w:val="32"/>
+          <w:szCs w:val="32"/>
+        </w:rPr>
+      </w:pPr>
+    </w:p>
+    <w:p>
+      <w:pPr>
+        <w:rPr>
+          <w:rFonts w:ascii="TH SarabunPSK" w:hAnsi="TH SarabunPSK" w:cs="TH SarabunPSK"/>
+          <w:sz w:val="32"/>
+          <w:szCs w:val="32"/>
+        </w:rPr>
+      </w:pPr>
+    </w:p>
+    <w:p>
+      <w:pPr>
+        <w:rPr>
+          <w:rFonts w:ascii="TH SarabunPSK" w:hAnsi="TH SarabunPSK" w:cs="TH SarabunPSK"/>
+          <w:sz w:val="32"/>
+          <w:szCs w:val="32"/>
+        </w:rPr>
+      </w:pPr>
+    </w:p>
+    <w:p>
+      <w:pPr>
+        <w:rPr>
+          <w:rFonts w:ascii="TH SarabunPSK" w:hAnsi="TH SarabunPSK" w:cs="TH SarabunPSK"/>
+          <w:sz w:val="32"/>
+          <w:szCs w:val="32"/>
+        </w:rPr>
+      </w:pPr>
+    </w:p>
+    <w:p>
+      <w:pPr>
+        <w:rPr>
+          <w:rFonts w:ascii="TH SarabunPSK" w:hAnsi="TH SarabunPSK" w:cs="TH SarabunPSK"/>
+          <w:sz w:val="32"/>
+          <w:szCs w:val="32"/>
+        </w:rPr>
+      </w:pPr>
+    </w:p>
+    <w:p>
+      <w:pPr>
+        <w:rPr>
+          <w:rFonts w:ascii="TH SarabunPSK" w:hAnsi="TH SarabunPSK" w:cs="TH SarabunPSK"/>
+          <w:sz w:val="32"/>
+          <w:szCs w:val="32"/>
+        </w:rPr>
+      </w:pPr>
+    </w:p>
+    <w:p>
+      <w:pPr>
+        <w:rPr>
+          <w:rFonts w:ascii="TH SarabunPSK" w:hAnsi="TH SarabunPSK" w:cs="TH SarabunPSK"/>
+          <w:sz w:val="32"/>
+          <w:szCs w:val="32"/>
+        </w:rPr>
+      </w:pPr>
+    </w:p>
+    <w:p>
+      <w:pPr>
+        <w:rPr>
+          <w:rFonts w:ascii="TH SarabunPSK" w:hAnsi="TH SarabunPSK" w:cs="TH SarabunPSK"/>
+          <w:sz w:val="32"/>
+          <w:szCs w:val="32"/>
+        </w:rPr>
+      </w:pPr>
+      <w:r>
+        <w:rPr>
+          <w:rFonts w:ascii="TH SarabunPSK" w:hAnsi="TH SarabunPSK" w:cs="TH SarabunPSK"/>
+          <w:sz w:val="32"/>
+          <w:szCs w:val="32"/>
+          <w:cs/>
+        </w:rPr>
+        <w:lastRenderedPageBreak/>
         <w:t>การนำเข้า การส่งออก หรือซิงค์ ปฏิทิน</w:t>
       </w:r>
-    </w:p>
-    <w:p>
-      <w:pPr>
-        <w:rPr>
-          <w:rFonts w:ascii="TH SarabunPSK" w:hAnsi="TH SarabunPSK" w:cs="TH SarabunPSK"/>
-          <w:sz w:val="32"/>
-          <w:szCs w:val="32"/>
-        </w:rPr>
-      </w:pPr>
-    </w:p>
-    <w:p>
-      <w:pPr>
-        <w:rPr>
-          <w:rFonts w:ascii="TH SarabunPSK" w:hAnsi="TH SarabunPSK" w:cs="TH SarabunPSK"/>
-          <w:sz w:val="32"/>
-          <w:szCs w:val="32"/>
-        </w:rPr>
-      </w:pPr>
-    </w:p>
-    <w:p>
-      <w:pPr>
-        <w:rPr>
-          <w:rFonts w:ascii="TH SarabunPSK" w:hAnsi="TH SarabunPSK" w:cs="TH SarabunPSK"/>
-          <w:sz w:val="32"/>
-          <w:szCs w:val="32"/>
-        </w:rPr>
-      </w:pPr>
-    </w:p>
-    <w:p>
-      <w:pPr>
-        <w:rPr>
-          <w:rFonts w:ascii="TH SarabunPSK" w:hAnsi="TH SarabunPSK" w:cs="TH SarabunPSK"/>
-          <w:sz w:val="32"/>
-          <w:szCs w:val="32"/>
-        </w:rPr>
-      </w:pPr>
-    </w:p>
-    <w:p>
-      <w:pPr>
-        <w:rPr>
-          <w:rFonts w:ascii="TH SarabunPSK" w:hAnsi="TH SarabunPSK" w:cs="TH SarabunPSK"/>
-          <w:sz w:val="32"/>
-          <w:szCs w:val="32"/>
-        </w:rPr>
-      </w:pPr>
-    </w:p>
-    <w:p>
-      <w:pPr>
-        <w:rPr>
-          <w:rFonts w:ascii="TH SarabunPSK" w:hAnsi="TH SarabunPSK" w:cs="TH SarabunPSK"/>
-          <w:sz w:val="32"/>
-          <w:szCs w:val="32"/>
-        </w:rPr>
-      </w:pPr>
-    </w:p>
-    <w:p>
-      <w:pPr>
-        <w:rPr>
-          <w:rFonts w:ascii="TH SarabunPSK" w:hAnsi="TH SarabunPSK" w:cs="TH SarabunPSK"/>
-          <w:sz w:val="32"/>
-          <w:szCs w:val="32"/>
-        </w:rPr>
-      </w:pPr>
-    </w:p>
-    <w:p>
-      <w:pPr>
-        <w:rPr>
-          <w:rFonts w:ascii="TH SarabunPSK" w:hAnsi="TH SarabunPSK" w:cs="TH SarabunPSK"/>
-          <w:sz w:val="32"/>
-          <w:szCs w:val="32"/>
-        </w:rPr>
-      </w:pPr>
-    </w:p>
-    <w:p>
-      <w:pPr>
-        <w:rPr>
-          <w:rFonts w:ascii="TH SarabunPSK" w:hAnsi="TH SarabunPSK" w:cs="TH SarabunPSK"/>
-          <w:sz w:val="32"/>
-          <w:szCs w:val="32"/>
-        </w:rPr>
-      </w:pPr>
-    </w:p>
-    <w:p>
-      <w:pPr>
-        <w:rPr>
-          <w:rFonts w:ascii="TH SarabunPSK" w:hAnsi="TH SarabunPSK" w:cs="TH SarabunPSK"/>
-          <w:sz w:val="32"/>
-          <w:szCs w:val="32"/>
-        </w:rPr>
-      </w:pPr>
     </w:p>
     <w:p>
       <w:pPr>
@@ -6228,7 +6250,6 @@
           <w:szCs w:val="32"/>
           <w:cs/>
         </w:rPr>
-        <w:lastRenderedPageBreak/>
         <w:t>การนำเข้าข้อมูลปฏิทินจากแหล่งข้อมูลอื่น</w:t>
       </w:r>
     </w:p>
@@ -6624,16 +6645,6 @@
           <w:szCs w:val="32"/>
         </w:rPr>
       </w:pPr>
-    </w:p>
-    <w:p>
-      <w:pPr>
-        <w:jc w:val="center"/>
-        <w:rPr>
-          <w:rFonts w:ascii="TH SarabunPSK" w:hAnsi="TH SarabunPSK" w:cs="TH SarabunPSK"/>
-          <w:sz w:val="32"/>
-          <w:szCs w:val="32"/>
-        </w:rPr>
-      </w:pPr>
       <w:r>
         <w:rPr>
           <w:rFonts w:ascii="TH SarabunPSK" w:hAnsi="TH SarabunPSK" w:cs="TH SarabunPSK" w:hint="cs"/>
@@ -6714,31 +6725,31 @@
           <w:szCs w:val="32"/>
           <w:cs/>
         </w:rPr>
+        <w:t>เลือกปฏิทิน และเลือกส่งออกปฏิทิน</w:t>
+      </w:r>
+    </w:p>
+    <w:p>
+      <w:pPr>
+        <w:jc w:val="center"/>
+        <w:rPr>
+          <w:rFonts w:ascii="TH SarabunPSK" w:hAnsi="TH SarabunPSK" w:cs="TH SarabunPSK"/>
+          <w:sz w:val="32"/>
+          <w:szCs w:val="32"/>
+        </w:rPr>
+      </w:pPr>
+      <w:r>
+        <w:rPr>
+          <w:rFonts w:ascii="TH SarabunPSK" w:hAnsi="TH SarabunPSK" w:cs="TH SarabunPSK"/>
+          <w:noProof/>
+          <w:sz w:val="32"/>
+          <w:szCs w:val="32"/>
+        </w:rPr>
         <w:lastRenderedPageBreak/>
-        <w:t>เลือกปฏิทิน และเลือกส่งออกปฏิทิน</w:t>
-      </w:r>
-    </w:p>
-    <w:p>
-      <w:pPr>
-        <w:jc w:val="center"/>
-        <w:rPr>
-          <w:rFonts w:ascii="TH SarabunPSK" w:hAnsi="TH SarabunPSK" w:cs="TH SarabunPSK"/>
-          <w:sz w:val="32"/>
-          <w:szCs w:val="32"/>
-        </w:rPr>
-      </w:pPr>
-      <w:r>
-        <w:rPr>
-          <w:rFonts w:ascii="TH SarabunPSK" w:hAnsi="TH SarabunPSK" w:cs="TH SarabunPSK" w:hint="cs"/>
-          <w:noProof/>
-          <w:sz w:val="32"/>
-          <w:szCs w:val="32"/>
-        </w:rPr>
         <w:drawing>
           <wp:inline distT="0" distB="0" distL="0" distR="0">
-            <wp:extent cx="5769864" cy="1691640"/>
-            <wp:effectExtent l="152400" t="152400" r="364490" b="365760"/>
-            <wp:docPr id="29" name="Picture 29"/>
+            <wp:extent cx="5943600" cy="3691890"/>
+            <wp:effectExtent l="152400" t="152400" r="361950" b="365760"/>
+            <wp:docPr id="37" name="Picture 37"/>
             <wp:cNvGraphicFramePr>
               <a:graphicFrameLocks xmlns:a="http://schemas.openxmlformats.org/drawingml/2006/main" noChangeAspect="1"/>
             </wp:cNvGraphicFramePr>
@@ -6746,7 +6757,7 @@
               <a:graphicData uri="http://schemas.openxmlformats.org/drawingml/2006/picture">
                 <pic:pic xmlns:pic="http://schemas.openxmlformats.org/drawingml/2006/picture">
                   <pic:nvPicPr>
-                    <pic:cNvPr id="29" name="th504.png"/>
+                    <pic:cNvPr id="37" name="google_calendar_05.png"/>
                     <pic:cNvPicPr/>
                   </pic:nvPicPr>
                   <pic:blipFill>
@@ -6764,7 +6775,7 @@
                   <pic:spPr>
                     <a:xfrm>
                       <a:off x="0" y="0"/>
-                      <a:ext cx="5769864" cy="1691640"/>
+                      <a:ext cx="5943600" cy="3691890"/>
                     </a:xfrm>
                     <a:prstGeom prst="rect">
                       <a:avLst/>
@@ -6930,61 +6941,6 @@
     <w:p>
       <w:pPr>
         <w:pStyle w:val="ListParagraph"/>
-        <w:ind w:left="1440"/>
-        <w:rPr>
-          <w:rFonts w:ascii="TH SarabunPSK" w:hAnsi="TH SarabunPSK" w:cs="TH SarabunPSK"/>
-          <w:sz w:val="32"/>
-          <w:szCs w:val="32"/>
-        </w:rPr>
-      </w:pPr>
-    </w:p>
-    <w:p>
-      <w:pPr>
-        <w:pStyle w:val="ListParagraph"/>
-        <w:ind w:left="1440"/>
-        <w:rPr>
-          <w:rFonts w:ascii="TH SarabunPSK" w:hAnsi="TH SarabunPSK" w:cs="TH SarabunPSK"/>
-          <w:sz w:val="32"/>
-          <w:szCs w:val="32"/>
-        </w:rPr>
-      </w:pPr>
-    </w:p>
-    <w:p>
-      <w:pPr>
-        <w:pStyle w:val="ListParagraph"/>
-        <w:ind w:left="1440"/>
-        <w:rPr>
-          <w:rFonts w:ascii="TH SarabunPSK" w:hAnsi="TH SarabunPSK" w:cs="TH SarabunPSK"/>
-          <w:sz w:val="32"/>
-          <w:szCs w:val="32"/>
-        </w:rPr>
-      </w:pPr>
-    </w:p>
-    <w:p>
-      <w:pPr>
-        <w:pStyle w:val="ListParagraph"/>
-        <w:ind w:left="1440"/>
-        <w:rPr>
-          <w:rFonts w:ascii="TH SarabunPSK" w:hAnsi="TH SarabunPSK" w:cs="TH SarabunPSK"/>
-          <w:sz w:val="32"/>
-          <w:szCs w:val="32"/>
-        </w:rPr>
-      </w:pPr>
-    </w:p>
-    <w:p>
-      <w:pPr>
-        <w:pStyle w:val="ListParagraph"/>
-        <w:ind w:left="1440"/>
-        <w:rPr>
-          <w:rFonts w:ascii="TH SarabunPSK" w:hAnsi="TH SarabunPSK" w:cs="TH SarabunPSK"/>
-          <w:sz w:val="32"/>
-          <w:szCs w:val="32"/>
-        </w:rPr>
-      </w:pPr>
-    </w:p>
-    <w:p>
-      <w:pPr>
-        <w:pStyle w:val="ListParagraph"/>
         <w:numPr>
           <w:ilvl w:val="1"/>
           <w:numId w:val="1"/>
@@ -7938,10 +7894,10 @@
           <w:szCs w:val="32"/>
         </w:rPr>
         <w:drawing>
-          <wp:inline distT="0" distB="0" distL="0" distR="0" wp14:anchorId="0C8574AD" wp14:editId="76D9D16F">
-            <wp:extent cx="5751576" cy="3721608"/>
-            <wp:effectExtent l="152400" t="152400" r="363855" b="355600"/>
-            <wp:docPr id="35" name="Picture 35"/>
+          <wp:inline distT="0" distB="0" distL="0" distR="0">
+            <wp:extent cx="5943600" cy="3691890"/>
+            <wp:effectExtent l="152400" t="152400" r="361950" b="365760"/>
+            <wp:docPr id="38" name="Picture 38"/>
             <wp:cNvGraphicFramePr>
               <a:graphicFrameLocks xmlns:a="http://schemas.openxmlformats.org/drawingml/2006/main" noChangeAspect="1"/>
             </wp:cNvGraphicFramePr>
@@ -7949,7 +7905,7 @@
               <a:graphicData uri="http://schemas.openxmlformats.org/drawingml/2006/picture">
                 <pic:pic xmlns:pic="http://schemas.openxmlformats.org/drawingml/2006/picture">
                   <pic:nvPicPr>
-                    <pic:cNvPr id="35" name="th600.png"/>
+                    <pic:cNvPr id="38" name="google_calendar_06.png"/>
                     <pic:cNvPicPr/>
                   </pic:nvPicPr>
                   <pic:blipFill>
@@ -7967,7 +7923,7 @@
                   <pic:spPr>
                     <a:xfrm>
                       <a:off x="0" y="0"/>
-                      <a:ext cx="5751576" cy="3721608"/>
+                      <a:ext cx="5943600" cy="3691890"/>
                     </a:xfrm>
                     <a:prstGeom prst="rect">
                       <a:avLst/>
@@ -8402,8 +8358,6 @@
           <w:cs/>
         </w:rPr>
       </w:pPr>
-      <w:bookmarkStart w:id="0" w:name="_GoBack"/>
-      <w:bookmarkEnd w:id="0"/>
       <w:r>
         <w:rPr>
           <w:rFonts w:ascii="TH SarabunPSK" w:hAnsi="TH SarabunPSK" w:cs="TH SarabunPSK"/>
@@ -8413,9 +8367,9 @@
         </w:rPr>
         <w:drawing>
           <wp:inline distT="0" distB="0" distL="0" distR="0">
-            <wp:extent cx="5751576" cy="3721608"/>
-            <wp:effectExtent l="152400" t="152400" r="363855" b="355600"/>
-            <wp:docPr id="34" name="Picture 34"/>
+            <wp:extent cx="5943600" cy="3691890"/>
+            <wp:effectExtent l="152400" t="152400" r="361950" b="365760"/>
+            <wp:docPr id="39" name="Picture 39"/>
             <wp:cNvGraphicFramePr>
               <a:graphicFrameLocks xmlns:a="http://schemas.openxmlformats.org/drawingml/2006/main" noChangeAspect="1"/>
             </wp:cNvGraphicFramePr>
@@ -8423,7 +8377,7 @@
               <a:graphicData uri="http://schemas.openxmlformats.org/drawingml/2006/picture">
                 <pic:pic xmlns:pic="http://schemas.openxmlformats.org/drawingml/2006/picture">
                   <pic:nvPicPr>
-                    <pic:cNvPr id="34" name="th600.png"/>
+                    <pic:cNvPr id="39" name="google_calendar_07.png"/>
                     <pic:cNvPicPr/>
                   </pic:nvPicPr>
                   <pic:blipFill>
@@ -8441,7 +8395,7 @@
                   <pic:spPr>
                     <a:xfrm>
                       <a:off x="0" y="0"/>
-                      <a:ext cx="5751576" cy="3721608"/>
+                      <a:ext cx="5943600" cy="3691890"/>
                     </a:xfrm>
                     <a:prstGeom prst="rect">
                       <a:avLst/>
@@ -8463,6 +8417,8 @@
           </wp:inline>
         </w:drawing>
       </w:r>
+      <w:bookmarkStart w:id="0" w:name="_GoBack"/>
+      <w:bookmarkEnd w:id="0"/>
     </w:p>
     <w:sectPr>
       <w:footerReference w:type="default" r:id="rId37"/>
@@ -10515,7 +10471,7 @@
 </file>
 
 <file path=customXml/itemProps1.xml><?xml version="1.0" encoding="utf-8"?>
-<ds:datastoreItem xmlns:ds="http://schemas.openxmlformats.org/officeDocument/2006/customXml" ds:itemID="{446A92A1-4834-400F-AE31-85C98E38AD7D}">
+<ds:datastoreItem xmlns:ds="http://schemas.openxmlformats.org/officeDocument/2006/customXml" ds:itemID="{1DAF2AB8-F3EB-46B4-8DA8-288C8AA628C8}">
   <ds:schemaRefs>
     <ds:schemaRef ds:uri="http://schemas.openxmlformats.org/officeDocument/2006/bibliography"/>
   </ds:schemaRefs>

</xml_diff>

<commit_message>
edit document mark 2 section
</commit_message>
<xml_diff>
--- a/Google Calendar - thai.docx
+++ b/Google Calendar - thai.docx
@@ -1,6 +1,6 @@
 
 <file path=word/document.xml><?xml version="1.0" encoding="utf-8"?>
-<w:document xmlns:ve="http://schemas.openxmlformats.org/markup-compatibility/2006" xmlns:o="urn:schemas-microsoft-com:office:office" xmlns:r="http://schemas.openxmlformats.org/officeDocument/2006/relationships" xmlns:m="http://schemas.openxmlformats.org/officeDocument/2006/math" xmlns:v="urn:schemas-microsoft-com:vml" xmlns:wp="http://schemas.openxmlformats.org/drawingml/2006/wordprocessingDrawing" xmlns:w10="urn:schemas-microsoft-com:office:word" xmlns:w="http://schemas.openxmlformats.org/wordprocessingml/2006/main" xmlns:wne="http://schemas.microsoft.com/office/word/2006/wordml">
+<w:document xmlns:wpc="http://schemas.microsoft.com/office/word/2010/wordprocessingCanvas" xmlns:mc="http://schemas.openxmlformats.org/markup-compatibility/2006" xmlns:o="urn:schemas-microsoft-com:office:office" xmlns:r="http://schemas.openxmlformats.org/officeDocument/2006/relationships" xmlns:m="http://schemas.openxmlformats.org/officeDocument/2006/math" xmlns:v="urn:schemas-microsoft-com:vml" xmlns:wp14="http://schemas.microsoft.com/office/word/2010/wordprocessingDrawing" xmlns:wp="http://schemas.openxmlformats.org/drawingml/2006/wordprocessingDrawing" xmlns:w10="urn:schemas-microsoft-com:office:word" xmlns:w="http://schemas.openxmlformats.org/wordprocessingml/2006/main" xmlns:w14="http://schemas.microsoft.com/office/word/2010/wordml" xmlns:w15="http://schemas.microsoft.com/office/word/2012/wordml" xmlns:wpg="http://schemas.microsoft.com/office/word/2010/wordprocessingGroup" xmlns:wpi="http://schemas.microsoft.com/office/word/2010/wordprocessingInk" xmlns:wne="http://schemas.microsoft.com/office/word/2006/wordml" xmlns:wps="http://schemas.microsoft.com/office/word/2010/wordprocessingShape" mc:Ignorable="w14 w15 wp14">
   <w:body>
     <w:p>
       <w:pPr>
@@ -231,24 +231,6 @@
     </w:p>
     <w:p>
       <w:pPr>
-        <w:rPr>
-          <w:rFonts w:ascii="TH SarabunPSK" w:hAnsi="TH SarabunPSK" w:cs="TH SarabunPSK"/>
-          <w:sz w:val="32"/>
-          <w:szCs w:val="32"/>
-        </w:rPr>
-      </w:pPr>
-      <w:r>
-        <w:rPr>
-          <w:rFonts w:ascii="TH SarabunPSK" w:hAnsi="TH SarabunPSK" w:cs="TH SarabunPSK"/>
-          <w:sz w:val="32"/>
-          <w:szCs w:val="32"/>
-          <w:cs/>
-        </w:rPr>
-        <w:t>สร้างหรือแก้ไขปฏิทิน</w:t>
-      </w:r>
-    </w:p>
-    <w:p>
-      <w:pPr>
         <w:pStyle w:val="ListParagraph"/>
         <w:numPr>
           <w:ilvl w:val="0"/>
@@ -267,7 +249,33 @@
           <w:szCs w:val="32"/>
           <w:cs/>
         </w:rPr>
-        <w:t>สร้างปฏิทิน</w:t>
+        <w:t>การแนบเอกสารในกิจกรรม</w:t>
+      </w:r>
+      <w:r>
+        <w:rPr>
+          <w:rFonts w:ascii="TH SarabunPSK" w:hAnsi="TH SarabunPSK" w:cs="TH SarabunPSK"/>
+          <w:sz w:val="32"/>
+          <w:szCs w:val="32"/>
+        </w:rPr>
+        <w:t xml:space="preserve"> *</w:t>
+      </w:r>
+    </w:p>
+    <w:p>
+      <w:pPr>
+        <w:rPr>
+          <w:rFonts w:ascii="TH SarabunPSK" w:hAnsi="TH SarabunPSK" w:cs="TH SarabunPSK"/>
+          <w:sz w:val="32"/>
+          <w:szCs w:val="32"/>
+        </w:rPr>
+      </w:pPr>
+      <w:r>
+        <w:rPr>
+          <w:rFonts w:ascii="TH SarabunPSK" w:hAnsi="TH SarabunPSK" w:cs="TH SarabunPSK"/>
+          <w:sz w:val="32"/>
+          <w:szCs w:val="32"/>
+          <w:cs/>
+        </w:rPr>
+        <w:t>สร้างหรือแก้ไขปฏิทิน</w:t>
       </w:r>
     </w:p>
     <w:p>
@@ -290,52 +298,7 @@
           <w:szCs w:val="32"/>
           <w:cs/>
         </w:rPr>
-        <w:t>แบ่งปันปฏิทิน</w:t>
-      </w:r>
-    </w:p>
-    <w:p>
-      <w:pPr>
-        <w:rPr>
-          <w:rFonts w:ascii="TH SarabunPSK" w:hAnsi="TH SarabunPSK" w:cs="TH SarabunPSK"/>
-          <w:sz w:val="32"/>
-          <w:szCs w:val="32"/>
-        </w:rPr>
-      </w:pPr>
-      <w:r>
-        <w:rPr>
-          <w:rFonts w:ascii="TH SarabunPSK" w:hAnsi="TH SarabunPSK" w:cs="TH SarabunPSK"/>
-          <w:sz w:val="32"/>
-          <w:szCs w:val="32"/>
-          <w:cs/>
-        </w:rPr>
-        <w:t>การนำเข้า</w:t>
-      </w:r>
-      <w:r>
-        <w:rPr>
-          <w:rFonts w:ascii="TH SarabunPSK" w:hAnsi="TH SarabunPSK" w:cs="TH SarabunPSK"/>
-          <w:sz w:val="32"/>
-          <w:szCs w:val="32"/>
-          <w:cs/>
-        </w:rPr>
-        <w:t xml:space="preserve"> การ</w:t>
-      </w:r>
-      <w:r>
-        <w:rPr>
-          <w:rFonts w:ascii="TH SarabunPSK" w:hAnsi="TH SarabunPSK" w:cs="TH SarabunPSK"/>
-          <w:sz w:val="32"/>
-          <w:szCs w:val="32"/>
-          <w:cs/>
-        </w:rPr>
-        <w:t>ส่งออก</w:t>
-      </w:r>
-      <w:r>
-        <w:rPr>
-          <w:rFonts w:ascii="TH SarabunPSK" w:hAnsi="TH SarabunPSK" w:cs="TH SarabunPSK"/>
-          <w:sz w:val="32"/>
-          <w:szCs w:val="32"/>
-          <w:cs/>
-        </w:rPr>
-        <w:t xml:space="preserve"> หรือซิงค์ ปฏิทิน</w:t>
+        <w:t>สร้างปฏิทิน</w:t>
       </w:r>
     </w:p>
     <w:p>
@@ -358,7 +321,52 @@
           <w:szCs w:val="32"/>
           <w:cs/>
         </w:rPr>
-        <w:t>การนำเข้าข้อมูลปฏิทินจากแหล่งข้อมูลอื่น</w:t>
+        <w:t>แบ่งปันปฏิทิน</w:t>
+      </w:r>
+    </w:p>
+    <w:p>
+      <w:pPr>
+        <w:rPr>
+          <w:rFonts w:ascii="TH SarabunPSK" w:hAnsi="TH SarabunPSK" w:cs="TH SarabunPSK"/>
+          <w:sz w:val="32"/>
+          <w:szCs w:val="32"/>
+        </w:rPr>
+      </w:pPr>
+      <w:r>
+        <w:rPr>
+          <w:rFonts w:ascii="TH SarabunPSK" w:hAnsi="TH SarabunPSK" w:cs="TH SarabunPSK"/>
+          <w:sz w:val="32"/>
+          <w:szCs w:val="32"/>
+          <w:cs/>
+        </w:rPr>
+        <w:t>การนำเข้า</w:t>
+      </w:r>
+      <w:r>
+        <w:rPr>
+          <w:rFonts w:ascii="TH SarabunPSK" w:hAnsi="TH SarabunPSK" w:cs="TH SarabunPSK"/>
+          <w:sz w:val="32"/>
+          <w:szCs w:val="32"/>
+          <w:cs/>
+        </w:rPr>
+        <w:t xml:space="preserve"> การ</w:t>
+      </w:r>
+      <w:r>
+        <w:rPr>
+          <w:rFonts w:ascii="TH SarabunPSK" w:hAnsi="TH SarabunPSK" w:cs="TH SarabunPSK"/>
+          <w:sz w:val="32"/>
+          <w:szCs w:val="32"/>
+          <w:cs/>
+        </w:rPr>
+        <w:t>ส่งออก</w:t>
+      </w:r>
+      <w:r>
+        <w:rPr>
+          <w:rFonts w:ascii="TH SarabunPSK" w:hAnsi="TH SarabunPSK" w:cs="TH SarabunPSK"/>
+          <w:sz w:val="32"/>
+          <w:szCs w:val="32"/>
+          <w:cs/>
+        </w:rPr>
+        <w:t xml:space="preserve"> หรือซิงค์ ปฏิทิน</w:t>
       </w:r>
     </w:p>
     <w:p>
@@ -381,7 +389,7 @@
           <w:szCs w:val="32"/>
           <w:cs/>
         </w:rPr>
-        <w:t>การส่งออกข้อมูลปฏิทิน</w:t>
+        <w:t>การนำเข้าข้อมูลปฏิทินจากแหล่งข้อมูลอื่น</w:t>
       </w:r>
     </w:p>
     <w:p>
@@ -404,7 +412,7 @@
           <w:szCs w:val="32"/>
           <w:cs/>
         </w:rPr>
-        <w:t>การซิงค์ข้อมูลปฏิทินกับโปรแกรมบนเครื่องคอมพิวเตอร์</w:t>
+        <w:t>การส่งออกข้อมูลปฏิทิน</w:t>
       </w:r>
     </w:p>
     <w:p>
@@ -427,25 +435,7 @@
           <w:szCs w:val="32"/>
           <w:cs/>
         </w:rPr>
-        <w:t>การซิงค์ข้อมูลปฏิทินกับอุปกรณ์พกพา</w:t>
-      </w:r>
-    </w:p>
-    <w:p>
-      <w:pPr>
-        <w:rPr>
-          <w:rFonts w:ascii="TH SarabunPSK" w:hAnsi="TH SarabunPSK" w:cs="TH SarabunPSK"/>
-          <w:sz w:val="32"/>
-          <w:szCs w:val="32"/>
-        </w:rPr>
-      </w:pPr>
-      <w:r>
-        <w:rPr>
-          <w:rFonts w:ascii="TH SarabunPSK" w:hAnsi="TH SarabunPSK" w:cs="TH SarabunPSK"/>
-          <w:sz w:val="32"/>
-          <w:szCs w:val="32"/>
-          <w:cs/>
-        </w:rPr>
-        <w:t>การตั้งค่า</w:t>
+        <w:t>การซิงค์ข้อมูลปฏิทินกับโปรแกรมบนเครื่องคอมพิวเตอร์</w:t>
       </w:r>
     </w:p>
     <w:p>
@@ -468,16 +458,35 @@
           <w:szCs w:val="32"/>
           <w:cs/>
         </w:rPr>
-        <w:t>การ</w:t>
-      </w:r>
-      <w:r>
-        <w:rPr>
-          <w:rFonts w:ascii="TH SarabunPSK" w:hAnsi="TH SarabunPSK" w:cs="TH SarabunPSK" w:hint="cs"/>
-          <w:sz w:val="32"/>
-          <w:szCs w:val="32"/>
-          <w:cs/>
-        </w:rPr>
-        <w:t>ตั้งค่าต่างๆ</w:t>
+        <w:t>การซิงค์ข้อมูลปฏิทินกับอุปกรณ์พกพา</w:t>
+      </w:r>
+      <w:r>
+        <w:rPr>
+          <w:rFonts w:ascii="TH SarabunPSK" w:hAnsi="TH SarabunPSK" w:cs="TH SarabunPSK"/>
+          <w:sz w:val="32"/>
+          <w:szCs w:val="32"/>
+        </w:rPr>
+        <w:t xml:space="preserve"> *</w:t>
+      </w:r>
+      <w:bookmarkStart w:id="0" w:name="_GoBack"/>
+      <w:bookmarkEnd w:id="0"/>
+    </w:p>
+    <w:p>
+      <w:pPr>
+        <w:rPr>
+          <w:rFonts w:ascii="TH SarabunPSK" w:hAnsi="TH SarabunPSK" w:cs="TH SarabunPSK"/>
+          <w:sz w:val="32"/>
+          <w:szCs w:val="32"/>
+        </w:rPr>
+      </w:pPr>
+      <w:r>
+        <w:rPr>
+          <w:rFonts w:ascii="TH SarabunPSK" w:hAnsi="TH SarabunPSK" w:cs="TH SarabunPSK"/>
+          <w:sz w:val="32"/>
+          <w:szCs w:val="32"/>
+          <w:cs/>
+        </w:rPr>
+        <w:t>การตั้งค่า</w:t>
       </w:r>
     </w:p>
     <w:p>
@@ -500,6 +509,38 @@
           <w:szCs w:val="32"/>
           <w:cs/>
         </w:rPr>
+        <w:t>การ</w:t>
+      </w:r>
+      <w:r>
+        <w:rPr>
+          <w:rFonts w:ascii="TH SarabunPSK" w:hAnsi="TH SarabunPSK" w:cs="TH SarabunPSK" w:hint="cs"/>
+          <w:sz w:val="32"/>
+          <w:szCs w:val="32"/>
+          <w:cs/>
+        </w:rPr>
+        <w:t>ตั้งค่าต่างๆ</w:t>
+      </w:r>
+    </w:p>
+    <w:p>
+      <w:pPr>
+        <w:pStyle w:val="ListParagraph"/>
+        <w:numPr>
+          <w:ilvl w:val="0"/>
+          <w:numId w:val="1"/>
+        </w:numPr>
+        <w:rPr>
+          <w:rFonts w:ascii="TH SarabunPSK" w:hAnsi="TH SarabunPSK" w:cs="TH SarabunPSK"/>
+          <w:sz w:val="32"/>
+          <w:szCs w:val="32"/>
+        </w:rPr>
+      </w:pPr>
+      <w:r>
+        <w:rPr>
+          <w:rFonts w:ascii="TH SarabunPSK" w:hAnsi="TH SarabunPSK" w:cs="TH SarabunPSK" w:hint="cs"/>
+          <w:sz w:val="32"/>
+          <w:szCs w:val="32"/>
+          <w:cs/>
+        </w:rPr>
         <w:t>การเพิ่ม</w:t>
       </w:r>
       <w:r>
@@ -513,15 +554,6 @@
         </w:rPr>
         <w:t>คุณลักษณะที่อยู่ระหว่างการทดสอบ</w:t>
       </w:r>
-    </w:p>
-    <w:p>
-      <w:pPr>
-        <w:rPr>
-          <w:rFonts w:ascii="TH SarabunPSK" w:hAnsi="TH SarabunPSK" w:cs="TH SarabunPSK"/>
-          <w:sz w:val="32"/>
-          <w:szCs w:val="32"/>
-        </w:rPr>
-      </w:pPr>
     </w:p>
     <w:p>
       <w:pPr>
@@ -743,7 +775,7 @@
                     <a:blip r:embed="rId10">
                       <a:extLst>
                         <a:ext uri="{28A0092B-C50C-407E-A947-70E740481C1C}">
-                          <a14:useLocalDpi xmlns:a14="http://schemas.microsoft.com/office/drawing/2010/main" xmlns:wps="http://schemas.microsoft.com/office/word/2010/wordprocessingShape" xmlns:wpi="http://schemas.microsoft.com/office/word/2010/wordprocessingInk" xmlns:wpg="http://schemas.microsoft.com/office/word/2010/wordprocessingGroup" xmlns:w15="http://schemas.microsoft.com/office/word/2012/wordml" xmlns:w14="http://schemas.microsoft.com/office/word/2010/wordml" xmlns:w="http://schemas.openxmlformats.org/wordprocessingml/2006/main" xmlns:w10="urn:schemas-microsoft-com:office:word" xmlns:wp14="http://schemas.microsoft.com/office/word/2010/wordprocessingDrawing" xmlns:v="urn:schemas-microsoft-com:vml" xmlns:o="urn:schemas-microsoft-com:office:office" xmlns:mc="http://schemas.openxmlformats.org/markup-compatibility/2006" xmlns:wpc="http://schemas.microsoft.com/office/word/2010/wordprocessingCanvas" xmlns="" val="0"/>
+                          <a14:useLocalDpi xmlns:a14="http://schemas.microsoft.com/office/drawing/2010/main" val="0"/>
                         </a:ext>
                       </a:extLst>
                     </a:blip>
@@ -971,7 +1003,7 @@
                     <a:blip r:embed="rId11">
                       <a:extLst>
                         <a:ext uri="{28A0092B-C50C-407E-A947-70E740481C1C}">
-                          <a14:useLocalDpi xmlns:a14="http://schemas.microsoft.com/office/drawing/2010/main" xmlns:wps="http://schemas.microsoft.com/office/word/2010/wordprocessingShape" xmlns:wpi="http://schemas.microsoft.com/office/word/2010/wordprocessingInk" xmlns:wpg="http://schemas.microsoft.com/office/word/2010/wordprocessingGroup" xmlns:w15="http://schemas.microsoft.com/office/word/2012/wordml" xmlns:w14="http://schemas.microsoft.com/office/word/2010/wordml" xmlns:w="http://schemas.openxmlformats.org/wordprocessingml/2006/main" xmlns:w10="urn:schemas-microsoft-com:office:word" xmlns:wp14="http://schemas.microsoft.com/office/word/2010/wordprocessingDrawing" xmlns:v="urn:schemas-microsoft-com:vml" xmlns:o="urn:schemas-microsoft-com:office:office" xmlns:mc="http://schemas.openxmlformats.org/markup-compatibility/2006" xmlns:wpc="http://schemas.microsoft.com/office/word/2010/wordprocessingCanvas" xmlns="" val="0"/>
+                          <a14:useLocalDpi xmlns:a14="http://schemas.microsoft.com/office/drawing/2010/main" val="0"/>
                         </a:ext>
                       </a:extLst>
                     </a:blip>
@@ -1189,7 +1221,7 @@
                     <a:blip r:embed="rId12">
                       <a:extLst>
                         <a:ext uri="{28A0092B-C50C-407E-A947-70E740481C1C}">
-                          <a14:useLocalDpi xmlns:a14="http://schemas.microsoft.com/office/drawing/2010/main" xmlns:wps="http://schemas.microsoft.com/office/word/2010/wordprocessingShape" xmlns:wpi="http://schemas.microsoft.com/office/word/2010/wordprocessingInk" xmlns:wpg="http://schemas.microsoft.com/office/word/2010/wordprocessingGroup" xmlns:w15="http://schemas.microsoft.com/office/word/2012/wordml" xmlns:w14="http://schemas.microsoft.com/office/word/2010/wordml" xmlns:w="http://schemas.openxmlformats.org/wordprocessingml/2006/main" xmlns:w10="urn:schemas-microsoft-com:office:word" xmlns:wp14="http://schemas.microsoft.com/office/word/2010/wordprocessingDrawing" xmlns:v="urn:schemas-microsoft-com:vml" xmlns:o="urn:schemas-microsoft-com:office:office" xmlns:mc="http://schemas.openxmlformats.org/markup-compatibility/2006" xmlns:wpc="http://schemas.microsoft.com/office/word/2010/wordprocessingCanvas" xmlns="" val="0"/>
+                          <a14:useLocalDpi xmlns:a14="http://schemas.microsoft.com/office/drawing/2010/main" val="0"/>
                         </a:ext>
                       </a:extLst>
                     </a:blip>
@@ -1364,7 +1396,7 @@
                     <a:blip r:embed="rId13">
                       <a:extLst>
                         <a:ext uri="{28A0092B-C50C-407E-A947-70E740481C1C}">
-                          <a14:useLocalDpi xmlns:a14="http://schemas.microsoft.com/office/drawing/2010/main" xmlns:wps="http://schemas.microsoft.com/office/word/2010/wordprocessingShape" xmlns:wpi="http://schemas.microsoft.com/office/word/2010/wordprocessingInk" xmlns:wpg="http://schemas.microsoft.com/office/word/2010/wordprocessingGroup" xmlns:w15="http://schemas.microsoft.com/office/word/2012/wordml" xmlns:w14="http://schemas.microsoft.com/office/word/2010/wordml" xmlns:w="http://schemas.openxmlformats.org/wordprocessingml/2006/main" xmlns:w10="urn:schemas-microsoft-com:office:word" xmlns:wp14="http://schemas.microsoft.com/office/word/2010/wordprocessingDrawing" xmlns:v="urn:schemas-microsoft-com:vml" xmlns:o="urn:schemas-microsoft-com:office:office" xmlns:mc="http://schemas.openxmlformats.org/markup-compatibility/2006" xmlns:wpc="http://schemas.microsoft.com/office/word/2010/wordprocessingCanvas" xmlns="" val="0"/>
+                          <a14:useLocalDpi xmlns:a14="http://schemas.microsoft.com/office/drawing/2010/main" val="0"/>
                         </a:ext>
                       </a:extLst>
                     </a:blip>
@@ -1573,7 +1605,7 @@
                     <a:blip r:embed="rId14">
                       <a:extLst>
                         <a:ext uri="{28A0092B-C50C-407E-A947-70E740481C1C}">
-                          <a14:useLocalDpi xmlns:a14="http://schemas.microsoft.com/office/drawing/2010/main" xmlns:wps="http://schemas.microsoft.com/office/word/2010/wordprocessingShape" xmlns:wpi="http://schemas.microsoft.com/office/word/2010/wordprocessingInk" xmlns:wpg="http://schemas.microsoft.com/office/word/2010/wordprocessingGroup" xmlns:w15="http://schemas.microsoft.com/office/word/2012/wordml" xmlns:w14="http://schemas.microsoft.com/office/word/2010/wordml" xmlns:w="http://schemas.openxmlformats.org/wordprocessingml/2006/main" xmlns:w10="urn:schemas-microsoft-com:office:word" xmlns:wp14="http://schemas.microsoft.com/office/word/2010/wordprocessingDrawing" xmlns:v="urn:schemas-microsoft-com:vml" xmlns:o="urn:schemas-microsoft-com:office:office" xmlns:mc="http://schemas.openxmlformats.org/markup-compatibility/2006" xmlns:wpc="http://schemas.microsoft.com/office/word/2010/wordprocessingCanvas" xmlns="" val="0"/>
+                          <a14:useLocalDpi xmlns:a14="http://schemas.microsoft.com/office/drawing/2010/main" val="0"/>
                         </a:ext>
                       </a:extLst>
                     </a:blip>
@@ -1748,7 +1780,7 @@
                     <a:blip r:embed="rId15">
                       <a:extLst>
                         <a:ext uri="{28A0092B-C50C-407E-A947-70E740481C1C}">
-                          <a14:useLocalDpi xmlns:a14="http://schemas.microsoft.com/office/drawing/2010/main" xmlns:wps="http://schemas.microsoft.com/office/word/2010/wordprocessingShape" xmlns:wpi="http://schemas.microsoft.com/office/word/2010/wordprocessingInk" xmlns:wpg="http://schemas.microsoft.com/office/word/2010/wordprocessingGroup" xmlns:w15="http://schemas.microsoft.com/office/word/2012/wordml" xmlns:w14="http://schemas.microsoft.com/office/word/2010/wordml" xmlns:w="http://schemas.openxmlformats.org/wordprocessingml/2006/main" xmlns:w10="urn:schemas-microsoft-com:office:word" xmlns:wp14="http://schemas.microsoft.com/office/word/2010/wordprocessingDrawing" xmlns:v="urn:schemas-microsoft-com:vml" xmlns:o="urn:schemas-microsoft-com:office:office" xmlns:mc="http://schemas.openxmlformats.org/markup-compatibility/2006" xmlns:wpc="http://schemas.microsoft.com/office/word/2010/wordprocessingCanvas" xmlns="" val="0"/>
+                          <a14:useLocalDpi xmlns:a14="http://schemas.microsoft.com/office/drawing/2010/main" val="0"/>
                         </a:ext>
                       </a:extLst>
                     </a:blip>
@@ -1944,7 +1976,7 @@
                     <a:blip r:embed="rId16">
                       <a:extLst>
                         <a:ext uri="{28A0092B-C50C-407E-A947-70E740481C1C}">
-                          <a14:useLocalDpi xmlns:a14="http://schemas.microsoft.com/office/drawing/2010/main" xmlns:wps="http://schemas.microsoft.com/office/word/2010/wordprocessingShape" xmlns:wpi="http://schemas.microsoft.com/office/word/2010/wordprocessingInk" xmlns:wpg="http://schemas.microsoft.com/office/word/2010/wordprocessingGroup" xmlns:w15="http://schemas.microsoft.com/office/word/2012/wordml" xmlns:w14="http://schemas.microsoft.com/office/word/2010/wordml" xmlns:w="http://schemas.openxmlformats.org/wordprocessingml/2006/main" xmlns:w10="urn:schemas-microsoft-com:office:word" xmlns:wp14="http://schemas.microsoft.com/office/word/2010/wordprocessingDrawing" xmlns:v="urn:schemas-microsoft-com:vml" xmlns:o="urn:schemas-microsoft-com:office:office" xmlns:mc="http://schemas.openxmlformats.org/markup-compatibility/2006" xmlns:wpc="http://schemas.microsoft.com/office/word/2010/wordprocessingCanvas" xmlns="" val="0"/>
+                          <a14:useLocalDpi xmlns:a14="http://schemas.microsoft.com/office/drawing/2010/main" val="0"/>
                         </a:ext>
                       </a:extLst>
                     </a:blip>
@@ -2264,7 +2296,7 @@
                     <a:blip r:embed="rId18">
                       <a:extLst>
                         <a:ext uri="{28A0092B-C50C-407E-A947-70E740481C1C}">
-                          <a14:useLocalDpi xmlns:a14="http://schemas.microsoft.com/office/drawing/2010/main" xmlns:wps="http://schemas.microsoft.com/office/word/2010/wordprocessingShape" xmlns:wpi="http://schemas.microsoft.com/office/word/2010/wordprocessingInk" xmlns:wpg="http://schemas.microsoft.com/office/word/2010/wordprocessingGroup" xmlns:w15="http://schemas.microsoft.com/office/word/2012/wordml" xmlns:w14="http://schemas.microsoft.com/office/word/2010/wordml" xmlns:w="http://schemas.openxmlformats.org/wordprocessingml/2006/main" xmlns:w10="urn:schemas-microsoft-com:office:word" xmlns:wp14="http://schemas.microsoft.com/office/word/2010/wordprocessingDrawing" xmlns:v="urn:schemas-microsoft-com:vml" xmlns:o="urn:schemas-microsoft-com:office:office" xmlns:mc="http://schemas.openxmlformats.org/markup-compatibility/2006" xmlns:wpc="http://schemas.microsoft.com/office/word/2010/wordprocessingCanvas" xmlns="" val="0"/>
+                          <a14:useLocalDpi xmlns:a14="http://schemas.microsoft.com/office/drawing/2010/main" val="0"/>
                         </a:ext>
                       </a:extLst>
                     </a:blip>
@@ -2450,7 +2482,7 @@
                     <a:blip r:embed="rId19">
                       <a:extLst>
                         <a:ext uri="{28A0092B-C50C-407E-A947-70E740481C1C}">
-                          <a14:useLocalDpi xmlns:a14="http://schemas.microsoft.com/office/drawing/2010/main" xmlns:wps="http://schemas.microsoft.com/office/word/2010/wordprocessingShape" xmlns:wpi="http://schemas.microsoft.com/office/word/2010/wordprocessingInk" xmlns:wpg="http://schemas.microsoft.com/office/word/2010/wordprocessingGroup" xmlns:w15="http://schemas.microsoft.com/office/word/2012/wordml" xmlns:w14="http://schemas.microsoft.com/office/word/2010/wordml" xmlns:w="http://schemas.openxmlformats.org/wordprocessingml/2006/main" xmlns:w10="urn:schemas-microsoft-com:office:word" xmlns:wp14="http://schemas.microsoft.com/office/word/2010/wordprocessingDrawing" xmlns:v="urn:schemas-microsoft-com:vml" xmlns:o="urn:schemas-microsoft-com:office:office" xmlns:mc="http://schemas.openxmlformats.org/markup-compatibility/2006" xmlns:wpc="http://schemas.microsoft.com/office/word/2010/wordprocessingCanvas" xmlns="" val="0"/>
+                          <a14:useLocalDpi xmlns:a14="http://schemas.microsoft.com/office/drawing/2010/main" val="0"/>
                         </a:ext>
                       </a:extLst>
                     </a:blip>
@@ -2695,7 +2727,7 @@
                     <a:blip r:embed="rId20">
                       <a:extLst>
                         <a:ext uri="{28A0092B-C50C-407E-A947-70E740481C1C}">
-                          <a14:useLocalDpi xmlns:a14="http://schemas.microsoft.com/office/drawing/2010/main" xmlns:wps="http://schemas.microsoft.com/office/word/2010/wordprocessingShape" xmlns:wpi="http://schemas.microsoft.com/office/word/2010/wordprocessingInk" xmlns:wpg="http://schemas.microsoft.com/office/word/2010/wordprocessingGroup" xmlns:w15="http://schemas.microsoft.com/office/word/2012/wordml" xmlns:w14="http://schemas.microsoft.com/office/word/2010/wordml" xmlns:w="http://schemas.openxmlformats.org/wordprocessingml/2006/main" xmlns:w10="urn:schemas-microsoft-com:office:word" xmlns:wp14="http://schemas.microsoft.com/office/word/2010/wordprocessingDrawing" xmlns:v="urn:schemas-microsoft-com:vml" xmlns:o="urn:schemas-microsoft-com:office:office" xmlns:mc="http://schemas.openxmlformats.org/markup-compatibility/2006" xmlns:wpc="http://schemas.microsoft.com/office/word/2010/wordprocessingCanvas" xmlns="" val="0"/>
+                          <a14:useLocalDpi xmlns:a14="http://schemas.microsoft.com/office/drawing/2010/main" val="0"/>
                         </a:ext>
                       </a:extLst>
                     </a:blip>
@@ -3215,7 +3247,7 @@
                     <a:blip r:embed="rId21">
                       <a:extLst>
                         <a:ext uri="{28A0092B-C50C-407E-A947-70E740481C1C}">
-                          <a14:useLocalDpi xmlns:a14="http://schemas.microsoft.com/office/drawing/2010/main" xmlns:wps="http://schemas.microsoft.com/office/word/2010/wordprocessingShape" xmlns:wpi="http://schemas.microsoft.com/office/word/2010/wordprocessingInk" xmlns:wpg="http://schemas.microsoft.com/office/word/2010/wordprocessingGroup" xmlns:w15="http://schemas.microsoft.com/office/word/2012/wordml" xmlns:w14="http://schemas.microsoft.com/office/word/2010/wordml" xmlns:w="http://schemas.openxmlformats.org/wordprocessingml/2006/main" xmlns:w10="urn:schemas-microsoft-com:office:word" xmlns:wp14="http://schemas.microsoft.com/office/word/2010/wordprocessingDrawing" xmlns:v="urn:schemas-microsoft-com:vml" xmlns:o="urn:schemas-microsoft-com:office:office" xmlns:mc="http://schemas.openxmlformats.org/markup-compatibility/2006" xmlns:wpc="http://schemas.microsoft.com/office/word/2010/wordprocessingCanvas" xmlns="" val="0"/>
+                          <a14:useLocalDpi xmlns:a14="http://schemas.microsoft.com/office/drawing/2010/main" val="0"/>
                         </a:ext>
                       </a:extLst>
                     </a:blip>
@@ -3584,7 +3616,7 @@
                     <a:blip r:embed="rId22">
                       <a:extLst>
                         <a:ext uri="{28A0092B-C50C-407E-A947-70E740481C1C}">
-                          <a14:useLocalDpi xmlns:a14="http://schemas.microsoft.com/office/drawing/2010/main" xmlns:wps="http://schemas.microsoft.com/office/word/2010/wordprocessingShape" xmlns:wpi="http://schemas.microsoft.com/office/word/2010/wordprocessingInk" xmlns:wpg="http://schemas.microsoft.com/office/word/2010/wordprocessingGroup" xmlns:w15="http://schemas.microsoft.com/office/word/2012/wordml" xmlns:w14="http://schemas.microsoft.com/office/word/2010/wordml" xmlns:w="http://schemas.openxmlformats.org/wordprocessingml/2006/main" xmlns:w10="urn:schemas-microsoft-com:office:word" xmlns:wp14="http://schemas.microsoft.com/office/word/2010/wordprocessingDrawing" xmlns:v="urn:schemas-microsoft-com:vml" xmlns:o="urn:schemas-microsoft-com:office:office" xmlns:mc="http://schemas.openxmlformats.org/markup-compatibility/2006" xmlns:wpc="http://schemas.microsoft.com/office/word/2010/wordprocessingCanvas" xmlns="" val="0"/>
+                          <a14:useLocalDpi xmlns:a14="http://schemas.microsoft.com/office/drawing/2010/main" val="0"/>
                         </a:ext>
                       </a:extLst>
                     </a:blip>
@@ -4163,7 +4195,7 @@
                     <a:blip r:embed="rId23">
                       <a:extLst>
                         <a:ext uri="{28A0092B-C50C-407E-A947-70E740481C1C}">
-                          <a14:useLocalDpi xmlns:a14="http://schemas.microsoft.com/office/drawing/2010/main" xmlns:wps="http://schemas.microsoft.com/office/word/2010/wordprocessingShape" xmlns:wpi="http://schemas.microsoft.com/office/word/2010/wordprocessingInk" xmlns:wpg="http://schemas.microsoft.com/office/word/2010/wordprocessingGroup" xmlns:w15="http://schemas.microsoft.com/office/word/2012/wordml" xmlns:w14="http://schemas.microsoft.com/office/word/2010/wordml" xmlns:w="http://schemas.openxmlformats.org/wordprocessingml/2006/main" xmlns:w10="urn:schemas-microsoft-com:office:word" xmlns:wp14="http://schemas.microsoft.com/office/word/2010/wordprocessingDrawing" xmlns:v="urn:schemas-microsoft-com:vml" xmlns:o="urn:schemas-microsoft-com:office:office" xmlns:mc="http://schemas.openxmlformats.org/markup-compatibility/2006" xmlns:wpc="http://schemas.microsoft.com/office/word/2010/wordprocessingCanvas" xmlns="" val="0"/>
+                          <a14:useLocalDpi xmlns:a14="http://schemas.microsoft.com/office/drawing/2010/main" val="0"/>
                         </a:ext>
                       </a:extLst>
                     </a:blip>
@@ -4360,7 +4392,7 @@
                     <a:blip r:embed="rId24">
                       <a:extLst>
                         <a:ext uri="{28A0092B-C50C-407E-A947-70E740481C1C}">
-                          <a14:useLocalDpi xmlns:a14="http://schemas.microsoft.com/office/drawing/2010/main" xmlns:wps="http://schemas.microsoft.com/office/word/2010/wordprocessingShape" xmlns:wpi="http://schemas.microsoft.com/office/word/2010/wordprocessingInk" xmlns:wpg="http://schemas.microsoft.com/office/word/2010/wordprocessingGroup" xmlns:w15="http://schemas.microsoft.com/office/word/2012/wordml" xmlns:w14="http://schemas.microsoft.com/office/word/2010/wordml" xmlns:w="http://schemas.openxmlformats.org/wordprocessingml/2006/main" xmlns:w10="urn:schemas-microsoft-com:office:word" xmlns:wp14="http://schemas.microsoft.com/office/word/2010/wordprocessingDrawing" xmlns:v="urn:schemas-microsoft-com:vml" xmlns:o="urn:schemas-microsoft-com:office:office" xmlns:mc="http://schemas.openxmlformats.org/markup-compatibility/2006" xmlns:wpc="http://schemas.microsoft.com/office/word/2010/wordprocessingCanvas" xmlns="" val="0"/>
+                          <a14:useLocalDpi xmlns:a14="http://schemas.microsoft.com/office/drawing/2010/main" val="0"/>
                         </a:ext>
                       </a:extLst>
                     </a:blip>
@@ -4429,7 +4461,7 @@
                     <a:blip r:embed="rId25">
                       <a:extLst>
                         <a:ext uri="{28A0092B-C50C-407E-A947-70E740481C1C}">
-                          <a14:useLocalDpi xmlns:a14="http://schemas.microsoft.com/office/drawing/2010/main" xmlns:wps="http://schemas.microsoft.com/office/word/2010/wordprocessingShape" xmlns:wpi="http://schemas.microsoft.com/office/word/2010/wordprocessingInk" xmlns:wpg="http://schemas.microsoft.com/office/word/2010/wordprocessingGroup" xmlns:w15="http://schemas.microsoft.com/office/word/2012/wordml" xmlns:w14="http://schemas.microsoft.com/office/word/2010/wordml" xmlns:w="http://schemas.openxmlformats.org/wordprocessingml/2006/main" xmlns:w10="urn:schemas-microsoft-com:office:word" xmlns:wp14="http://schemas.microsoft.com/office/word/2010/wordprocessingDrawing" xmlns:v="urn:schemas-microsoft-com:vml" xmlns:o="urn:schemas-microsoft-com:office:office" xmlns:mc="http://schemas.openxmlformats.org/markup-compatibility/2006" xmlns:wpc="http://schemas.microsoft.com/office/word/2010/wordprocessingCanvas" xmlns="" val="0"/>
+                          <a14:useLocalDpi xmlns:a14="http://schemas.microsoft.com/office/drawing/2010/main" val="0"/>
                         </a:ext>
                       </a:extLst>
                     </a:blip>
@@ -4924,7 +4956,7 @@
                     <a:blip r:embed="rId26">
                       <a:extLst>
                         <a:ext uri="{28A0092B-C50C-407E-A947-70E740481C1C}">
-                          <a14:useLocalDpi xmlns:a14="http://schemas.microsoft.com/office/drawing/2010/main" xmlns:wps="http://schemas.microsoft.com/office/word/2010/wordprocessingShape" xmlns:wpi="http://schemas.microsoft.com/office/word/2010/wordprocessingInk" xmlns:wpg="http://schemas.microsoft.com/office/word/2010/wordprocessingGroup" xmlns:w15="http://schemas.microsoft.com/office/word/2012/wordml" xmlns:w14="http://schemas.microsoft.com/office/word/2010/wordml" xmlns:w="http://schemas.openxmlformats.org/wordprocessingml/2006/main" xmlns:w10="urn:schemas-microsoft-com:office:word" xmlns:wp14="http://schemas.microsoft.com/office/word/2010/wordprocessingDrawing" xmlns:v="urn:schemas-microsoft-com:vml" xmlns:o="urn:schemas-microsoft-com:office:office" xmlns:mc="http://schemas.openxmlformats.org/markup-compatibility/2006" xmlns:wpc="http://schemas.microsoft.com/office/word/2010/wordprocessingCanvas" xmlns="" val="0"/>
+                          <a14:useLocalDpi xmlns:a14="http://schemas.microsoft.com/office/drawing/2010/main" val="0"/>
                         </a:ext>
                       </a:extLst>
                     </a:blip>
@@ -5096,7 +5128,7 @@
                     <a:blip r:embed="rId27">
                       <a:extLst>
                         <a:ext uri="{28A0092B-C50C-407E-A947-70E740481C1C}">
-                          <a14:useLocalDpi xmlns:a14="http://schemas.microsoft.com/office/drawing/2010/main" xmlns:wps="http://schemas.microsoft.com/office/word/2010/wordprocessingShape" xmlns:wpi="http://schemas.microsoft.com/office/word/2010/wordprocessingInk" xmlns:wpg="http://schemas.microsoft.com/office/word/2010/wordprocessingGroup" xmlns:w15="http://schemas.microsoft.com/office/word/2012/wordml" xmlns:w14="http://schemas.microsoft.com/office/word/2010/wordml" xmlns:w="http://schemas.openxmlformats.org/wordprocessingml/2006/main" xmlns:w10="urn:schemas-microsoft-com:office:word" xmlns:wp14="http://schemas.microsoft.com/office/word/2010/wordprocessingDrawing" xmlns:v="urn:schemas-microsoft-com:vml" xmlns:o="urn:schemas-microsoft-com:office:office" xmlns:mc="http://schemas.openxmlformats.org/markup-compatibility/2006" xmlns:wpc="http://schemas.microsoft.com/office/word/2010/wordprocessingCanvas" xmlns="" val="0"/>
+                          <a14:useLocalDpi xmlns:a14="http://schemas.microsoft.com/office/drawing/2010/main" val="0"/>
                         </a:ext>
                       </a:extLst>
                     </a:blip>
@@ -5258,7 +5290,7 @@
                     <a:blip r:embed="rId28">
                       <a:extLst>
                         <a:ext uri="{28A0092B-C50C-407E-A947-70E740481C1C}">
-                          <a14:useLocalDpi xmlns:a14="http://schemas.microsoft.com/office/drawing/2010/main" xmlns:wps="http://schemas.microsoft.com/office/word/2010/wordprocessingShape" xmlns:wpi="http://schemas.microsoft.com/office/word/2010/wordprocessingInk" xmlns:wpg="http://schemas.microsoft.com/office/word/2010/wordprocessingGroup" xmlns:w15="http://schemas.microsoft.com/office/word/2012/wordml" xmlns:w14="http://schemas.microsoft.com/office/word/2010/wordml" xmlns:w="http://schemas.openxmlformats.org/wordprocessingml/2006/main" xmlns:w10="urn:schemas-microsoft-com:office:word" xmlns:wp14="http://schemas.microsoft.com/office/word/2010/wordprocessingDrawing" xmlns:v="urn:schemas-microsoft-com:vml" xmlns:o="urn:schemas-microsoft-com:office:office" xmlns:mc="http://schemas.openxmlformats.org/markup-compatibility/2006" xmlns:wpc="http://schemas.microsoft.com/office/word/2010/wordprocessingCanvas" xmlns="" val="0"/>
+                          <a14:useLocalDpi xmlns:a14="http://schemas.microsoft.com/office/drawing/2010/main" val="0"/>
                         </a:ext>
                       </a:extLst>
                     </a:blip>
@@ -5560,7 +5592,7 @@
                     <a:blip r:embed="rId29">
                       <a:extLst>
                         <a:ext uri="{28A0092B-C50C-407E-A947-70E740481C1C}">
-                          <a14:useLocalDpi xmlns:a14="http://schemas.microsoft.com/office/drawing/2010/main" xmlns:wps="http://schemas.microsoft.com/office/word/2010/wordprocessingShape" xmlns:wpi="http://schemas.microsoft.com/office/word/2010/wordprocessingInk" xmlns:wpg="http://schemas.microsoft.com/office/word/2010/wordprocessingGroup" xmlns:w15="http://schemas.microsoft.com/office/word/2012/wordml" xmlns:w14="http://schemas.microsoft.com/office/word/2010/wordml" xmlns:w="http://schemas.openxmlformats.org/wordprocessingml/2006/main" xmlns:w10="urn:schemas-microsoft-com:office:word" xmlns:wp14="http://schemas.microsoft.com/office/word/2010/wordprocessingDrawing" xmlns:v="urn:schemas-microsoft-com:vml" xmlns:o="urn:schemas-microsoft-com:office:office" xmlns:mc="http://schemas.openxmlformats.org/markup-compatibility/2006" xmlns:wpc="http://schemas.microsoft.com/office/word/2010/wordprocessingCanvas" xmlns="" val="0"/>
+                          <a14:useLocalDpi xmlns:a14="http://schemas.microsoft.com/office/drawing/2010/main" val="0"/>
                         </a:ext>
                       </a:extLst>
                     </a:blip>
@@ -5939,7 +5971,7 @@
                     <a:blip r:embed="rId30">
                       <a:extLst>
                         <a:ext uri="{28A0092B-C50C-407E-A947-70E740481C1C}">
-                          <a14:useLocalDpi xmlns:a14="http://schemas.microsoft.com/office/drawing/2010/main" xmlns:wps="http://schemas.microsoft.com/office/word/2010/wordprocessingShape" xmlns:wpi="http://schemas.microsoft.com/office/word/2010/wordprocessingInk" xmlns:wpg="http://schemas.microsoft.com/office/word/2010/wordprocessingGroup" xmlns:w15="http://schemas.microsoft.com/office/word/2012/wordml" xmlns:w14="http://schemas.microsoft.com/office/word/2010/wordml" xmlns:w="http://schemas.openxmlformats.org/wordprocessingml/2006/main" xmlns:w10="urn:schemas-microsoft-com:office:word" xmlns:wp14="http://schemas.microsoft.com/office/word/2010/wordprocessingDrawing" xmlns:v="urn:schemas-microsoft-com:vml" xmlns:o="urn:schemas-microsoft-com:office:office" xmlns:mc="http://schemas.openxmlformats.org/markup-compatibility/2006" xmlns:wpc="http://schemas.microsoft.com/office/word/2010/wordprocessingCanvas" xmlns="" val="0"/>
+                          <a14:useLocalDpi xmlns:a14="http://schemas.microsoft.com/office/drawing/2010/main" val="0"/>
                         </a:ext>
                       </a:extLst>
                     </a:blip>
@@ -5998,7 +6030,7 @@
                     <a:blip r:embed="rId31">
                       <a:extLst>
                         <a:ext uri="{28A0092B-C50C-407E-A947-70E740481C1C}">
-                          <a14:useLocalDpi xmlns:a14="http://schemas.microsoft.com/office/drawing/2010/main" xmlns:wps="http://schemas.microsoft.com/office/word/2010/wordprocessingShape" xmlns:wpi="http://schemas.microsoft.com/office/word/2010/wordprocessingInk" xmlns:wpg="http://schemas.microsoft.com/office/word/2010/wordprocessingGroup" xmlns:w15="http://schemas.microsoft.com/office/word/2012/wordml" xmlns:w14="http://schemas.microsoft.com/office/word/2010/wordml" xmlns:w="http://schemas.openxmlformats.org/wordprocessingml/2006/main" xmlns:w10="urn:schemas-microsoft-com:office:word" xmlns:wp14="http://schemas.microsoft.com/office/word/2010/wordprocessingDrawing" xmlns:v="urn:schemas-microsoft-com:vml" xmlns:o="urn:schemas-microsoft-com:office:office" xmlns:mc="http://schemas.openxmlformats.org/markup-compatibility/2006" xmlns:wpc="http://schemas.microsoft.com/office/word/2010/wordprocessingCanvas" xmlns="" val="0"/>
+                          <a14:useLocalDpi xmlns:a14="http://schemas.microsoft.com/office/drawing/2010/main" val="0"/>
                         </a:ext>
                       </a:extLst>
                     </a:blip>
@@ -6159,7 +6191,7 @@
                     <a:blip r:embed="rId32">
                       <a:extLst>
                         <a:ext uri="{28A0092B-C50C-407E-A947-70E740481C1C}">
-                          <a14:useLocalDpi xmlns:a14="http://schemas.microsoft.com/office/drawing/2010/main" xmlns:wps="http://schemas.microsoft.com/office/word/2010/wordprocessingShape" xmlns:wpi="http://schemas.microsoft.com/office/word/2010/wordprocessingInk" xmlns:wpg="http://schemas.microsoft.com/office/word/2010/wordprocessingGroup" xmlns:w15="http://schemas.microsoft.com/office/word/2012/wordml" xmlns:w14="http://schemas.microsoft.com/office/word/2010/wordml" xmlns:w="http://schemas.openxmlformats.org/wordprocessingml/2006/main" xmlns:w10="urn:schemas-microsoft-com:office:word" xmlns:wp14="http://schemas.microsoft.com/office/word/2010/wordprocessingDrawing" xmlns:v="urn:schemas-microsoft-com:vml" xmlns:o="urn:schemas-microsoft-com:office:office" xmlns:mc="http://schemas.openxmlformats.org/markup-compatibility/2006" xmlns:wpc="http://schemas.microsoft.com/office/word/2010/wordprocessingCanvas" xmlns="" val="0"/>
+                          <a14:useLocalDpi xmlns:a14="http://schemas.microsoft.com/office/drawing/2010/main" val="0"/>
                         </a:ext>
                       </a:extLst>
                     </a:blip>
@@ -6274,7 +6306,7 @@
                     <a:blip r:embed="rId33">
                       <a:extLst>
                         <a:ext uri="{28A0092B-C50C-407E-A947-70E740481C1C}">
-                          <a14:useLocalDpi xmlns:a14="http://schemas.microsoft.com/office/drawing/2010/main" xmlns:wps="http://schemas.microsoft.com/office/word/2010/wordprocessingShape" xmlns:wpi="http://schemas.microsoft.com/office/word/2010/wordprocessingInk" xmlns:wpg="http://schemas.microsoft.com/office/word/2010/wordprocessingGroup" xmlns:w15="http://schemas.microsoft.com/office/word/2012/wordml" xmlns:w14="http://schemas.microsoft.com/office/word/2010/wordml" xmlns:w="http://schemas.openxmlformats.org/wordprocessingml/2006/main" xmlns:w10="urn:schemas-microsoft-com:office:word" xmlns:wp14="http://schemas.microsoft.com/office/word/2010/wordprocessingDrawing" xmlns:v="urn:schemas-microsoft-com:vml" xmlns:o="urn:schemas-microsoft-com:office:office" xmlns:mc="http://schemas.openxmlformats.org/markup-compatibility/2006" xmlns:wpc="http://schemas.microsoft.com/office/word/2010/wordprocessingCanvas" xmlns="" val="0"/>
+                          <a14:useLocalDpi xmlns:a14="http://schemas.microsoft.com/office/drawing/2010/main" val="0"/>
                         </a:ext>
                       </a:extLst>
                     </a:blip>
@@ -6367,7 +6399,7 @@
                     <a:blip r:embed="rId34">
                       <a:extLst>
                         <a:ext uri="{28A0092B-C50C-407E-A947-70E740481C1C}">
-                          <a14:useLocalDpi xmlns:a14="http://schemas.microsoft.com/office/drawing/2010/main" xmlns:wps="http://schemas.microsoft.com/office/word/2010/wordprocessingShape" xmlns:wpi="http://schemas.microsoft.com/office/word/2010/wordprocessingInk" xmlns:wpg="http://schemas.microsoft.com/office/word/2010/wordprocessingGroup" xmlns:w15="http://schemas.microsoft.com/office/word/2012/wordml" xmlns:w14="http://schemas.microsoft.com/office/word/2010/wordml" xmlns:w="http://schemas.openxmlformats.org/wordprocessingml/2006/main" xmlns:w10="urn:schemas-microsoft-com:office:word" xmlns:wp14="http://schemas.microsoft.com/office/word/2010/wordprocessingDrawing" xmlns:v="urn:schemas-microsoft-com:vml" xmlns:o="urn:schemas-microsoft-com:office:office" xmlns:mc="http://schemas.openxmlformats.org/markup-compatibility/2006" xmlns:wpc="http://schemas.microsoft.com/office/word/2010/wordprocessingCanvas" xmlns="" val="0"/>
+                          <a14:useLocalDpi xmlns:a14="http://schemas.microsoft.com/office/drawing/2010/main" val="0"/>
                         </a:ext>
                       </a:extLst>
                     </a:blip>
@@ -6507,7 +6539,7 @@
                     <a:blip r:embed="rId35">
                       <a:extLst>
                         <a:ext uri="{28A0092B-C50C-407E-A947-70E740481C1C}">
-                          <a14:useLocalDpi xmlns:a14="http://schemas.microsoft.com/office/drawing/2010/main" xmlns:wps="http://schemas.microsoft.com/office/word/2010/wordprocessingShape" xmlns:wpi="http://schemas.microsoft.com/office/word/2010/wordprocessingInk" xmlns:wpg="http://schemas.microsoft.com/office/word/2010/wordprocessingGroup" xmlns:w15="http://schemas.microsoft.com/office/word/2012/wordml" xmlns:w14="http://schemas.microsoft.com/office/word/2010/wordml" xmlns:w="http://schemas.openxmlformats.org/wordprocessingml/2006/main" xmlns:w10="urn:schemas-microsoft-com:office:word" xmlns:wp14="http://schemas.microsoft.com/office/word/2010/wordprocessingDrawing" xmlns:v="urn:schemas-microsoft-com:vml" xmlns:o="urn:schemas-microsoft-com:office:office" xmlns:mc="http://schemas.openxmlformats.org/markup-compatibility/2006" xmlns:wpc="http://schemas.microsoft.com/office/word/2010/wordprocessingCanvas" xmlns="" val="0"/>
+                          <a14:useLocalDpi xmlns:a14="http://schemas.microsoft.com/office/drawing/2010/main" val="0"/>
                         </a:ext>
                       </a:extLst>
                     </a:blip>
@@ -6625,7 +6657,7 @@
                     <a:blip r:embed="rId36">
                       <a:extLst>
                         <a:ext uri="{28A0092B-C50C-407E-A947-70E740481C1C}">
-                          <a14:useLocalDpi xmlns:a14="http://schemas.microsoft.com/office/drawing/2010/main" xmlns:wps="http://schemas.microsoft.com/office/word/2010/wordprocessingShape" xmlns:wpi="http://schemas.microsoft.com/office/word/2010/wordprocessingInk" xmlns:wpg="http://schemas.microsoft.com/office/word/2010/wordprocessingGroup" xmlns:w15="http://schemas.microsoft.com/office/word/2012/wordml" xmlns:w14="http://schemas.microsoft.com/office/word/2010/wordml" xmlns:w="http://schemas.openxmlformats.org/wordprocessingml/2006/main" xmlns:w10="urn:schemas-microsoft-com:office:word" xmlns:wp14="http://schemas.microsoft.com/office/word/2010/wordprocessingDrawing" xmlns:v="urn:schemas-microsoft-com:vml" xmlns:o="urn:schemas-microsoft-com:office:office" xmlns:mc="http://schemas.openxmlformats.org/markup-compatibility/2006" xmlns:wpc="http://schemas.microsoft.com/office/word/2010/wordprocessingCanvas" xmlns="" val="0"/>
+                          <a14:useLocalDpi xmlns:a14="http://schemas.microsoft.com/office/drawing/2010/main" val="0"/>
                         </a:ext>
                       </a:extLst>
                     </a:blip>
@@ -7415,7 +7447,7 @@
                     <a:blip r:embed="rId37">
                       <a:extLst>
                         <a:ext uri="{28A0092B-C50C-407E-A947-70E740481C1C}">
-                          <a14:useLocalDpi xmlns:a14="http://schemas.microsoft.com/office/drawing/2010/main" xmlns:wps="http://schemas.microsoft.com/office/word/2010/wordprocessingShape" xmlns:wpi="http://schemas.microsoft.com/office/word/2010/wordprocessingInk" xmlns:wpg="http://schemas.microsoft.com/office/word/2010/wordprocessingGroup" xmlns:w15="http://schemas.microsoft.com/office/word/2012/wordml" xmlns:w14="http://schemas.microsoft.com/office/word/2010/wordml" xmlns:w="http://schemas.openxmlformats.org/wordprocessingml/2006/main" xmlns:w10="urn:schemas-microsoft-com:office:word" xmlns:wp14="http://schemas.microsoft.com/office/word/2010/wordprocessingDrawing" xmlns:v="urn:schemas-microsoft-com:vml" xmlns:o="urn:schemas-microsoft-com:office:office" xmlns:mc="http://schemas.openxmlformats.org/markup-compatibility/2006" xmlns:wpc="http://schemas.microsoft.com/office/word/2010/wordprocessingCanvas" xmlns="" val="0"/>
+                          <a14:useLocalDpi xmlns:a14="http://schemas.microsoft.com/office/drawing/2010/main" val="0"/>
                         </a:ext>
                       </a:extLst>
                     </a:blip>
@@ -7870,7 +7902,7 @@
                     <a:blip r:embed="rId38">
                       <a:extLst>
                         <a:ext uri="{28A0092B-C50C-407E-A947-70E740481C1C}">
-                          <a14:useLocalDpi xmlns:a14="http://schemas.microsoft.com/office/drawing/2010/main" xmlns:wps="http://schemas.microsoft.com/office/word/2010/wordprocessingShape" xmlns:wpi="http://schemas.microsoft.com/office/word/2010/wordprocessingInk" xmlns:wpg="http://schemas.microsoft.com/office/word/2010/wordprocessingGroup" xmlns:w15="http://schemas.microsoft.com/office/word/2012/wordml" xmlns:w14="http://schemas.microsoft.com/office/word/2010/wordml" xmlns:w="http://schemas.openxmlformats.org/wordprocessingml/2006/main" xmlns:w10="urn:schemas-microsoft-com:office:word" xmlns:wp14="http://schemas.microsoft.com/office/word/2010/wordprocessingDrawing" xmlns:v="urn:schemas-microsoft-com:vml" xmlns:o="urn:schemas-microsoft-com:office:office" xmlns:mc="http://schemas.openxmlformats.org/markup-compatibility/2006" xmlns:wpc="http://schemas.microsoft.com/office/word/2010/wordprocessingCanvas" xmlns="" val="0"/>
+                          <a14:useLocalDpi xmlns:a14="http://schemas.microsoft.com/office/drawing/2010/main" val="0"/>
                         </a:ext>
                       </a:extLst>
                     </a:blip>
@@ -7903,8 +7935,6 @@
           </wp:inline>
         </w:drawing>
       </w:r>
-      <w:bookmarkStart w:id="0" w:name="_GoBack"/>
-      <w:bookmarkEnd w:id="0"/>
     </w:p>
     <w:sectPr>
       <w:footerReference w:type="default" r:id="rId39"/>
@@ -7918,8 +7948,8 @@
 </file>
 
 <file path=word/endnotes.xml><?xml version="1.0" encoding="utf-8"?>
-<w:endnotes xmlns:ve="http://schemas.openxmlformats.org/markup-compatibility/2006" xmlns:o="urn:schemas-microsoft-com:office:office" xmlns:r="http://schemas.openxmlformats.org/officeDocument/2006/relationships" xmlns:m="http://schemas.openxmlformats.org/officeDocument/2006/math" xmlns:v="urn:schemas-microsoft-com:vml" xmlns:wp="http://schemas.openxmlformats.org/drawingml/2006/wordprocessingDrawing" xmlns:w10="urn:schemas-microsoft-com:office:word" xmlns:w="http://schemas.openxmlformats.org/wordprocessingml/2006/main" xmlns:wne="http://schemas.microsoft.com/office/word/2006/wordml">
-  <w:endnote w:type="separator" w:id="0">
+<w:endnotes xmlns:wpc="http://schemas.microsoft.com/office/word/2010/wordprocessingCanvas" xmlns:mc="http://schemas.openxmlformats.org/markup-compatibility/2006" xmlns:o="urn:schemas-microsoft-com:office:office" xmlns:r="http://schemas.openxmlformats.org/officeDocument/2006/relationships" xmlns:m="http://schemas.openxmlformats.org/officeDocument/2006/math" xmlns:v="urn:schemas-microsoft-com:vml" xmlns:wp14="http://schemas.microsoft.com/office/word/2010/wordprocessingDrawing" xmlns:wp="http://schemas.openxmlformats.org/drawingml/2006/wordprocessingDrawing" xmlns:w10="urn:schemas-microsoft-com:office:word" xmlns:w="http://schemas.openxmlformats.org/wordprocessingml/2006/main" xmlns:w14="http://schemas.microsoft.com/office/word/2010/wordml" xmlns:w15="http://schemas.microsoft.com/office/word/2012/wordml" xmlns:wpg="http://schemas.microsoft.com/office/word/2010/wordprocessingGroup" xmlns:wpi="http://schemas.microsoft.com/office/word/2010/wordprocessingInk" xmlns:wne="http://schemas.microsoft.com/office/word/2006/wordml" xmlns:wps="http://schemas.microsoft.com/office/word/2010/wordprocessingShape" mc:Ignorable="w14 w15 wp14">
+  <w:endnote w:type="separator" w:id="-1">
     <w:p>
       <w:pPr>
         <w:spacing w:after="0" w:line="240" w:lineRule="auto"/>
@@ -7929,7 +7959,7 @@
       </w:r>
     </w:p>
   </w:endnote>
-  <w:endnote w:type="continuationSeparator" w:id="1">
+  <w:endnote w:type="continuationSeparator" w:id="0">
     <w:p>
       <w:pPr>
         <w:spacing w:after="0" w:line="240" w:lineRule="auto"/>
@@ -7943,7 +7973,7 @@
 </file>
 
 <file path=word/footer1.xml><?xml version="1.0" encoding="utf-8"?>
-<w:ftr xmlns:ve="http://schemas.openxmlformats.org/markup-compatibility/2006" xmlns:o="urn:schemas-microsoft-com:office:office" xmlns:r="http://schemas.openxmlformats.org/officeDocument/2006/relationships" xmlns:m="http://schemas.openxmlformats.org/officeDocument/2006/math" xmlns:v="urn:schemas-microsoft-com:vml" xmlns:wp="http://schemas.openxmlformats.org/drawingml/2006/wordprocessingDrawing" xmlns:w10="urn:schemas-microsoft-com:office:word" xmlns:w="http://schemas.openxmlformats.org/wordprocessingml/2006/main" xmlns:wne="http://schemas.microsoft.com/office/word/2006/wordml">
+<w:ftr xmlns:wpc="http://schemas.microsoft.com/office/word/2010/wordprocessingCanvas" xmlns:mc="http://schemas.openxmlformats.org/markup-compatibility/2006" xmlns:o="urn:schemas-microsoft-com:office:office" xmlns:r="http://schemas.openxmlformats.org/officeDocument/2006/relationships" xmlns:m="http://schemas.openxmlformats.org/officeDocument/2006/math" xmlns:v="urn:schemas-microsoft-com:vml" xmlns:wp14="http://schemas.microsoft.com/office/word/2010/wordprocessingDrawing" xmlns:wp="http://schemas.openxmlformats.org/drawingml/2006/wordprocessingDrawing" xmlns:w10="urn:schemas-microsoft-com:office:word" xmlns:w="http://schemas.openxmlformats.org/wordprocessingml/2006/main" xmlns:w14="http://schemas.microsoft.com/office/word/2010/wordml" xmlns:w15="http://schemas.microsoft.com/office/word/2012/wordml" xmlns:wpg="http://schemas.microsoft.com/office/word/2010/wordprocessingGroup" xmlns:wpi="http://schemas.microsoft.com/office/word/2010/wordprocessingInk" xmlns:wne="http://schemas.microsoft.com/office/word/2006/wordml" xmlns:wps="http://schemas.microsoft.com/office/word/2010/wordprocessingShape" mc:Ignorable="w14 w15 wp14">
   <w:p>
     <w:pPr>
       <w:pStyle w:val="Footer"/>
@@ -7956,12 +7986,185 @@
       </w:tabs>
       <w:spacing w:before="360"/>
       <w:contextualSpacing/>
-      <w:jc w:val="right"/>
       <w:rPr>
         <w:noProof/>
         <w:color w:val="404040"/>
       </w:rPr>
     </w:pPr>
+    <w:r>
+      <w:rPr>
+        <w:rFonts w:ascii="TH SarabunPSK" w:hAnsi="TH SarabunPSK" w:cs="TH SarabunPSK"/>
+        <w:color w:val="000000"/>
+        <w:sz w:val="28"/>
+        <w:shd w:val="clear" w:color="auto" w:fill="FFFFFF"/>
+        <w:cs/>
+      </w:rPr>
+      <w:fldChar w:fldCharType="begin"/>
+    </w:r>
+    <w:r>
+      <w:rPr>
+        <w:rFonts w:ascii="TH SarabunPSK" w:hAnsi="TH SarabunPSK" w:cs="TH SarabunPSK"/>
+        <w:color w:val="000000"/>
+        <w:sz w:val="28"/>
+        <w:shd w:val="clear" w:color="auto" w:fill="FFFFFF"/>
+        <w:cs/>
+      </w:rPr>
+      <w:instrText xml:space="preserve"> </w:instrText>
+    </w:r>
+    <w:r>
+      <w:rPr>
+        <w:rFonts w:ascii="TH SarabunPSK" w:hAnsi="TH SarabunPSK" w:cs="TH SarabunPSK" w:hint="cs"/>
+        <w:color w:val="000000"/>
+        <w:sz w:val="28"/>
+        <w:shd w:val="clear" w:color="auto" w:fill="FFFFFF"/>
+      </w:rPr>
+      <w:instrText>TIME \@ "'</w:instrText>
+    </w:r>
+    <w:r>
+      <w:rPr>
+        <w:rFonts w:ascii="TH SarabunPSK" w:hAnsi="TH SarabunPSK" w:cs="TH SarabunPSK" w:hint="cs"/>
+        <w:color w:val="000000"/>
+        <w:sz w:val="28"/>
+        <w:shd w:val="clear" w:color="auto" w:fill="FFFFFF"/>
+        <w:cs/>
+      </w:rPr>
+      <w:instrText>วัน</w:instrText>
+    </w:r>
+    <w:r>
+      <w:rPr>
+        <w:rFonts w:ascii="TH SarabunPSK" w:hAnsi="TH SarabunPSK" w:cs="TH SarabunPSK" w:hint="cs"/>
+        <w:color w:val="000000"/>
+        <w:sz w:val="28"/>
+        <w:shd w:val="clear" w:color="auto" w:fill="FFFFFF"/>
+      </w:rPr>
+      <w:instrText>'</w:instrText>
+    </w:r>
+    <w:r>
+      <w:rPr>
+        <w:rFonts w:ascii="TH SarabunPSK" w:hAnsi="TH SarabunPSK" w:cs="TH SarabunPSK" w:hint="cs"/>
+        <w:color w:val="000000"/>
+        <w:sz w:val="28"/>
+        <w:shd w:val="clear" w:color="auto" w:fill="FFFFFF"/>
+        <w:cs/>
+      </w:rPr>
+      <w:instrText>วววว</w:instrText>
+    </w:r>
+    <w:r>
+      <w:rPr>
+        <w:rFonts w:ascii="TH SarabunPSK" w:hAnsi="TH SarabunPSK" w:cs="TH SarabunPSK" w:hint="cs"/>
+        <w:color w:val="000000"/>
+        <w:sz w:val="28"/>
+        <w:shd w:val="clear" w:color="auto" w:fill="FFFFFF"/>
+      </w:rPr>
+      <w:instrText>'</w:instrText>
+    </w:r>
+    <w:r>
+      <w:rPr>
+        <w:rFonts w:ascii="TH SarabunPSK" w:hAnsi="TH SarabunPSK" w:cs="TH SarabunPSK" w:hint="cs"/>
+        <w:color w:val="000000"/>
+        <w:sz w:val="28"/>
+        <w:shd w:val="clear" w:color="auto" w:fill="FFFFFF"/>
+        <w:cs/>
+      </w:rPr>
+      <w:instrText>ที่</w:instrText>
+    </w:r>
+    <w:r>
+      <w:rPr>
+        <w:rFonts w:ascii="TH SarabunPSK" w:hAnsi="TH SarabunPSK" w:cs="TH SarabunPSK" w:hint="cs"/>
+        <w:color w:val="000000"/>
+        <w:sz w:val="28"/>
+        <w:shd w:val="clear" w:color="auto" w:fill="FFFFFF"/>
+      </w:rPr>
+      <w:instrText xml:space="preserve">' d </w:instrText>
+    </w:r>
+    <w:r>
+      <w:rPr>
+        <w:rFonts w:ascii="TH SarabunPSK" w:hAnsi="TH SarabunPSK" w:cs="TH SarabunPSK" w:hint="cs"/>
+        <w:color w:val="000000"/>
+        <w:sz w:val="28"/>
+        <w:shd w:val="clear" w:color="auto" w:fill="FFFFFF"/>
+        <w:cs/>
+      </w:rPr>
+      <w:instrText xml:space="preserve">ดดดด </w:instrText>
+    </w:r>
+    <w:r>
+      <w:rPr>
+        <w:rFonts w:ascii="TH SarabunPSK" w:hAnsi="TH SarabunPSK" w:cs="TH SarabunPSK" w:hint="cs"/>
+        <w:color w:val="000000"/>
+        <w:sz w:val="28"/>
+        <w:shd w:val="clear" w:color="auto" w:fill="FFFFFF"/>
+      </w:rPr>
+      <w:instrText>'</w:instrText>
+    </w:r>
+    <w:r>
+      <w:rPr>
+        <w:rFonts w:ascii="TH SarabunPSK" w:hAnsi="TH SarabunPSK" w:cs="TH SarabunPSK" w:hint="cs"/>
+        <w:color w:val="000000"/>
+        <w:sz w:val="28"/>
+        <w:shd w:val="clear" w:color="auto" w:fill="FFFFFF"/>
+        <w:cs/>
+      </w:rPr>
+      <w:instrText>พ.ศ.</w:instrText>
+    </w:r>
+    <w:r>
+      <w:rPr>
+        <w:rFonts w:ascii="TH SarabunPSK" w:hAnsi="TH SarabunPSK" w:cs="TH SarabunPSK" w:hint="cs"/>
+        <w:color w:val="000000"/>
+        <w:sz w:val="28"/>
+        <w:shd w:val="clear" w:color="auto" w:fill="FFFFFF"/>
+      </w:rPr>
+      <w:instrText>' bbbb"</w:instrText>
+    </w:r>
+    <w:r>
+      <w:rPr>
+        <w:rFonts w:ascii="TH SarabunPSK" w:hAnsi="TH SarabunPSK" w:cs="TH SarabunPSK"/>
+        <w:color w:val="000000"/>
+        <w:sz w:val="28"/>
+        <w:shd w:val="clear" w:color="auto" w:fill="FFFFFF"/>
+        <w:cs/>
+      </w:rPr>
+      <w:instrText xml:space="preserve"> </w:instrText>
+    </w:r>
+    <w:r>
+      <w:rPr>
+        <w:rFonts w:ascii="TH SarabunPSK" w:hAnsi="TH SarabunPSK" w:cs="TH SarabunPSK"/>
+        <w:color w:val="000000"/>
+        <w:sz w:val="28"/>
+        <w:shd w:val="clear" w:color="auto" w:fill="FFFFFF"/>
+        <w:cs/>
+      </w:rPr>
+      <w:fldChar w:fldCharType="separate"/>
+    </w:r>
+    <w:r>
+      <w:rPr>
+        <w:rFonts w:ascii="TH SarabunPSK" w:hAnsi="TH SarabunPSK" w:cs="TH SarabunPSK"/>
+        <w:noProof/>
+        <w:color w:val="000000"/>
+        <w:sz w:val="28"/>
+        <w:shd w:val="clear" w:color="auto" w:fill="FFFFFF"/>
+        <w:cs/>
+      </w:rPr>
+      <w:t>วันจันทร์ที่ 28 เมษายน พ.ศ. 2557</w:t>
+    </w:r>
+    <w:r>
+      <w:rPr>
+        <w:rFonts w:ascii="TH SarabunPSK" w:hAnsi="TH SarabunPSK" w:cs="TH SarabunPSK"/>
+        <w:color w:val="000000"/>
+        <w:sz w:val="28"/>
+        <w:shd w:val="clear" w:color="auto" w:fill="FFFFFF"/>
+        <w:cs/>
+      </w:rPr>
+      <w:fldChar w:fldCharType="end"/>
+    </w:r>
+    <w:r>
+      <w:rPr>
+        <w:rFonts w:ascii="TH SarabunPSK" w:hAnsi="TH SarabunPSK" w:cs="TH SarabunPSK"/>
+        <w:color w:val="000000"/>
+        <w:sz w:val="28"/>
+        <w:shd w:val="clear" w:color="auto" w:fill="FFFFFF"/>
+      </w:rPr>
+      <w:t xml:space="preserve"> </w:t>
+    </w:r>
     <w:r>
       <w:rPr>
         <w:rFonts w:ascii="TH SarabunPSK" w:hAnsi="TH SarabunPSK" w:cs="TH SarabunPSK" w:hint="cs"/>
@@ -8000,8 +8203,8 @@
 </file>
 
 <file path=word/footnotes.xml><?xml version="1.0" encoding="utf-8"?>
-<w:footnotes xmlns:ve="http://schemas.openxmlformats.org/markup-compatibility/2006" xmlns:o="urn:schemas-microsoft-com:office:office" xmlns:r="http://schemas.openxmlformats.org/officeDocument/2006/relationships" xmlns:m="http://schemas.openxmlformats.org/officeDocument/2006/math" xmlns:v="urn:schemas-microsoft-com:vml" xmlns:wp="http://schemas.openxmlformats.org/drawingml/2006/wordprocessingDrawing" xmlns:w10="urn:schemas-microsoft-com:office:word" xmlns:w="http://schemas.openxmlformats.org/wordprocessingml/2006/main" xmlns:wne="http://schemas.microsoft.com/office/word/2006/wordml">
-  <w:footnote w:type="separator" w:id="0">
+<w:footnotes xmlns:wpc="http://schemas.microsoft.com/office/word/2010/wordprocessingCanvas" xmlns:mc="http://schemas.openxmlformats.org/markup-compatibility/2006" xmlns:o="urn:schemas-microsoft-com:office:office" xmlns:r="http://schemas.openxmlformats.org/officeDocument/2006/relationships" xmlns:m="http://schemas.openxmlformats.org/officeDocument/2006/math" xmlns:v="urn:schemas-microsoft-com:vml" xmlns:wp14="http://schemas.microsoft.com/office/word/2010/wordprocessingDrawing" xmlns:wp="http://schemas.openxmlformats.org/drawingml/2006/wordprocessingDrawing" xmlns:w10="urn:schemas-microsoft-com:office:word" xmlns:w="http://schemas.openxmlformats.org/wordprocessingml/2006/main" xmlns:w14="http://schemas.microsoft.com/office/word/2010/wordml" xmlns:w15="http://schemas.microsoft.com/office/word/2012/wordml" xmlns:wpg="http://schemas.microsoft.com/office/word/2010/wordprocessingGroup" xmlns:wpi="http://schemas.microsoft.com/office/word/2010/wordprocessingInk" xmlns:wne="http://schemas.microsoft.com/office/word/2006/wordml" xmlns:wps="http://schemas.microsoft.com/office/word/2010/wordprocessingShape" mc:Ignorable="w14 w15 wp14">
+  <w:footnote w:type="separator" w:id="-1">
     <w:p>
       <w:pPr>
         <w:spacing w:after="0" w:line="240" w:lineRule="auto"/>
@@ -8011,7 +8214,7 @@
       </w:r>
     </w:p>
   </w:footnote>
-  <w:footnote w:type="continuationSeparator" w:id="1">
+  <w:footnote w:type="continuationSeparator" w:id="0">
     <w:p>
       <w:pPr>
         <w:spacing w:after="0" w:line="240" w:lineRule="auto"/>
@@ -8025,7 +8228,7 @@
 </file>
 
 <file path=word/numbering.xml><?xml version="1.0" encoding="utf-8"?>
-<w:numbering xmlns:ve="http://schemas.openxmlformats.org/markup-compatibility/2006" xmlns:o="urn:schemas-microsoft-com:office:office" xmlns:r="http://schemas.openxmlformats.org/officeDocument/2006/relationships" xmlns:m="http://schemas.openxmlformats.org/officeDocument/2006/math" xmlns:v="urn:schemas-microsoft-com:vml" xmlns:wp="http://schemas.openxmlformats.org/drawingml/2006/wordprocessingDrawing" xmlns:w10="urn:schemas-microsoft-com:office:word" xmlns:w="http://schemas.openxmlformats.org/wordprocessingml/2006/main" xmlns:wne="http://schemas.microsoft.com/office/word/2006/wordml">
+<w:numbering xmlns:wpc="http://schemas.microsoft.com/office/word/2010/wordprocessingCanvas" xmlns:mc="http://schemas.openxmlformats.org/markup-compatibility/2006" xmlns:o="urn:schemas-microsoft-com:office:office" xmlns:r="http://schemas.openxmlformats.org/officeDocument/2006/relationships" xmlns:m="http://schemas.openxmlformats.org/officeDocument/2006/math" xmlns:v="urn:schemas-microsoft-com:vml" xmlns:wp14="http://schemas.microsoft.com/office/word/2010/wordprocessingDrawing" xmlns:wp="http://schemas.openxmlformats.org/drawingml/2006/wordprocessingDrawing" xmlns:w10="urn:schemas-microsoft-com:office:word" xmlns:w="http://schemas.openxmlformats.org/wordprocessingml/2006/main" xmlns:w14="http://schemas.microsoft.com/office/word/2010/wordml" xmlns:w15="http://schemas.microsoft.com/office/word/2012/wordml" xmlns:wpg="http://schemas.microsoft.com/office/word/2010/wordprocessingGroup" xmlns:wpi="http://schemas.microsoft.com/office/word/2010/wordprocessingInk" xmlns:wne="http://schemas.microsoft.com/office/word/2006/wordml" xmlns:wps="http://schemas.microsoft.com/office/word/2010/wordprocessingShape" mc:Ignorable="w14 w15 wp14">
   <w:abstractNum w:abstractNumId="0">
     <w:nsid w:val="0E017CB6"/>
     <w:multiLevelType w:val="hybridMultilevel"/>
@@ -8583,7 +8786,7 @@
 </file>
 
 <file path=word/styles.xml><?xml version="1.0" encoding="utf-8"?>
-<w:styles xmlns:r="http://schemas.openxmlformats.org/officeDocument/2006/relationships" xmlns:w="http://schemas.openxmlformats.org/wordprocessingml/2006/main">
+<w:styles xmlns:mc="http://schemas.openxmlformats.org/markup-compatibility/2006" xmlns:r="http://schemas.openxmlformats.org/officeDocument/2006/relationships" xmlns:w="http://schemas.openxmlformats.org/wordprocessingml/2006/main" xmlns:w14="http://schemas.microsoft.com/office/word/2010/wordml" xmlns:w15="http://schemas.microsoft.com/office/word/2012/wordml" mc:Ignorable="w14 w15">
   <w:docDefaults>
     <w:rPrDefault>
       <w:rPr>
@@ -8593,145 +8796,378 @@
     </w:rPrDefault>
     <w:pPrDefault/>
   </w:docDefaults>
-  <w:latentStyles w:defLockedState="0" w:defUIPriority="99" w:defSemiHidden="1" w:defUnhideWhenUsed="1" w:defQFormat="0" w:count="267">
-    <w:lsdException w:name="Normal" w:semiHidden="0" w:uiPriority="0" w:unhideWhenUsed="0" w:qFormat="1"/>
-    <w:lsdException w:name="heading 1" w:semiHidden="0" w:uiPriority="9" w:unhideWhenUsed="0" w:qFormat="1"/>
-    <w:lsdException w:name="heading 2" w:uiPriority="9" w:qFormat="1"/>
-    <w:lsdException w:name="heading 3" w:uiPriority="9" w:qFormat="1"/>
-    <w:lsdException w:name="heading 4" w:uiPriority="9" w:qFormat="1"/>
-    <w:lsdException w:name="heading 5" w:uiPriority="9" w:qFormat="1"/>
-    <w:lsdException w:name="heading 6" w:uiPriority="9" w:qFormat="1"/>
-    <w:lsdException w:name="heading 7" w:uiPriority="9" w:qFormat="1"/>
-    <w:lsdException w:name="heading 8" w:uiPriority="9" w:qFormat="1"/>
-    <w:lsdException w:name="heading 9" w:uiPriority="9" w:qFormat="1"/>
-    <w:lsdException w:name="toc 1" w:uiPriority="39"/>
-    <w:lsdException w:name="toc 2" w:uiPriority="39"/>
-    <w:lsdException w:name="toc 3" w:uiPriority="39"/>
-    <w:lsdException w:name="toc 4" w:uiPriority="39"/>
-    <w:lsdException w:name="toc 5" w:uiPriority="39"/>
-    <w:lsdException w:name="toc 6" w:uiPriority="39"/>
-    <w:lsdException w:name="toc 7" w:uiPriority="39"/>
-    <w:lsdException w:name="toc 8" w:uiPriority="39"/>
-    <w:lsdException w:name="toc 9" w:uiPriority="39"/>
-    <w:lsdException w:name="footer" w:qFormat="1"/>
-    <w:lsdException w:name="caption" w:uiPriority="35" w:qFormat="1"/>
-    <w:lsdException w:name="Title" w:semiHidden="0" w:uiPriority="10" w:unhideWhenUsed="0" w:qFormat="1"/>
-    <w:lsdException w:name="Default Paragraph Font" w:uiPriority="1"/>
-    <w:lsdException w:name="Subtitle" w:semiHidden="0" w:uiPriority="11" w:unhideWhenUsed="0" w:qFormat="1"/>
-    <w:lsdException w:name="Strong" w:semiHidden="0" w:uiPriority="22" w:unhideWhenUsed="0" w:qFormat="1"/>
-    <w:lsdException w:name="Emphasis" w:semiHidden="0" w:uiPriority="20" w:unhideWhenUsed="0" w:qFormat="1"/>
-    <w:lsdException w:name="Table Grid" w:semiHidden="0" w:uiPriority="39" w:unhideWhenUsed="0"/>
-    <w:lsdException w:name="Placeholder Text" w:unhideWhenUsed="0"/>
-    <w:lsdException w:name="No Spacing" w:semiHidden="0" w:uiPriority="1" w:unhideWhenUsed="0" w:qFormat="1"/>
-    <w:lsdException w:name="Light Shading" w:semiHidden="0" w:uiPriority="60" w:unhideWhenUsed="0"/>
-    <w:lsdException w:name="Light List" w:semiHidden="0" w:uiPriority="61" w:unhideWhenUsed="0"/>
-    <w:lsdException w:name="Light Grid" w:semiHidden="0" w:uiPriority="62" w:unhideWhenUsed="0"/>
-    <w:lsdException w:name="Medium Shading 1" w:semiHidden="0" w:uiPriority="63" w:unhideWhenUsed="0"/>
-    <w:lsdException w:name="Medium Shading 2" w:semiHidden="0" w:uiPriority="64" w:unhideWhenUsed="0"/>
-    <w:lsdException w:name="Medium List 1" w:semiHidden="0" w:uiPriority="65" w:unhideWhenUsed="0"/>
-    <w:lsdException w:name="Medium List 2" w:semiHidden="0" w:uiPriority="66" w:unhideWhenUsed="0"/>
-    <w:lsdException w:name="Medium Grid 1" w:semiHidden="0" w:uiPriority="67" w:unhideWhenUsed="0"/>
-    <w:lsdException w:name="Medium Grid 2" w:semiHidden="0" w:uiPriority="68" w:unhideWhenUsed="0"/>
-    <w:lsdException w:name="Medium Grid 3" w:semiHidden="0" w:uiPriority="69" w:unhideWhenUsed="0"/>
-    <w:lsdException w:name="Dark List" w:semiHidden="0" w:uiPriority="70" w:unhideWhenUsed="0"/>
-    <w:lsdException w:name="Colorful Shading" w:semiHidden="0" w:uiPriority="71" w:unhideWhenUsed="0"/>
-    <w:lsdException w:name="Colorful List" w:semiHidden="0" w:uiPriority="72" w:unhideWhenUsed="0"/>
-    <w:lsdException w:name="Colorful Grid" w:semiHidden="0" w:uiPriority="73" w:unhideWhenUsed="0"/>
-    <w:lsdException w:name="Light Shading Accent 1" w:semiHidden="0" w:uiPriority="60" w:unhideWhenUsed="0"/>
-    <w:lsdException w:name="Light List Accent 1" w:semiHidden="0" w:uiPriority="61" w:unhideWhenUsed="0"/>
-    <w:lsdException w:name="Light Grid Accent 1" w:semiHidden="0" w:uiPriority="62" w:unhideWhenUsed="0"/>
-    <w:lsdException w:name="Medium Shading 1 Accent 1" w:semiHidden="0" w:uiPriority="63" w:unhideWhenUsed="0"/>
-    <w:lsdException w:name="Medium Shading 2 Accent 1" w:semiHidden="0" w:uiPriority="64" w:unhideWhenUsed="0"/>
-    <w:lsdException w:name="Medium List 1 Accent 1" w:semiHidden="0" w:uiPriority="65" w:unhideWhenUsed="0"/>
-    <w:lsdException w:name="Revision" w:unhideWhenUsed="0"/>
-    <w:lsdException w:name="List Paragraph" w:semiHidden="0" w:uiPriority="34" w:unhideWhenUsed="0" w:qFormat="1"/>
-    <w:lsdException w:name="Quote" w:semiHidden="0" w:uiPriority="29" w:unhideWhenUsed="0" w:qFormat="1"/>
-    <w:lsdException w:name="Intense Quote" w:semiHidden="0" w:uiPriority="30" w:unhideWhenUsed="0" w:qFormat="1"/>
-    <w:lsdException w:name="Medium List 2 Accent 1" w:semiHidden="0" w:uiPriority="66" w:unhideWhenUsed="0"/>
-    <w:lsdException w:name="Medium Grid 1 Accent 1" w:semiHidden="0" w:uiPriority="67" w:unhideWhenUsed="0"/>
-    <w:lsdException w:name="Medium Grid 2 Accent 1" w:semiHidden="0" w:uiPriority="68" w:unhideWhenUsed="0"/>
-    <w:lsdException w:name="Medium Grid 3 Accent 1" w:semiHidden="0" w:uiPriority="69" w:unhideWhenUsed="0"/>
-    <w:lsdException w:name="Dark List Accent 1" w:semiHidden="0" w:uiPriority="70" w:unhideWhenUsed="0"/>
-    <w:lsdException w:name="Colorful Shading Accent 1" w:semiHidden="0" w:uiPriority="71" w:unhideWhenUsed="0"/>
-    <w:lsdException w:name="Colorful List Accent 1" w:semiHidden="0" w:uiPriority="72" w:unhideWhenUsed="0"/>
-    <w:lsdException w:name="Colorful Grid Accent 1" w:semiHidden="0" w:uiPriority="73" w:unhideWhenUsed="0"/>
-    <w:lsdException w:name="Light Shading Accent 2" w:semiHidden="0" w:uiPriority="60" w:unhideWhenUsed="0"/>
-    <w:lsdException w:name="Light List Accent 2" w:semiHidden="0" w:uiPriority="61" w:unhideWhenUsed="0"/>
-    <w:lsdException w:name="Light Grid Accent 2" w:semiHidden="0" w:uiPriority="62" w:unhideWhenUsed="0"/>
-    <w:lsdException w:name="Medium Shading 1 Accent 2" w:semiHidden="0" w:uiPriority="63" w:unhideWhenUsed="0"/>
-    <w:lsdException w:name="Medium Shading 2 Accent 2" w:semiHidden="0" w:uiPriority="64" w:unhideWhenUsed="0"/>
-    <w:lsdException w:name="Medium List 1 Accent 2" w:semiHidden="0" w:uiPriority="65" w:unhideWhenUsed="0"/>
-    <w:lsdException w:name="Medium List 2 Accent 2" w:semiHidden="0" w:uiPriority="66" w:unhideWhenUsed="0"/>
-    <w:lsdException w:name="Medium Grid 1 Accent 2" w:semiHidden="0" w:uiPriority="67" w:unhideWhenUsed="0"/>
-    <w:lsdException w:name="Medium Grid 2 Accent 2" w:semiHidden="0" w:uiPriority="68" w:unhideWhenUsed="0"/>
-    <w:lsdException w:name="Medium Grid 3 Accent 2" w:semiHidden="0" w:uiPriority="69" w:unhideWhenUsed="0"/>
-    <w:lsdException w:name="Dark List Accent 2" w:semiHidden="0" w:uiPriority="70" w:unhideWhenUsed="0"/>
-    <w:lsdException w:name="Colorful Shading Accent 2" w:semiHidden="0" w:uiPriority="71" w:unhideWhenUsed="0"/>
-    <w:lsdException w:name="Colorful List Accent 2" w:semiHidden="0" w:uiPriority="72" w:unhideWhenUsed="0"/>
-    <w:lsdException w:name="Colorful Grid Accent 2" w:semiHidden="0" w:uiPriority="73" w:unhideWhenUsed="0"/>
-    <w:lsdException w:name="Light Shading Accent 3" w:semiHidden="0" w:uiPriority="60" w:unhideWhenUsed="0"/>
-    <w:lsdException w:name="Light List Accent 3" w:semiHidden="0" w:uiPriority="61" w:unhideWhenUsed="0"/>
-    <w:lsdException w:name="Light Grid Accent 3" w:semiHidden="0" w:uiPriority="62" w:unhideWhenUsed="0"/>
-    <w:lsdException w:name="Medium Shading 1 Accent 3" w:semiHidden="0" w:uiPriority="63" w:unhideWhenUsed="0"/>
-    <w:lsdException w:name="Medium Shading 2 Accent 3" w:semiHidden="0" w:uiPriority="64" w:unhideWhenUsed="0"/>
-    <w:lsdException w:name="Medium List 1 Accent 3" w:semiHidden="0" w:uiPriority="65" w:unhideWhenUsed="0"/>
-    <w:lsdException w:name="Medium List 2 Accent 3" w:semiHidden="0" w:uiPriority="66" w:unhideWhenUsed="0"/>
-    <w:lsdException w:name="Medium Grid 1 Accent 3" w:semiHidden="0" w:uiPriority="67" w:unhideWhenUsed="0"/>
-    <w:lsdException w:name="Medium Grid 2 Accent 3" w:semiHidden="0" w:uiPriority="68" w:unhideWhenUsed="0"/>
-    <w:lsdException w:name="Medium Grid 3 Accent 3" w:semiHidden="0" w:uiPriority="69" w:unhideWhenUsed="0"/>
-    <w:lsdException w:name="Dark List Accent 3" w:semiHidden="0" w:uiPriority="70" w:unhideWhenUsed="0"/>
-    <w:lsdException w:name="Colorful Shading Accent 3" w:semiHidden="0" w:uiPriority="71" w:unhideWhenUsed="0"/>
-    <w:lsdException w:name="Colorful List Accent 3" w:semiHidden="0" w:uiPriority="72" w:unhideWhenUsed="0"/>
-    <w:lsdException w:name="Colorful Grid Accent 3" w:semiHidden="0" w:uiPriority="73" w:unhideWhenUsed="0"/>
-    <w:lsdException w:name="Light Shading Accent 4" w:semiHidden="0" w:uiPriority="60" w:unhideWhenUsed="0"/>
-    <w:lsdException w:name="Light List Accent 4" w:semiHidden="0" w:uiPriority="61" w:unhideWhenUsed="0"/>
-    <w:lsdException w:name="Light Grid Accent 4" w:semiHidden="0" w:uiPriority="62" w:unhideWhenUsed="0"/>
-    <w:lsdException w:name="Medium Shading 1 Accent 4" w:semiHidden="0" w:uiPriority="63" w:unhideWhenUsed="0"/>
-    <w:lsdException w:name="Medium Shading 2 Accent 4" w:semiHidden="0" w:uiPriority="64" w:unhideWhenUsed="0"/>
-    <w:lsdException w:name="Medium List 1 Accent 4" w:semiHidden="0" w:uiPriority="65" w:unhideWhenUsed="0"/>
-    <w:lsdException w:name="Medium List 2 Accent 4" w:semiHidden="0" w:uiPriority="66" w:unhideWhenUsed="0"/>
-    <w:lsdException w:name="Medium Grid 1 Accent 4" w:semiHidden="0" w:uiPriority="67" w:unhideWhenUsed="0"/>
-    <w:lsdException w:name="Medium Grid 2 Accent 4" w:semiHidden="0" w:uiPriority="68" w:unhideWhenUsed="0"/>
-    <w:lsdException w:name="Medium Grid 3 Accent 4" w:semiHidden="0" w:uiPriority="69" w:unhideWhenUsed="0"/>
-    <w:lsdException w:name="Dark List Accent 4" w:semiHidden="0" w:uiPriority="70" w:unhideWhenUsed="0"/>
-    <w:lsdException w:name="Colorful Shading Accent 4" w:semiHidden="0" w:uiPriority="71" w:unhideWhenUsed="0"/>
-    <w:lsdException w:name="Colorful List Accent 4" w:semiHidden="0" w:uiPriority="72" w:unhideWhenUsed="0"/>
-    <w:lsdException w:name="Colorful Grid Accent 4" w:semiHidden="0" w:uiPriority="73" w:unhideWhenUsed="0"/>
-    <w:lsdException w:name="Light Shading Accent 5" w:semiHidden="0" w:uiPriority="60" w:unhideWhenUsed="0"/>
-    <w:lsdException w:name="Light List Accent 5" w:semiHidden="0" w:uiPriority="61" w:unhideWhenUsed="0"/>
-    <w:lsdException w:name="Light Grid Accent 5" w:semiHidden="0" w:uiPriority="62" w:unhideWhenUsed="0"/>
-    <w:lsdException w:name="Medium Shading 1 Accent 5" w:semiHidden="0" w:uiPriority="63" w:unhideWhenUsed="0"/>
-    <w:lsdException w:name="Medium Shading 2 Accent 5" w:semiHidden="0" w:uiPriority="64" w:unhideWhenUsed="0"/>
-    <w:lsdException w:name="Medium List 1 Accent 5" w:semiHidden="0" w:uiPriority="65" w:unhideWhenUsed="0"/>
-    <w:lsdException w:name="Medium List 2 Accent 5" w:semiHidden="0" w:uiPriority="66" w:unhideWhenUsed="0"/>
-    <w:lsdException w:name="Medium Grid 1 Accent 5" w:semiHidden="0" w:uiPriority="67" w:unhideWhenUsed="0"/>
-    <w:lsdException w:name="Medium Grid 2 Accent 5" w:semiHidden="0" w:uiPriority="68" w:unhideWhenUsed="0"/>
-    <w:lsdException w:name="Medium Grid 3 Accent 5" w:semiHidden="0" w:uiPriority="69" w:unhideWhenUsed="0"/>
-    <w:lsdException w:name="Dark List Accent 5" w:semiHidden="0" w:uiPriority="70" w:unhideWhenUsed="0"/>
-    <w:lsdException w:name="Colorful Shading Accent 5" w:semiHidden="0" w:uiPriority="71" w:unhideWhenUsed="0"/>
-    <w:lsdException w:name="Colorful List Accent 5" w:semiHidden="0" w:uiPriority="72" w:unhideWhenUsed="0"/>
-    <w:lsdException w:name="Colorful Grid Accent 5" w:semiHidden="0" w:uiPriority="73" w:unhideWhenUsed="0"/>
-    <w:lsdException w:name="Light Shading Accent 6" w:semiHidden="0" w:uiPriority="60" w:unhideWhenUsed="0"/>
-    <w:lsdException w:name="Light List Accent 6" w:semiHidden="0" w:uiPriority="61" w:unhideWhenUsed="0"/>
-    <w:lsdException w:name="Light Grid Accent 6" w:semiHidden="0" w:uiPriority="62" w:unhideWhenUsed="0"/>
-    <w:lsdException w:name="Medium Shading 1 Accent 6" w:semiHidden="0" w:uiPriority="63" w:unhideWhenUsed="0"/>
-    <w:lsdException w:name="Medium Shading 2 Accent 6" w:semiHidden="0" w:uiPriority="64" w:unhideWhenUsed="0"/>
-    <w:lsdException w:name="Medium List 1 Accent 6" w:semiHidden="0" w:uiPriority="65" w:unhideWhenUsed="0"/>
-    <w:lsdException w:name="Medium List 2 Accent 6" w:semiHidden="0" w:uiPriority="66" w:unhideWhenUsed="0"/>
-    <w:lsdException w:name="Medium Grid 1 Accent 6" w:semiHidden="0" w:uiPriority="67" w:unhideWhenUsed="0"/>
-    <w:lsdException w:name="Medium Grid 2 Accent 6" w:semiHidden="0" w:uiPriority="68" w:unhideWhenUsed="0"/>
-    <w:lsdException w:name="Medium Grid 3 Accent 6" w:semiHidden="0" w:uiPriority="69" w:unhideWhenUsed="0"/>
-    <w:lsdException w:name="Dark List Accent 6" w:semiHidden="0" w:uiPriority="70" w:unhideWhenUsed="0"/>
-    <w:lsdException w:name="Colorful Shading Accent 6" w:semiHidden="0" w:uiPriority="71" w:unhideWhenUsed="0"/>
-    <w:lsdException w:name="Colorful List Accent 6" w:semiHidden="0" w:uiPriority="72" w:unhideWhenUsed="0"/>
-    <w:lsdException w:name="Colorful Grid Accent 6" w:semiHidden="0" w:uiPriority="73" w:unhideWhenUsed="0"/>
-    <w:lsdException w:name="Subtle Emphasis" w:semiHidden="0" w:uiPriority="19" w:unhideWhenUsed="0" w:qFormat="1"/>
-    <w:lsdException w:name="Intense Emphasis" w:semiHidden="0" w:uiPriority="21" w:unhideWhenUsed="0" w:qFormat="1"/>
-    <w:lsdException w:name="Subtle Reference" w:semiHidden="0" w:uiPriority="31" w:unhideWhenUsed="0" w:qFormat="1"/>
-    <w:lsdException w:name="Intense Reference" w:semiHidden="0" w:uiPriority="32" w:unhideWhenUsed="0" w:qFormat="1"/>
-    <w:lsdException w:name="Book Title" w:semiHidden="0" w:uiPriority="33" w:unhideWhenUsed="0" w:qFormat="1"/>
-    <w:lsdException w:name="Bibliography" w:uiPriority="37"/>
-    <w:lsdException w:name="TOC Heading" w:uiPriority="39" w:qFormat="1"/>
+  <w:latentStyles w:defLockedState="0" w:defUIPriority="99" w:defSemiHidden="0" w:defUnhideWhenUsed="0" w:defQFormat="0" w:count="371">
+    <w:lsdException w:name="Normal" w:uiPriority="0" w:qFormat="1"/>
+    <w:lsdException w:name="heading 1" w:uiPriority="9" w:qFormat="1"/>
+    <w:lsdException w:name="heading 2" w:semiHidden="1" w:uiPriority="9" w:unhideWhenUsed="1" w:qFormat="1"/>
+    <w:lsdException w:name="heading 3" w:semiHidden="1" w:uiPriority="9" w:unhideWhenUsed="1" w:qFormat="1"/>
+    <w:lsdException w:name="heading 4" w:semiHidden="1" w:uiPriority="9" w:unhideWhenUsed="1" w:qFormat="1"/>
+    <w:lsdException w:name="heading 5" w:semiHidden="1" w:uiPriority="9" w:unhideWhenUsed="1" w:qFormat="1"/>
+    <w:lsdException w:name="heading 6" w:semiHidden="1" w:uiPriority="9" w:unhideWhenUsed="1" w:qFormat="1"/>
+    <w:lsdException w:name="heading 7" w:semiHidden="1" w:uiPriority="9" w:unhideWhenUsed="1" w:qFormat="1"/>
+    <w:lsdException w:name="heading 8" w:semiHidden="1" w:uiPriority="9" w:unhideWhenUsed="1" w:qFormat="1"/>
+    <w:lsdException w:name="heading 9" w:semiHidden="1" w:uiPriority="9" w:unhideWhenUsed="1" w:qFormat="1"/>
+    <w:lsdException w:name="index 1" w:semiHidden="1" w:unhideWhenUsed="1"/>
+    <w:lsdException w:name="index 2" w:semiHidden="1" w:unhideWhenUsed="1"/>
+    <w:lsdException w:name="index 3" w:semiHidden="1" w:unhideWhenUsed="1"/>
+    <w:lsdException w:name="index 4" w:semiHidden="1" w:unhideWhenUsed="1"/>
+    <w:lsdException w:name="index 5" w:semiHidden="1" w:unhideWhenUsed="1"/>
+    <w:lsdException w:name="index 6" w:semiHidden="1" w:unhideWhenUsed="1"/>
+    <w:lsdException w:name="index 7" w:semiHidden="1" w:unhideWhenUsed="1"/>
+    <w:lsdException w:name="index 8" w:semiHidden="1" w:unhideWhenUsed="1"/>
+    <w:lsdException w:name="index 9" w:semiHidden="1" w:unhideWhenUsed="1"/>
+    <w:lsdException w:name="toc 1" w:semiHidden="1" w:uiPriority="39" w:unhideWhenUsed="1"/>
+    <w:lsdException w:name="toc 2" w:semiHidden="1" w:uiPriority="39" w:unhideWhenUsed="1"/>
+    <w:lsdException w:name="toc 3" w:semiHidden="1" w:uiPriority="39" w:unhideWhenUsed="1"/>
+    <w:lsdException w:name="toc 4" w:semiHidden="1" w:uiPriority="39" w:unhideWhenUsed="1"/>
+    <w:lsdException w:name="toc 5" w:semiHidden="1" w:uiPriority="39" w:unhideWhenUsed="1"/>
+    <w:lsdException w:name="toc 6" w:semiHidden="1" w:uiPriority="39" w:unhideWhenUsed="1"/>
+    <w:lsdException w:name="toc 7" w:semiHidden="1" w:uiPriority="39" w:unhideWhenUsed="1"/>
+    <w:lsdException w:name="toc 8" w:semiHidden="1" w:uiPriority="39" w:unhideWhenUsed="1"/>
+    <w:lsdException w:name="toc 9" w:semiHidden="1" w:uiPriority="39" w:unhideWhenUsed="1"/>
+    <w:lsdException w:name="Normal Indent" w:semiHidden="1" w:unhideWhenUsed="1"/>
+    <w:lsdException w:name="footnote text" w:semiHidden="1" w:unhideWhenUsed="1"/>
+    <w:lsdException w:name="annotation text" w:semiHidden="1" w:unhideWhenUsed="1"/>
+    <w:lsdException w:name="header" w:semiHidden="1" w:unhideWhenUsed="1"/>
+    <w:lsdException w:name="footer" w:semiHidden="1" w:unhideWhenUsed="1" w:qFormat="1"/>
+    <w:lsdException w:name="index heading" w:semiHidden="1" w:unhideWhenUsed="1"/>
+    <w:lsdException w:name="caption" w:semiHidden="1" w:uiPriority="35" w:unhideWhenUsed="1" w:qFormat="1"/>
+    <w:lsdException w:name="table of figures" w:semiHidden="1" w:unhideWhenUsed="1"/>
+    <w:lsdException w:name="envelope address" w:semiHidden="1" w:unhideWhenUsed="1"/>
+    <w:lsdException w:name="envelope return" w:semiHidden="1" w:unhideWhenUsed="1"/>
+    <w:lsdException w:name="footnote reference" w:semiHidden="1" w:unhideWhenUsed="1"/>
+    <w:lsdException w:name="annotation reference" w:semiHidden="1" w:unhideWhenUsed="1"/>
+    <w:lsdException w:name="line number" w:semiHidden="1" w:unhideWhenUsed="1"/>
+    <w:lsdException w:name="page number" w:semiHidden="1" w:unhideWhenUsed="1"/>
+    <w:lsdException w:name="endnote reference" w:semiHidden="1" w:unhideWhenUsed="1"/>
+    <w:lsdException w:name="endnote text" w:semiHidden="1" w:unhideWhenUsed="1"/>
+    <w:lsdException w:name="table of authorities" w:semiHidden="1" w:unhideWhenUsed="1"/>
+    <w:lsdException w:name="macro" w:semiHidden="1" w:unhideWhenUsed="1"/>
+    <w:lsdException w:name="toa heading" w:semiHidden="1" w:unhideWhenUsed="1"/>
+    <w:lsdException w:name="List" w:semiHidden="1" w:unhideWhenUsed="1"/>
+    <w:lsdException w:name="List Bullet" w:semiHidden="1" w:unhideWhenUsed="1"/>
+    <w:lsdException w:name="List Number" w:semiHidden="1" w:unhideWhenUsed="1"/>
+    <w:lsdException w:name="List 2" w:semiHidden="1" w:unhideWhenUsed="1"/>
+    <w:lsdException w:name="List 3" w:semiHidden="1" w:unhideWhenUsed="1"/>
+    <w:lsdException w:name="List 4" w:semiHidden="1" w:unhideWhenUsed="1"/>
+    <w:lsdException w:name="List 5" w:semiHidden="1" w:unhideWhenUsed="1"/>
+    <w:lsdException w:name="List Bullet 2" w:semiHidden="1" w:unhideWhenUsed="1"/>
+    <w:lsdException w:name="List Bullet 3" w:semiHidden="1" w:unhideWhenUsed="1"/>
+    <w:lsdException w:name="List Bullet 4" w:semiHidden="1" w:unhideWhenUsed="1"/>
+    <w:lsdException w:name="List Bullet 5" w:semiHidden="1" w:unhideWhenUsed="1"/>
+    <w:lsdException w:name="List Number 2" w:semiHidden="1" w:unhideWhenUsed="1"/>
+    <w:lsdException w:name="List Number 3" w:semiHidden="1" w:unhideWhenUsed="1"/>
+    <w:lsdException w:name="List Number 4" w:semiHidden="1" w:unhideWhenUsed="1"/>
+    <w:lsdException w:name="List Number 5" w:semiHidden="1" w:unhideWhenUsed="1"/>
+    <w:lsdException w:name="Title" w:uiPriority="10" w:qFormat="1"/>
+    <w:lsdException w:name="Closing" w:semiHidden="1" w:unhideWhenUsed="1"/>
+    <w:lsdException w:name="Signature" w:semiHidden="1" w:unhideWhenUsed="1"/>
+    <w:lsdException w:name="Default Paragraph Font" w:semiHidden="1" w:uiPriority="1" w:unhideWhenUsed="1"/>
+    <w:lsdException w:name="Body Text" w:semiHidden="1" w:unhideWhenUsed="1"/>
+    <w:lsdException w:name="Body Text Indent" w:semiHidden="1" w:unhideWhenUsed="1"/>
+    <w:lsdException w:name="List Continue" w:semiHidden="1" w:unhideWhenUsed="1"/>
+    <w:lsdException w:name="List Continue 2" w:semiHidden="1" w:unhideWhenUsed="1"/>
+    <w:lsdException w:name="List Continue 3" w:semiHidden="1" w:unhideWhenUsed="1"/>
+    <w:lsdException w:name="List Continue 4" w:semiHidden="1" w:unhideWhenUsed="1"/>
+    <w:lsdException w:name="List Continue 5" w:semiHidden="1" w:unhideWhenUsed="1"/>
+    <w:lsdException w:name="Message Header" w:semiHidden="1" w:unhideWhenUsed="1"/>
+    <w:lsdException w:name="Subtitle" w:uiPriority="11" w:qFormat="1"/>
+    <w:lsdException w:name="Salutation" w:semiHidden="1" w:unhideWhenUsed="1"/>
+    <w:lsdException w:name="Date" w:semiHidden="1" w:unhideWhenUsed="1"/>
+    <w:lsdException w:name="Body Text First Indent" w:semiHidden="1" w:unhideWhenUsed="1"/>
+    <w:lsdException w:name="Body Text First Indent 2" w:semiHidden="1" w:unhideWhenUsed="1"/>
+    <w:lsdException w:name="Note Heading" w:semiHidden="1" w:unhideWhenUsed="1"/>
+    <w:lsdException w:name="Body Text 2" w:semiHidden="1" w:unhideWhenUsed="1"/>
+    <w:lsdException w:name="Body Text 3" w:semiHidden="1" w:unhideWhenUsed="1"/>
+    <w:lsdException w:name="Body Text Indent 2" w:semiHidden="1" w:unhideWhenUsed="1"/>
+    <w:lsdException w:name="Body Text Indent 3" w:semiHidden="1" w:unhideWhenUsed="1"/>
+    <w:lsdException w:name="Block Text" w:semiHidden="1" w:unhideWhenUsed="1"/>
+    <w:lsdException w:name="Hyperlink" w:semiHidden="1" w:unhideWhenUsed="1"/>
+    <w:lsdException w:name="FollowedHyperlink" w:semiHidden="1" w:unhideWhenUsed="1"/>
+    <w:lsdException w:name="Strong" w:uiPriority="22" w:qFormat="1"/>
+    <w:lsdException w:name="Emphasis" w:uiPriority="20" w:qFormat="1"/>
+    <w:lsdException w:name="Document Map" w:semiHidden="1" w:unhideWhenUsed="1"/>
+    <w:lsdException w:name="Plain Text" w:semiHidden="1" w:unhideWhenUsed="1"/>
+    <w:lsdException w:name="E-mail Signature" w:semiHidden="1" w:unhideWhenUsed="1"/>
+    <w:lsdException w:name="HTML Top of Form" w:semiHidden="1" w:unhideWhenUsed="1"/>
+    <w:lsdException w:name="HTML Bottom of Form" w:semiHidden="1" w:unhideWhenUsed="1"/>
+    <w:lsdException w:name="Normal (Web)" w:semiHidden="1" w:unhideWhenUsed="1"/>
+    <w:lsdException w:name="HTML Acronym" w:semiHidden="1" w:unhideWhenUsed="1"/>
+    <w:lsdException w:name="HTML Address" w:semiHidden="1" w:unhideWhenUsed="1"/>
+    <w:lsdException w:name="HTML Cite" w:semiHidden="1" w:unhideWhenUsed="1"/>
+    <w:lsdException w:name="HTML Code" w:semiHidden="1" w:unhideWhenUsed="1"/>
+    <w:lsdException w:name="HTML Definition" w:semiHidden="1" w:unhideWhenUsed="1"/>
+    <w:lsdException w:name="HTML Keyboard" w:semiHidden="1" w:unhideWhenUsed="1"/>
+    <w:lsdException w:name="HTML Preformatted" w:semiHidden="1" w:unhideWhenUsed="1"/>
+    <w:lsdException w:name="HTML Sample" w:semiHidden="1" w:unhideWhenUsed="1"/>
+    <w:lsdException w:name="HTML Typewriter" w:semiHidden="1" w:unhideWhenUsed="1"/>
+    <w:lsdException w:name="HTML Variable" w:semiHidden="1" w:unhideWhenUsed="1"/>
+    <w:lsdException w:name="Normal Table" w:semiHidden="1" w:unhideWhenUsed="1"/>
+    <w:lsdException w:name="annotation subject" w:semiHidden="1" w:unhideWhenUsed="1"/>
+    <w:lsdException w:name="No List" w:semiHidden="1" w:unhideWhenUsed="1"/>
+    <w:lsdException w:name="Outline List 1" w:semiHidden="1" w:unhideWhenUsed="1"/>
+    <w:lsdException w:name="Outline List 2" w:semiHidden="1" w:unhideWhenUsed="1"/>
+    <w:lsdException w:name="Outline List 3" w:semiHidden="1" w:unhideWhenUsed="1"/>
+    <w:lsdException w:name="Table Simple 1" w:semiHidden="1" w:unhideWhenUsed="1"/>
+    <w:lsdException w:name="Table Simple 2" w:semiHidden="1" w:unhideWhenUsed="1"/>
+    <w:lsdException w:name="Table Simple 3" w:semiHidden="1" w:unhideWhenUsed="1"/>
+    <w:lsdException w:name="Table Classic 1" w:semiHidden="1" w:unhideWhenUsed="1"/>
+    <w:lsdException w:name="Table Classic 2" w:semiHidden="1" w:unhideWhenUsed="1"/>
+    <w:lsdException w:name="Table Classic 3" w:semiHidden="1" w:unhideWhenUsed="1"/>
+    <w:lsdException w:name="Table Classic 4" w:semiHidden="1" w:unhideWhenUsed="1"/>
+    <w:lsdException w:name="Table Colorful 1" w:semiHidden="1" w:unhideWhenUsed="1"/>
+    <w:lsdException w:name="Table Colorful 2" w:semiHidden="1" w:unhideWhenUsed="1"/>
+    <w:lsdException w:name="Table Colorful 3" w:semiHidden="1" w:unhideWhenUsed="1"/>
+    <w:lsdException w:name="Table Columns 1" w:semiHidden="1" w:unhideWhenUsed="1"/>
+    <w:lsdException w:name="Table Columns 2" w:semiHidden="1" w:unhideWhenUsed="1"/>
+    <w:lsdException w:name="Table Columns 3" w:semiHidden="1" w:unhideWhenUsed="1"/>
+    <w:lsdException w:name="Table Columns 4" w:semiHidden="1" w:unhideWhenUsed="1"/>
+    <w:lsdException w:name="Table Columns 5" w:semiHidden="1" w:unhideWhenUsed="1"/>
+    <w:lsdException w:name="Table Grid 1" w:semiHidden="1" w:unhideWhenUsed="1"/>
+    <w:lsdException w:name="Table Grid 2" w:semiHidden="1" w:unhideWhenUsed="1"/>
+    <w:lsdException w:name="Table Grid 3" w:semiHidden="1" w:unhideWhenUsed="1"/>
+    <w:lsdException w:name="Table Grid 4" w:semiHidden="1" w:unhideWhenUsed="1"/>
+    <w:lsdException w:name="Table Grid 5" w:semiHidden="1" w:unhideWhenUsed="1"/>
+    <w:lsdException w:name="Table Grid 6" w:semiHidden="1" w:unhideWhenUsed="1"/>
+    <w:lsdException w:name="Table Grid 7" w:semiHidden="1" w:unhideWhenUsed="1"/>
+    <w:lsdException w:name="Table Grid 8" w:semiHidden="1" w:unhideWhenUsed="1"/>
+    <w:lsdException w:name="Table List 1" w:semiHidden="1" w:unhideWhenUsed="1"/>
+    <w:lsdException w:name="Table List 2" w:semiHidden="1" w:unhideWhenUsed="1"/>
+    <w:lsdException w:name="Table List 3" w:semiHidden="1" w:unhideWhenUsed="1"/>
+    <w:lsdException w:name="Table List 4" w:semiHidden="1" w:unhideWhenUsed="1"/>
+    <w:lsdException w:name="Table List 5" w:semiHidden="1" w:unhideWhenUsed="1"/>
+    <w:lsdException w:name="Table List 6" w:semiHidden="1" w:unhideWhenUsed="1"/>
+    <w:lsdException w:name="Table List 7" w:semiHidden="1" w:unhideWhenUsed="1"/>
+    <w:lsdException w:name="Table List 8" w:semiHidden="1" w:unhideWhenUsed="1"/>
+    <w:lsdException w:name="Table 3D effects 1" w:semiHidden="1" w:unhideWhenUsed="1"/>
+    <w:lsdException w:name="Table 3D effects 2" w:semiHidden="1" w:unhideWhenUsed="1"/>
+    <w:lsdException w:name="Table 3D effects 3" w:semiHidden="1" w:unhideWhenUsed="1"/>
+    <w:lsdException w:name="Table Contemporary" w:semiHidden="1" w:unhideWhenUsed="1"/>
+    <w:lsdException w:name="Table Elegant" w:semiHidden="1" w:unhideWhenUsed="1"/>
+    <w:lsdException w:name="Table Professional" w:semiHidden="1" w:unhideWhenUsed="1"/>
+    <w:lsdException w:name="Table Subtle 1" w:semiHidden="1" w:unhideWhenUsed="1"/>
+    <w:lsdException w:name="Table Subtle 2" w:semiHidden="1" w:unhideWhenUsed="1"/>
+    <w:lsdException w:name="Table Web 1" w:semiHidden="1" w:unhideWhenUsed="1"/>
+    <w:lsdException w:name="Table Web 2" w:semiHidden="1" w:unhideWhenUsed="1"/>
+    <w:lsdException w:name="Table Web 3" w:semiHidden="1" w:unhideWhenUsed="1"/>
+    <w:lsdException w:name="Balloon Text" w:semiHidden="1" w:unhideWhenUsed="1"/>
+    <w:lsdException w:name="Table Grid" w:uiPriority="39"/>
+    <w:lsdException w:name="Table Theme" w:semiHidden="1" w:unhideWhenUsed="1"/>
+    <w:lsdException w:name="Placeholder Text" w:semiHidden="1"/>
+    <w:lsdException w:name="No Spacing" w:uiPriority="1" w:qFormat="1"/>
+    <w:lsdException w:name="Light Shading" w:uiPriority="60"/>
+    <w:lsdException w:name="Light List" w:uiPriority="61"/>
+    <w:lsdException w:name="Light Grid" w:uiPriority="62"/>
+    <w:lsdException w:name="Medium Shading 1" w:uiPriority="63"/>
+    <w:lsdException w:name="Medium Shading 2" w:uiPriority="64"/>
+    <w:lsdException w:name="Medium List 1" w:uiPriority="65"/>
+    <w:lsdException w:name="Medium List 2" w:uiPriority="66"/>
+    <w:lsdException w:name="Medium Grid 1" w:uiPriority="67"/>
+    <w:lsdException w:name="Medium Grid 2" w:uiPriority="68"/>
+    <w:lsdException w:name="Medium Grid 3" w:uiPriority="69"/>
+    <w:lsdException w:name="Dark List" w:uiPriority="70"/>
+    <w:lsdException w:name="Colorful Shading" w:uiPriority="71"/>
+    <w:lsdException w:name="Colorful List" w:uiPriority="72"/>
+    <w:lsdException w:name="Colorful Grid" w:uiPriority="73"/>
+    <w:lsdException w:name="Light Shading Accent 1" w:uiPriority="60"/>
+    <w:lsdException w:name="Light List Accent 1" w:uiPriority="61"/>
+    <w:lsdException w:name="Light Grid Accent 1" w:uiPriority="62"/>
+    <w:lsdException w:name="Medium Shading 1 Accent 1" w:uiPriority="63"/>
+    <w:lsdException w:name="Medium Shading 2 Accent 1" w:uiPriority="64"/>
+    <w:lsdException w:name="Medium List 1 Accent 1" w:uiPriority="65"/>
+    <w:lsdException w:name="Revision" w:semiHidden="1"/>
+    <w:lsdException w:name="List Paragraph" w:uiPriority="34" w:qFormat="1"/>
+    <w:lsdException w:name="Quote" w:uiPriority="29" w:qFormat="1"/>
+    <w:lsdException w:name="Intense Quote" w:uiPriority="30" w:qFormat="1"/>
+    <w:lsdException w:name="Medium List 2 Accent 1" w:uiPriority="66"/>
+    <w:lsdException w:name="Medium Grid 1 Accent 1" w:uiPriority="67"/>
+    <w:lsdException w:name="Medium Grid 2 Accent 1" w:uiPriority="68"/>
+    <w:lsdException w:name="Medium Grid 3 Accent 1" w:uiPriority="69"/>
+    <w:lsdException w:name="Dark List Accent 1" w:uiPriority="70"/>
+    <w:lsdException w:name="Colorful Shading Accent 1" w:uiPriority="71"/>
+    <w:lsdException w:name="Colorful List Accent 1" w:uiPriority="72"/>
+    <w:lsdException w:name="Colorful Grid Accent 1" w:uiPriority="73"/>
+    <w:lsdException w:name="Light Shading Accent 2" w:uiPriority="60"/>
+    <w:lsdException w:name="Light List Accent 2" w:uiPriority="61"/>
+    <w:lsdException w:name="Light Grid Accent 2" w:uiPriority="62"/>
+    <w:lsdException w:name="Medium Shading 1 Accent 2" w:uiPriority="63"/>
+    <w:lsdException w:name="Medium Shading 2 Accent 2" w:uiPriority="64"/>
+    <w:lsdException w:name="Medium List 1 Accent 2" w:uiPriority="65"/>
+    <w:lsdException w:name="Medium List 2 Accent 2" w:uiPriority="66"/>
+    <w:lsdException w:name="Medium Grid 1 Accent 2" w:uiPriority="67"/>
+    <w:lsdException w:name="Medium Grid 2 Accent 2" w:uiPriority="68"/>
+    <w:lsdException w:name="Medium Grid 3 Accent 2" w:uiPriority="69"/>
+    <w:lsdException w:name="Dark List Accent 2" w:uiPriority="70"/>
+    <w:lsdException w:name="Colorful Shading Accent 2" w:uiPriority="71"/>
+    <w:lsdException w:name="Colorful List Accent 2" w:uiPriority="72"/>
+    <w:lsdException w:name="Colorful Grid Accent 2" w:uiPriority="73"/>
+    <w:lsdException w:name="Light Shading Accent 3" w:uiPriority="60"/>
+    <w:lsdException w:name="Light List Accent 3" w:uiPriority="61"/>
+    <w:lsdException w:name="Light Grid Accent 3" w:uiPriority="62"/>
+    <w:lsdException w:name="Medium Shading 1 Accent 3" w:uiPriority="63"/>
+    <w:lsdException w:name="Medium Shading 2 Accent 3" w:uiPriority="64"/>
+    <w:lsdException w:name="Medium List 1 Accent 3" w:uiPriority="65"/>
+    <w:lsdException w:name="Medium List 2 Accent 3" w:uiPriority="66"/>
+    <w:lsdException w:name="Medium Grid 1 Accent 3" w:uiPriority="67"/>
+    <w:lsdException w:name="Medium Grid 2 Accent 3" w:uiPriority="68"/>
+    <w:lsdException w:name="Medium Grid 3 Accent 3" w:uiPriority="69"/>
+    <w:lsdException w:name="Dark List Accent 3" w:uiPriority="70"/>
+    <w:lsdException w:name="Colorful Shading Accent 3" w:uiPriority="71"/>
+    <w:lsdException w:name="Colorful List Accent 3" w:uiPriority="72"/>
+    <w:lsdException w:name="Colorful Grid Accent 3" w:uiPriority="73"/>
+    <w:lsdException w:name="Light Shading Accent 4" w:uiPriority="60"/>
+    <w:lsdException w:name="Light List Accent 4" w:uiPriority="61"/>
+    <w:lsdException w:name="Light Grid Accent 4" w:uiPriority="62"/>
+    <w:lsdException w:name="Medium Shading 1 Accent 4" w:uiPriority="63"/>
+    <w:lsdException w:name="Medium Shading 2 Accent 4" w:uiPriority="64"/>
+    <w:lsdException w:name="Medium List 1 Accent 4" w:uiPriority="65"/>
+    <w:lsdException w:name="Medium List 2 Accent 4" w:uiPriority="66"/>
+    <w:lsdException w:name="Medium Grid 1 Accent 4" w:uiPriority="67"/>
+    <w:lsdException w:name="Medium Grid 2 Accent 4" w:uiPriority="68"/>
+    <w:lsdException w:name="Medium Grid 3 Accent 4" w:uiPriority="69"/>
+    <w:lsdException w:name="Dark List Accent 4" w:uiPriority="70"/>
+    <w:lsdException w:name="Colorful Shading Accent 4" w:uiPriority="71"/>
+    <w:lsdException w:name="Colorful List Accent 4" w:uiPriority="72"/>
+    <w:lsdException w:name="Colorful Grid Accent 4" w:uiPriority="73"/>
+    <w:lsdException w:name="Light Shading Accent 5" w:uiPriority="60"/>
+    <w:lsdException w:name="Light List Accent 5" w:uiPriority="61"/>
+    <w:lsdException w:name="Light Grid Accent 5" w:uiPriority="62"/>
+    <w:lsdException w:name="Medium Shading 1 Accent 5" w:uiPriority="63"/>
+    <w:lsdException w:name="Medium Shading 2 Accent 5" w:uiPriority="64"/>
+    <w:lsdException w:name="Medium List 1 Accent 5" w:uiPriority="65"/>
+    <w:lsdException w:name="Medium List 2 Accent 5" w:uiPriority="66"/>
+    <w:lsdException w:name="Medium Grid 1 Accent 5" w:uiPriority="67"/>
+    <w:lsdException w:name="Medium Grid 2 Accent 5" w:uiPriority="68"/>
+    <w:lsdException w:name="Medium Grid 3 Accent 5" w:uiPriority="69"/>
+    <w:lsdException w:name="Dark List Accent 5" w:uiPriority="70"/>
+    <w:lsdException w:name="Colorful Shading Accent 5" w:uiPriority="71"/>
+    <w:lsdException w:name="Colorful List Accent 5" w:uiPriority="72"/>
+    <w:lsdException w:name="Colorful Grid Accent 5" w:uiPriority="73"/>
+    <w:lsdException w:name="Light Shading Accent 6" w:uiPriority="60"/>
+    <w:lsdException w:name="Light List Accent 6" w:uiPriority="61"/>
+    <w:lsdException w:name="Light Grid Accent 6" w:uiPriority="62"/>
+    <w:lsdException w:name="Medium Shading 1 Accent 6" w:uiPriority="63"/>
+    <w:lsdException w:name="Medium Shading 2 Accent 6" w:uiPriority="64"/>
+    <w:lsdException w:name="Medium List 1 Accent 6" w:uiPriority="65"/>
+    <w:lsdException w:name="Medium List 2 Accent 6" w:uiPriority="66"/>
+    <w:lsdException w:name="Medium Grid 1 Accent 6" w:uiPriority="67"/>
+    <w:lsdException w:name="Medium Grid 2 Accent 6" w:uiPriority="68"/>
+    <w:lsdException w:name="Medium Grid 3 Accent 6" w:uiPriority="69"/>
+    <w:lsdException w:name="Dark List Accent 6" w:uiPriority="70"/>
+    <w:lsdException w:name="Colorful Shading Accent 6" w:uiPriority="71"/>
+    <w:lsdException w:name="Colorful List Accent 6" w:uiPriority="72"/>
+    <w:lsdException w:name="Colorful Grid Accent 6" w:uiPriority="73"/>
+    <w:lsdException w:name="Subtle Emphasis" w:uiPriority="19" w:qFormat="1"/>
+    <w:lsdException w:name="Intense Emphasis" w:uiPriority="21" w:qFormat="1"/>
+    <w:lsdException w:name="Subtle Reference" w:uiPriority="31" w:qFormat="1"/>
+    <w:lsdException w:name="Intense Reference" w:uiPriority="32" w:qFormat="1"/>
+    <w:lsdException w:name="Book Title" w:uiPriority="33" w:qFormat="1"/>
+    <w:lsdException w:name="Bibliography" w:semiHidden="1" w:uiPriority="37" w:unhideWhenUsed="1"/>
+    <w:lsdException w:name="TOC Heading" w:semiHidden="1" w:uiPriority="39" w:unhideWhenUsed="1" w:qFormat="1"/>
+    <w:lsdException w:name="Plain Table 1" w:uiPriority="41"/>
+    <w:lsdException w:name="Plain Table 2" w:uiPriority="42"/>
+    <w:lsdException w:name="Plain Table 3" w:uiPriority="43"/>
+    <w:lsdException w:name="Plain Table 4" w:uiPriority="44"/>
+    <w:lsdException w:name="Plain Table 5" w:uiPriority="45"/>
+    <w:lsdException w:name="Grid Table Light" w:uiPriority="40"/>
+    <w:lsdException w:name="Grid Table 1 Light" w:uiPriority="46"/>
+    <w:lsdException w:name="Grid Table 2" w:uiPriority="47"/>
+    <w:lsdException w:name="Grid Table 3" w:uiPriority="48"/>
+    <w:lsdException w:name="Grid Table 4" w:uiPriority="49"/>
+    <w:lsdException w:name="Grid Table 5 Dark" w:uiPriority="50"/>
+    <w:lsdException w:name="Grid Table 6 Colorful" w:uiPriority="51"/>
+    <w:lsdException w:name="Grid Table 7 Colorful" w:uiPriority="52"/>
+    <w:lsdException w:name="Grid Table 1 Light Accent 1" w:uiPriority="46"/>
+    <w:lsdException w:name="Grid Table 2 Accent 1" w:uiPriority="47"/>
+    <w:lsdException w:name="Grid Table 3 Accent 1" w:uiPriority="48"/>
+    <w:lsdException w:name="Grid Table 4 Accent 1" w:uiPriority="49"/>
+    <w:lsdException w:name="Grid Table 5 Dark Accent 1" w:uiPriority="50"/>
+    <w:lsdException w:name="Grid Table 6 Colorful Accent 1" w:uiPriority="51"/>
+    <w:lsdException w:name="Grid Table 7 Colorful Accent 1" w:uiPriority="52"/>
+    <w:lsdException w:name="Grid Table 1 Light Accent 2" w:uiPriority="46"/>
+    <w:lsdException w:name="Grid Table 2 Accent 2" w:uiPriority="47"/>
+    <w:lsdException w:name="Grid Table 3 Accent 2" w:uiPriority="48"/>
+    <w:lsdException w:name="Grid Table 4 Accent 2" w:uiPriority="49"/>
+    <w:lsdException w:name="Grid Table 5 Dark Accent 2" w:uiPriority="50"/>
+    <w:lsdException w:name="Grid Table 6 Colorful Accent 2" w:uiPriority="51"/>
+    <w:lsdException w:name="Grid Table 7 Colorful Accent 2" w:uiPriority="52"/>
+    <w:lsdException w:name="Grid Table 1 Light Accent 3" w:uiPriority="46"/>
+    <w:lsdException w:name="Grid Table 2 Accent 3" w:uiPriority="47"/>
+    <w:lsdException w:name="Grid Table 3 Accent 3" w:uiPriority="48"/>
+    <w:lsdException w:name="Grid Table 4 Accent 3" w:uiPriority="49"/>
+    <w:lsdException w:name="Grid Table 5 Dark Accent 3" w:uiPriority="50"/>
+    <w:lsdException w:name="Grid Table 6 Colorful Accent 3" w:uiPriority="51"/>
+    <w:lsdException w:name="Grid Table 7 Colorful Accent 3" w:uiPriority="52"/>
+    <w:lsdException w:name="Grid Table 1 Light Accent 4" w:uiPriority="46"/>
+    <w:lsdException w:name="Grid Table 2 Accent 4" w:uiPriority="47"/>
+    <w:lsdException w:name="Grid Table 3 Accent 4" w:uiPriority="48"/>
+    <w:lsdException w:name="Grid Table 4 Accent 4" w:uiPriority="49"/>
+    <w:lsdException w:name="Grid Table 5 Dark Accent 4" w:uiPriority="50"/>
+    <w:lsdException w:name="Grid Table 6 Colorful Accent 4" w:uiPriority="51"/>
+    <w:lsdException w:name="Grid Table 7 Colorful Accent 4" w:uiPriority="52"/>
+    <w:lsdException w:name="Grid Table 1 Light Accent 5" w:uiPriority="46"/>
+    <w:lsdException w:name="Grid Table 2 Accent 5" w:uiPriority="47"/>
+    <w:lsdException w:name="Grid Table 3 Accent 5" w:uiPriority="48"/>
+    <w:lsdException w:name="Grid Table 4 Accent 5" w:uiPriority="49"/>
+    <w:lsdException w:name="Grid Table 5 Dark Accent 5" w:uiPriority="50"/>
+    <w:lsdException w:name="Grid Table 6 Colorful Accent 5" w:uiPriority="51"/>
+    <w:lsdException w:name="Grid Table 7 Colorful Accent 5" w:uiPriority="52"/>
+    <w:lsdException w:name="Grid Table 1 Light Accent 6" w:uiPriority="46"/>
+    <w:lsdException w:name="Grid Table 2 Accent 6" w:uiPriority="47"/>
+    <w:lsdException w:name="Grid Table 3 Accent 6" w:uiPriority="48"/>
+    <w:lsdException w:name="Grid Table 4 Accent 6" w:uiPriority="49"/>
+    <w:lsdException w:name="Grid Table 5 Dark Accent 6" w:uiPriority="50"/>
+    <w:lsdException w:name="Grid Table 6 Colorful Accent 6" w:uiPriority="51"/>
+    <w:lsdException w:name="Grid Table 7 Colorful Accent 6" w:uiPriority="52"/>
+    <w:lsdException w:name="List Table 1 Light" w:uiPriority="46"/>
+    <w:lsdException w:name="List Table 2" w:uiPriority="47"/>
+    <w:lsdException w:name="List Table 3" w:uiPriority="48"/>
+    <w:lsdException w:name="List Table 4" w:uiPriority="49"/>
+    <w:lsdException w:name="List Table 5 Dark" w:uiPriority="50"/>
+    <w:lsdException w:name="List Table 6 Colorful" w:uiPriority="51"/>
+    <w:lsdException w:name="List Table 7 Colorful" w:uiPriority="52"/>
+    <w:lsdException w:name="List Table 1 Light Accent 1" w:uiPriority="46"/>
+    <w:lsdException w:name="List Table 2 Accent 1" w:uiPriority="47"/>
+    <w:lsdException w:name="List Table 3 Accent 1" w:uiPriority="48"/>
+    <w:lsdException w:name="List Table 4 Accent 1" w:uiPriority="49"/>
+    <w:lsdException w:name="List Table 5 Dark Accent 1" w:uiPriority="50"/>
+    <w:lsdException w:name="List Table 6 Colorful Accent 1" w:uiPriority="51"/>
+    <w:lsdException w:name="List Table 7 Colorful Accent 1" w:uiPriority="52"/>
+    <w:lsdException w:name="List Table 1 Light Accent 2" w:uiPriority="46"/>
+    <w:lsdException w:name="List Table 2 Accent 2" w:uiPriority="47"/>
+    <w:lsdException w:name="List Table 3 Accent 2" w:uiPriority="48"/>
+    <w:lsdException w:name="List Table 4 Accent 2" w:uiPriority="49"/>
+    <w:lsdException w:name="List Table 5 Dark Accent 2" w:uiPriority="50"/>
+    <w:lsdException w:name="List Table 6 Colorful Accent 2" w:uiPriority="51"/>
+    <w:lsdException w:name="List Table 7 Colorful Accent 2" w:uiPriority="52"/>
+    <w:lsdException w:name="List Table 1 Light Accent 3" w:uiPriority="46"/>
+    <w:lsdException w:name="List Table 2 Accent 3" w:uiPriority="47"/>
+    <w:lsdException w:name="List Table 3 Accent 3" w:uiPriority="48"/>
+    <w:lsdException w:name="List Table 4 Accent 3" w:uiPriority="49"/>
+    <w:lsdException w:name="List Table 5 Dark Accent 3" w:uiPriority="50"/>
+    <w:lsdException w:name="List Table 6 Colorful Accent 3" w:uiPriority="51"/>
+    <w:lsdException w:name="List Table 7 Colorful Accent 3" w:uiPriority="52"/>
+    <w:lsdException w:name="List Table 1 Light Accent 4" w:uiPriority="46"/>
+    <w:lsdException w:name="List Table 2 Accent 4" w:uiPriority="47"/>
+    <w:lsdException w:name="List Table 3 Accent 4" w:uiPriority="48"/>
+    <w:lsdException w:name="List Table 4 Accent 4" w:uiPriority="49"/>
+    <w:lsdException w:name="List Table 5 Dark Accent 4" w:uiPriority="50"/>
+    <w:lsdException w:name="List Table 6 Colorful Accent 4" w:uiPriority="51"/>
+    <w:lsdException w:name="List Table 7 Colorful Accent 4" w:uiPriority="52"/>
+    <w:lsdException w:name="List Table 1 Light Accent 5" w:uiPriority="46"/>
+    <w:lsdException w:name="List Table 2 Accent 5" w:uiPriority="47"/>
+    <w:lsdException w:name="List Table 3 Accent 5" w:uiPriority="48"/>
+    <w:lsdException w:name="List Table 4 Accent 5" w:uiPriority="49"/>
+    <w:lsdException w:name="List Table 5 Dark Accent 5" w:uiPriority="50"/>
+    <w:lsdException w:name="List Table 6 Colorful Accent 5" w:uiPriority="51"/>
+    <w:lsdException w:name="List Table 7 Colorful Accent 5" w:uiPriority="52"/>
+    <w:lsdException w:name="List Table 1 Light Accent 6" w:uiPriority="46"/>
+    <w:lsdException w:name="List Table 2 Accent 6" w:uiPriority="47"/>
+    <w:lsdException w:name="List Table 3 Accent 6" w:uiPriority="48"/>
+    <w:lsdException w:name="List Table 4 Accent 6" w:uiPriority="49"/>
+    <w:lsdException w:name="List Table 5 Dark Accent 6" w:uiPriority="50"/>
+    <w:lsdException w:name="List Table 6 Colorful Accent 6" w:uiPriority="51"/>
+    <w:lsdException w:name="List Table 7 Colorful Accent 6" w:uiPriority="52"/>
   </w:latentStyles>
   <w:style w:type="paragraph" w:default="1" w:styleId="Normal">
     <w:name w:val="Normal"/>
@@ -8962,7 +9398,6 @@
     <w:uiPriority w:val="99"/>
     <w:semiHidden/>
     <w:unhideWhenUsed/>
-    <w:qFormat/>
     <w:tblPr>
       <w:tblInd w:w="0" w:type="dxa"/>
       <w:tblCellMar>
@@ -9734,7 +10169,7 @@
   <a:extraClrSchemeLst/>
   <a:extLst>
     <a:ext uri="{05A4C25C-085E-4340-85A3-A5531E510DB2}">
-      <thm15:themeFamily xmlns:thm15="http://schemas.microsoft.com/office/thememl/2012/main" xmlns="" name="Office Theme" id="{62F939B6-93AF-4DB8-9C6B-D6C7DFDC589F}" vid="{4A3C46E8-61CC-4603-A589-7422A47A8E4A}"/>
+      <thm15:themeFamily xmlns:thm15="http://schemas.microsoft.com/office/thememl/2012/main" name="Office Theme" id="{62F939B6-93AF-4DB8-9C6B-D6C7DFDC589F}" vid="{4A3C46E8-61CC-4603-A589-7422A47A8E4A}"/>
     </a:ext>
   </a:extLst>
 </a:theme>
@@ -9745,7 +10180,7 @@
 </file>
 
 <file path=customXml/itemProps1.xml><?xml version="1.0" encoding="utf-8"?>
-<ds:datastoreItem xmlns:ds="http://schemas.openxmlformats.org/officeDocument/2006/customXml" ds:itemID="{1DAF2AB8-F3EB-46B4-8DA8-288C8AA628C8}">
+<ds:datastoreItem xmlns:ds="http://schemas.openxmlformats.org/officeDocument/2006/customXml" ds:itemID="{ADB35597-6086-4C9E-BE92-32A6822FA2AD}">
   <ds:schemaRefs>
     <ds:schemaRef ds:uri="http://schemas.openxmlformats.org/officeDocument/2006/bibliography"/>
   </ds:schemaRefs>

</xml_diff>